<commit_message>
Add effect size objects for reporting in supplementary tables
</commit_message>
<xml_diff>
--- a/analysis/paper/supplementary_materials.docx
+++ b/analysis/paper/supplementary_materials.docx
@@ -349,7 +349,7 @@
         <w:t xml:space="preserve">``</w:t>
       </w:r>
     </w:p>
-    <w:bookmarkStart w:id="44" w:name="supplementary-materials"/>
+    <w:bookmarkStart w:id="26" w:name="supplementary-materials"/>
     <w:p>
       <w:pPr>
         <w:pStyle w:val="Heading1"/>
@@ -36782,13 +36782,13 @@
       </w:r>
     </w:p>
     <w:bookmarkEnd w:id="21"/>
-    <w:bookmarkStart w:id="43" w:name="supplementary-figures"/>
+    <w:bookmarkStart w:id="25" w:name="supplementary-figure"/>
     <w:p>
       <w:pPr>
         <w:pStyle w:val="Heading2"/>
       </w:pPr>
       <w:r>
-        <w:t xml:space="preserve">Supplementary Figures</w:t>
+        <w:t xml:space="preserve">Supplementary Figure</w:t>
       </w:r>
     </w:p>
     <w:p>
@@ -37157,1281 +37157,8 @@
         <w:br w:type="page"/>
       </w:r>
     </w:p>
-    <w:p>
-      <w:pPr>
-        <w:pStyle w:val="CaptionedFigure"/>
-      </w:pPr>
-      <w:r>
-        <w:drawing>
-          <wp:inline>
-            <wp:extent cx="3810000" cy="2540000"/>
-            <wp:effectExtent b="0" l="0" r="0" t="0"/>
-            <wp:docPr descr="Figure 2: Effect sizes for a model testing the effect of the publishing journal on articles’ supporting code availability. Scoring for ‘Code Availability’ was scored 0–3 where, ‘0’ was ‘Not available or not mentioned in the publication’; ‘1’ was ‘Available upon request to the author; ’2’ was ‘Online, but inconvenient or non-permanent (e.g., login needed, paywall, FTP server, personal lab website that may disappear, or may have already disappeared)’; and ‘3’ was ‘Freely available online to anonymous users for foreseeable future (e.g., archived using Zenodo, dataverse or university library or some other proper archiving system)’; ‘NA’ indicates that no code was created to conduct the work that was detectable." title="" id="26" name="Picture"/>
-            <a:graphic>
-              <a:graphicData uri="http://schemas.openxmlformats.org/drawingml/2006/picture">
-                <pic:pic>
-                  <pic:nvPicPr>
-                    <pic:cNvPr descr="../figures/Sparks_et_al_Supplementary_Figure_2.eps" id="27" name="Picture"/>
-                    <pic:cNvPicPr>
-                      <a:picLocks noChangeArrowheads="1" noChangeAspect="1"/>
-                    </pic:cNvPicPr>
-                  </pic:nvPicPr>
-                  <pic:blipFill>
-                    <a:blip r:embed="rId25"/>
-                    <a:stretch>
-                      <a:fillRect/>
-                    </a:stretch>
-                  </pic:blipFill>
-                  <pic:spPr bwMode="auto">
-                    <a:xfrm>
-                      <a:off x="0" y="0"/>
-                      <a:ext cx="3810000" cy="2540000"/>
-                    </a:xfrm>
-                    <a:prstGeom prst="rect">
-                      <a:avLst/>
-                    </a:prstGeom>
-                    <a:noFill/>
-                    <a:ln w="9525">
-                      <a:noFill/>
-                      <a:headEnd/>
-                      <a:tailEnd/>
-                    </a:ln>
-                  </pic:spPr>
-                </pic:pic>
-              </a:graphicData>
-            </a:graphic>
-          </wp:inline>
-        </w:drawing>
-      </w:r>
-    </w:p>
-    <w:p>
-      <w:pPr>
-        <w:pStyle w:val="ImageCaption"/>
-      </w:pPr>
-      <w:r>
-        <w:t xml:space="preserve">Figure 2: Effect sizes for a model testing the effect of the publishing journal on articles’ supporting code availability. Scoring for</w:t>
-      </w:r>
-      <w:r>
-        <w:t xml:space="preserve"> </w:t>
-      </w:r>
-      <w:r>
-        <w:t xml:space="preserve">‘</w:t>
-      </w:r>
-      <w:r>
-        <w:t xml:space="preserve">Code Availability</w:t>
-      </w:r>
-      <w:r>
-        <w:t xml:space="preserve">’</w:t>
-      </w:r>
-      <w:r>
-        <w:t xml:space="preserve"> </w:t>
-      </w:r>
-      <w:r>
-        <w:t xml:space="preserve">was scored 0–3 where,</w:t>
-      </w:r>
-      <w:r>
-        <w:t xml:space="preserve"> </w:t>
-      </w:r>
-      <w:r>
-        <w:t xml:space="preserve">‘</w:t>
-      </w:r>
-      <w:r>
-        <w:t xml:space="preserve">0</w:t>
-      </w:r>
-      <w:r>
-        <w:t xml:space="preserve">’</w:t>
-      </w:r>
-      <w:r>
-        <w:t xml:space="preserve"> </w:t>
-      </w:r>
-      <w:r>
-        <w:t xml:space="preserve">was</w:t>
-      </w:r>
-      <w:r>
-        <w:t xml:space="preserve"> </w:t>
-      </w:r>
-      <w:r>
-        <w:t xml:space="preserve">‘</w:t>
-      </w:r>
-      <w:r>
-        <w:t xml:space="preserve">Not available or not mentioned in the publication</w:t>
-      </w:r>
-      <w:r>
-        <w:t xml:space="preserve">’</w:t>
-      </w:r>
-      <w:r>
-        <w:t xml:space="preserve">;</w:t>
-      </w:r>
-      <w:r>
-        <w:t xml:space="preserve"> </w:t>
-      </w:r>
-      <w:r>
-        <w:t xml:space="preserve">‘</w:t>
-      </w:r>
-      <w:r>
-        <w:t xml:space="preserve">1</w:t>
-      </w:r>
-      <w:r>
-        <w:t xml:space="preserve">’</w:t>
-      </w:r>
-      <w:r>
-        <w:t xml:space="preserve"> </w:t>
-      </w:r>
-      <w:r>
-        <w:t xml:space="preserve">was</w:t>
-      </w:r>
-      <w:r>
-        <w:t xml:space="preserve"> </w:t>
-      </w:r>
-      <w:r>
-        <w:t xml:space="preserve">‘</w:t>
-      </w:r>
-      <w:r>
-        <w:t xml:space="preserve">Available upon request to the author; ’2</w:t>
-      </w:r>
-      <w:r>
-        <w:t xml:space="preserve">’</w:t>
-      </w:r>
-      <w:r>
-        <w:t xml:space="preserve"> </w:t>
-      </w:r>
-      <w:r>
-        <w:t xml:space="preserve">was</w:t>
-      </w:r>
-      <w:r>
-        <w:t xml:space="preserve"> </w:t>
-      </w:r>
-      <w:r>
-        <w:t xml:space="preserve">‘</w:t>
-      </w:r>
-      <w:r>
-        <w:t xml:space="preserve">Online, but inconvenient or non-permanent (e.g., login needed, paywall, FTP server, personal lab website that may disappear, or may have already disappeared)</w:t>
-      </w:r>
-      <w:r>
-        <w:t xml:space="preserve">’</w:t>
-      </w:r>
-      <w:r>
-        <w:t xml:space="preserve">; and</w:t>
-      </w:r>
-      <w:r>
-        <w:t xml:space="preserve"> </w:t>
-      </w:r>
-      <w:r>
-        <w:t xml:space="preserve">‘</w:t>
-      </w:r>
-      <w:r>
-        <w:t xml:space="preserve">3</w:t>
-      </w:r>
-      <w:r>
-        <w:t xml:space="preserve">’</w:t>
-      </w:r>
-      <w:r>
-        <w:t xml:space="preserve"> </w:t>
-      </w:r>
-      <w:r>
-        <w:t xml:space="preserve">was</w:t>
-      </w:r>
-      <w:r>
-        <w:t xml:space="preserve"> </w:t>
-      </w:r>
-      <w:r>
-        <w:t xml:space="preserve">‘</w:t>
-      </w:r>
-      <w:r>
-        <w:t xml:space="preserve">Freely available online to anonymous users for foreseeable future (e.g., archived using Zenodo, dataverse or university library or some other proper archiving system)</w:t>
-      </w:r>
-      <w:r>
-        <w:t xml:space="preserve">’</w:t>
-      </w:r>
-      <w:r>
-        <w:t xml:space="preserve">;</w:t>
-      </w:r>
-      <w:r>
-        <w:t xml:space="preserve"> </w:t>
-      </w:r>
-      <w:r>
-        <w:t xml:space="preserve">‘</w:t>
-      </w:r>
-      <w:r>
-        <w:t xml:space="preserve">NA</w:t>
-      </w:r>
-      <w:r>
-        <w:t xml:space="preserve">’</w:t>
-      </w:r>
-      <w:r>
-        <w:t xml:space="preserve"> </w:t>
-      </w:r>
-      <w:r>
-        <w:t xml:space="preserve">indicates that no code was created to conduct the work that was detectable.</w:t>
-      </w:r>
-    </w:p>
-    <w:p>
-      <w:r>
-        <w:br w:type="page"/>
-      </w:r>
-    </w:p>
-    <w:p>
-      <w:pPr>
-        <w:pStyle w:val="CaptionedFigure"/>
-      </w:pPr>
-      <w:r>
-        <w:drawing>
-          <wp:inline>
-            <wp:extent cx="3810000" cy="2540000"/>
-            <wp:effectExtent b="0" l="0" r="0" t="0"/>
-            <wp:docPr descr="Figure 3: Equivalence test for a model testing the effect of the publishing journal on articles’ supporting data availability. Scoring for ‘Data Availability’ was a 0–3 scale described as follows, ‘0’ was ‘Not available or not mentioned in the publication’; ‘1’ was ‘Available upon request to the author; ’2’ was ‘Online, but inconvenient or non-permanent (e.g., login needed, paywall, FTP server, personal lab website that may disappear, or may have already disappeared)’; and ‘3’ was ‘Freely available online to anonymous users for foreseeable future (e.g., archived using Zenodo, dataverse or university library or some other proper archiving system)’; ‘NA’ indicates that no data were generated, e.g., a methods paper." title="" id="29" name="Picture"/>
-            <a:graphic>
-              <a:graphicData uri="http://schemas.openxmlformats.org/drawingml/2006/picture">
-                <pic:pic>
-                  <pic:nvPicPr>
-                    <pic:cNvPr descr="../figures/Sparks_et_al_Supplementary_Figure_3.eps" id="30" name="Picture"/>
-                    <pic:cNvPicPr>
-                      <a:picLocks noChangeArrowheads="1" noChangeAspect="1"/>
-                    </pic:cNvPicPr>
-                  </pic:nvPicPr>
-                  <pic:blipFill>
-                    <a:blip r:embed="rId28"/>
-                    <a:stretch>
-                      <a:fillRect/>
-                    </a:stretch>
-                  </pic:blipFill>
-                  <pic:spPr bwMode="auto">
-                    <a:xfrm>
-                      <a:off x="0" y="0"/>
-                      <a:ext cx="3810000" cy="2540000"/>
-                    </a:xfrm>
-                    <a:prstGeom prst="rect">
-                      <a:avLst/>
-                    </a:prstGeom>
-                    <a:noFill/>
-                    <a:ln w="9525">
-                      <a:noFill/>
-                      <a:headEnd/>
-                      <a:tailEnd/>
-                    </a:ln>
-                  </pic:spPr>
-                </pic:pic>
-              </a:graphicData>
-            </a:graphic>
-          </wp:inline>
-        </w:drawing>
-      </w:r>
-    </w:p>
-    <w:p>
-      <w:pPr>
-        <w:pStyle w:val="ImageCaption"/>
-      </w:pPr>
-      <w:r>
-        <w:t xml:space="preserve">Figure 3: Equivalence test for a model testing the effect of the publishing journal on articles’ supporting data availability. Scoring for</w:t>
-      </w:r>
-      <w:r>
-        <w:t xml:space="preserve"> </w:t>
-      </w:r>
-      <w:r>
-        <w:t xml:space="preserve">‘</w:t>
-      </w:r>
-      <w:r>
-        <w:t xml:space="preserve">Data Availability</w:t>
-      </w:r>
-      <w:r>
-        <w:t xml:space="preserve">’</w:t>
-      </w:r>
-      <w:r>
-        <w:t xml:space="preserve"> </w:t>
-      </w:r>
-      <w:r>
-        <w:t xml:space="preserve">was a 0–3 scale described as follows,</w:t>
-      </w:r>
-      <w:r>
-        <w:t xml:space="preserve"> </w:t>
-      </w:r>
-      <w:r>
-        <w:t xml:space="preserve">‘</w:t>
-      </w:r>
-      <w:r>
-        <w:t xml:space="preserve">0</w:t>
-      </w:r>
-      <w:r>
-        <w:t xml:space="preserve">’</w:t>
-      </w:r>
-      <w:r>
-        <w:t xml:space="preserve"> </w:t>
-      </w:r>
-      <w:r>
-        <w:t xml:space="preserve">was</w:t>
-      </w:r>
-      <w:r>
-        <w:t xml:space="preserve"> </w:t>
-      </w:r>
-      <w:r>
-        <w:t xml:space="preserve">‘</w:t>
-      </w:r>
-      <w:r>
-        <w:t xml:space="preserve">Not available or not mentioned in the publication</w:t>
-      </w:r>
-      <w:r>
-        <w:t xml:space="preserve">’</w:t>
-      </w:r>
-      <w:r>
-        <w:t xml:space="preserve">;</w:t>
-      </w:r>
-      <w:r>
-        <w:t xml:space="preserve"> </w:t>
-      </w:r>
-      <w:r>
-        <w:t xml:space="preserve">‘</w:t>
-      </w:r>
-      <w:r>
-        <w:t xml:space="preserve">1</w:t>
-      </w:r>
-      <w:r>
-        <w:t xml:space="preserve">’</w:t>
-      </w:r>
-      <w:r>
-        <w:t xml:space="preserve"> </w:t>
-      </w:r>
-      <w:r>
-        <w:t xml:space="preserve">was</w:t>
-      </w:r>
-      <w:r>
-        <w:t xml:space="preserve"> </w:t>
-      </w:r>
-      <w:r>
-        <w:t xml:space="preserve">‘</w:t>
-      </w:r>
-      <w:r>
-        <w:t xml:space="preserve">Available upon request to the author; ’2</w:t>
-      </w:r>
-      <w:r>
-        <w:t xml:space="preserve">’</w:t>
-      </w:r>
-      <w:r>
-        <w:t xml:space="preserve"> </w:t>
-      </w:r>
-      <w:r>
-        <w:t xml:space="preserve">was</w:t>
-      </w:r>
-      <w:r>
-        <w:t xml:space="preserve"> </w:t>
-      </w:r>
-      <w:r>
-        <w:t xml:space="preserve">‘</w:t>
-      </w:r>
-      <w:r>
-        <w:t xml:space="preserve">Online, but inconvenient or non-permanent (e.g., login needed, paywall, FTP server, personal lab website that may disappear, or may have already disappeared)</w:t>
-      </w:r>
-      <w:r>
-        <w:t xml:space="preserve">’</w:t>
-      </w:r>
-      <w:r>
-        <w:t xml:space="preserve">; and</w:t>
-      </w:r>
-      <w:r>
-        <w:t xml:space="preserve"> </w:t>
-      </w:r>
-      <w:r>
-        <w:t xml:space="preserve">‘</w:t>
-      </w:r>
-      <w:r>
-        <w:t xml:space="preserve">3</w:t>
-      </w:r>
-      <w:r>
-        <w:t xml:space="preserve">’</w:t>
-      </w:r>
-      <w:r>
-        <w:t xml:space="preserve"> </w:t>
-      </w:r>
-      <w:r>
-        <w:t xml:space="preserve">was</w:t>
-      </w:r>
-      <w:r>
-        <w:t xml:space="preserve"> </w:t>
-      </w:r>
-      <w:r>
-        <w:t xml:space="preserve">‘</w:t>
-      </w:r>
-      <w:r>
-        <w:t xml:space="preserve">Freely available online to anonymous users for foreseeable future (e.g., archived using Zenodo, dataverse or university library or some other proper archiving system)</w:t>
-      </w:r>
-      <w:r>
-        <w:t xml:space="preserve">’</w:t>
-      </w:r>
-      <w:r>
-        <w:t xml:space="preserve">;</w:t>
-      </w:r>
-      <w:r>
-        <w:t xml:space="preserve"> </w:t>
-      </w:r>
-      <w:r>
-        <w:t xml:space="preserve">‘</w:t>
-      </w:r>
-      <w:r>
-        <w:t xml:space="preserve">NA</w:t>
-      </w:r>
-      <w:r>
-        <w:t xml:space="preserve">’</w:t>
-      </w:r>
-      <w:r>
-        <w:t xml:space="preserve"> </w:t>
-      </w:r>
-      <w:r>
-        <w:t xml:space="preserve">indicates that no data were generated, e.g., a methods paper.</w:t>
-      </w:r>
-    </w:p>
-    <w:p>
-      <w:r>
-        <w:br w:type="page"/>
-      </w:r>
-    </w:p>
-    <w:p>
-      <w:pPr>
-        <w:pStyle w:val="CaptionedFigure"/>
-      </w:pPr>
-      <w:r>
-        <w:drawing>
-          <wp:inline>
-            <wp:extent cx="3810000" cy="2540000"/>
-            <wp:effectExtent b="0" l="0" r="0" t="0"/>
-            <wp:docPr descr="Figure 4: Equivalence test for a model testing the effect of the year of publication title on articles’ supporting code availability. Scoring for ‘Code Availability’ was a 0–3 scale described as follows, ‘0’ was ‘Not available or not mentioned in the publication’; ‘1’ was ‘Available upon request to the author; ’2’ was ‘Online, but inconvenient or non-permanent (e.g., login needed, paywall, FTP server, personal lab website that may disappear, or may have already disappeared)’; and ‘3’ was ‘Freely available online to anonymous users for foreseeable future (e.g., archived using Zenodo, dataverse or university library or some other proper archiving system)’; ‘NA’ indicates that no code was created to conduct the work that was detectable." title="" id="32" name="Picture"/>
-            <a:graphic>
-              <a:graphicData uri="http://schemas.openxmlformats.org/drawingml/2006/picture">
-                <pic:pic>
-                  <pic:nvPicPr>
-                    <pic:cNvPr descr="../figures/Sparks_et_al_Supplementary_Figure_4.eps" id="33" name="Picture"/>
-                    <pic:cNvPicPr>
-                      <a:picLocks noChangeArrowheads="1" noChangeAspect="1"/>
-                    </pic:cNvPicPr>
-                  </pic:nvPicPr>
-                  <pic:blipFill>
-                    <a:blip r:embed="rId31"/>
-                    <a:stretch>
-                      <a:fillRect/>
-                    </a:stretch>
-                  </pic:blipFill>
-                  <pic:spPr bwMode="auto">
-                    <a:xfrm>
-                      <a:off x="0" y="0"/>
-                      <a:ext cx="3810000" cy="2540000"/>
-                    </a:xfrm>
-                    <a:prstGeom prst="rect">
-                      <a:avLst/>
-                    </a:prstGeom>
-                    <a:noFill/>
-                    <a:ln w="9525">
-                      <a:noFill/>
-                      <a:headEnd/>
-                      <a:tailEnd/>
-                    </a:ln>
-                  </pic:spPr>
-                </pic:pic>
-              </a:graphicData>
-            </a:graphic>
-          </wp:inline>
-        </w:drawing>
-      </w:r>
-    </w:p>
-    <w:p>
-      <w:pPr>
-        <w:pStyle w:val="ImageCaption"/>
-      </w:pPr>
-      <w:r>
-        <w:t xml:space="preserve">Figure 4: Equivalence test for a model testing the effect of the year of publication title on articles’ supporting code availability. Scoring for</w:t>
-      </w:r>
-      <w:r>
-        <w:t xml:space="preserve"> </w:t>
-      </w:r>
-      <w:r>
-        <w:t xml:space="preserve">‘</w:t>
-      </w:r>
-      <w:r>
-        <w:t xml:space="preserve">Code Availability</w:t>
-      </w:r>
-      <w:r>
-        <w:t xml:space="preserve">’</w:t>
-      </w:r>
-      <w:r>
-        <w:t xml:space="preserve"> </w:t>
-      </w:r>
-      <w:r>
-        <w:t xml:space="preserve">was a 0–3 scale described as follows,</w:t>
-      </w:r>
-      <w:r>
-        <w:t xml:space="preserve"> </w:t>
-      </w:r>
-      <w:r>
-        <w:t xml:space="preserve">‘</w:t>
-      </w:r>
-      <w:r>
-        <w:t xml:space="preserve">0</w:t>
-      </w:r>
-      <w:r>
-        <w:t xml:space="preserve">’</w:t>
-      </w:r>
-      <w:r>
-        <w:t xml:space="preserve"> </w:t>
-      </w:r>
-      <w:r>
-        <w:t xml:space="preserve">was</w:t>
-      </w:r>
-      <w:r>
-        <w:t xml:space="preserve"> </w:t>
-      </w:r>
-      <w:r>
-        <w:t xml:space="preserve">‘</w:t>
-      </w:r>
-      <w:r>
-        <w:t xml:space="preserve">Not available or not mentioned in the publication</w:t>
-      </w:r>
-      <w:r>
-        <w:t xml:space="preserve">’</w:t>
-      </w:r>
-      <w:r>
-        <w:t xml:space="preserve">;</w:t>
-      </w:r>
-      <w:r>
-        <w:t xml:space="preserve"> </w:t>
-      </w:r>
-      <w:r>
-        <w:t xml:space="preserve">‘</w:t>
-      </w:r>
-      <w:r>
-        <w:t xml:space="preserve">1</w:t>
-      </w:r>
-      <w:r>
-        <w:t xml:space="preserve">’</w:t>
-      </w:r>
-      <w:r>
-        <w:t xml:space="preserve"> </w:t>
-      </w:r>
-      <w:r>
-        <w:t xml:space="preserve">was</w:t>
-      </w:r>
-      <w:r>
-        <w:t xml:space="preserve"> </w:t>
-      </w:r>
-      <w:r>
-        <w:t xml:space="preserve">‘</w:t>
-      </w:r>
-      <w:r>
-        <w:t xml:space="preserve">Available upon request to the author; ’2</w:t>
-      </w:r>
-      <w:r>
-        <w:t xml:space="preserve">’</w:t>
-      </w:r>
-      <w:r>
-        <w:t xml:space="preserve"> </w:t>
-      </w:r>
-      <w:r>
-        <w:t xml:space="preserve">was</w:t>
-      </w:r>
-      <w:r>
-        <w:t xml:space="preserve"> </w:t>
-      </w:r>
-      <w:r>
-        <w:t xml:space="preserve">‘</w:t>
-      </w:r>
-      <w:r>
-        <w:t xml:space="preserve">Online, but inconvenient or non-permanent (e.g., login needed, paywall, FTP server, personal lab website that may disappear, or may have already disappeared)</w:t>
-      </w:r>
-      <w:r>
-        <w:t xml:space="preserve">’</w:t>
-      </w:r>
-      <w:r>
-        <w:t xml:space="preserve">; and</w:t>
-      </w:r>
-      <w:r>
-        <w:t xml:space="preserve"> </w:t>
-      </w:r>
-      <w:r>
-        <w:t xml:space="preserve">‘</w:t>
-      </w:r>
-      <w:r>
-        <w:t xml:space="preserve">3</w:t>
-      </w:r>
-      <w:r>
-        <w:t xml:space="preserve">’</w:t>
-      </w:r>
-      <w:r>
-        <w:t xml:space="preserve"> </w:t>
-      </w:r>
-      <w:r>
-        <w:t xml:space="preserve">was</w:t>
-      </w:r>
-      <w:r>
-        <w:t xml:space="preserve"> </w:t>
-      </w:r>
-      <w:r>
-        <w:t xml:space="preserve">‘</w:t>
-      </w:r>
-      <w:r>
-        <w:t xml:space="preserve">Freely available online to anonymous users for foreseeable future (e.g., archived using Zenodo, dataverse or university library or some other proper archiving system)</w:t>
-      </w:r>
-      <w:r>
-        <w:t xml:space="preserve">’</w:t>
-      </w:r>
-      <w:r>
-        <w:t xml:space="preserve">;</w:t>
-      </w:r>
-      <w:r>
-        <w:t xml:space="preserve"> </w:t>
-      </w:r>
-      <w:r>
-        <w:t xml:space="preserve">‘</w:t>
-      </w:r>
-      <w:r>
-        <w:t xml:space="preserve">NA</w:t>
-      </w:r>
-      <w:r>
-        <w:t xml:space="preserve">’</w:t>
-      </w:r>
-      <w:r>
-        <w:t xml:space="preserve"> </w:t>
-      </w:r>
-      <w:r>
-        <w:t xml:space="preserve">indicates that no code was created to conduct the work that was detectable.</w:t>
-      </w:r>
-    </w:p>
-    <w:p>
-      <w:r>
-        <w:br w:type="page"/>
-      </w:r>
-    </w:p>
-    <w:p>
-      <w:pPr>
-        <w:pStyle w:val="CaptionedFigure"/>
-      </w:pPr>
-      <w:r>
-        <w:drawing>
-          <wp:inline>
-            <wp:extent cx="3810000" cy="2540000"/>
-            <wp:effectExtent b="0" l="0" r="0" t="0"/>
-            <wp:docPr descr="Figure 5: Equivalence test for a model testing the effect of the year of publication on articles’ supporting data availability. Scoring for ‘Data Availability’ was a 0–3 scale described as follows, ‘0’ was ‘Not available or not mentioned in the publication’; ‘1’ was ‘Available upon request to the author; ’2’ was ‘Online, but inconvenient or non-permanent (e.g., login needed, paywall, FTP server, personal lab website that may disappear, or may have already disappeared)’; and ‘3’ was ‘Freely available online to anonymous users for foreseeable future (e.g., archived using Zenodo, dataverse or university library or some other proper archiving system)’; ‘NA’ indicates that no data were generated, e.g., a methods paper." title="" id="35" name="Picture"/>
-            <a:graphic>
-              <a:graphicData uri="http://schemas.openxmlformats.org/drawingml/2006/picture">
-                <pic:pic>
-                  <pic:nvPicPr>
-                    <pic:cNvPr descr="../figures/Sparks_et_al_Supplementary_Figure_5.eps" id="36" name="Picture"/>
-                    <pic:cNvPicPr>
-                      <a:picLocks noChangeArrowheads="1" noChangeAspect="1"/>
-                    </pic:cNvPicPr>
-                  </pic:nvPicPr>
-                  <pic:blipFill>
-                    <a:blip r:embed="rId34"/>
-                    <a:stretch>
-                      <a:fillRect/>
-                    </a:stretch>
-                  </pic:blipFill>
-                  <pic:spPr bwMode="auto">
-                    <a:xfrm>
-                      <a:off x="0" y="0"/>
-                      <a:ext cx="3810000" cy="2540000"/>
-                    </a:xfrm>
-                    <a:prstGeom prst="rect">
-                      <a:avLst/>
-                    </a:prstGeom>
-                    <a:noFill/>
-                    <a:ln w="9525">
-                      <a:noFill/>
-                      <a:headEnd/>
-                      <a:tailEnd/>
-                    </a:ln>
-                  </pic:spPr>
-                </pic:pic>
-              </a:graphicData>
-            </a:graphic>
-          </wp:inline>
-        </w:drawing>
-      </w:r>
-    </w:p>
-    <w:p>
-      <w:pPr>
-        <w:pStyle w:val="ImageCaption"/>
-      </w:pPr>
-      <w:r>
-        <w:t xml:space="preserve">Figure 5: Equivalence test for a model testing the effect of the year of publication on articles’ supporting data availability. Scoring for</w:t>
-      </w:r>
-      <w:r>
-        <w:t xml:space="preserve"> </w:t>
-      </w:r>
-      <w:r>
-        <w:t xml:space="preserve">‘</w:t>
-      </w:r>
-      <w:r>
-        <w:t xml:space="preserve">Data Availability</w:t>
-      </w:r>
-      <w:r>
-        <w:t xml:space="preserve">’</w:t>
-      </w:r>
-      <w:r>
-        <w:t xml:space="preserve"> </w:t>
-      </w:r>
-      <w:r>
-        <w:t xml:space="preserve">was a 0–3 scale described as follows,</w:t>
-      </w:r>
-      <w:r>
-        <w:t xml:space="preserve"> </w:t>
-      </w:r>
-      <w:r>
-        <w:t xml:space="preserve">‘</w:t>
-      </w:r>
-      <w:r>
-        <w:t xml:space="preserve">0</w:t>
-      </w:r>
-      <w:r>
-        <w:t xml:space="preserve">’</w:t>
-      </w:r>
-      <w:r>
-        <w:t xml:space="preserve"> </w:t>
-      </w:r>
-      <w:r>
-        <w:t xml:space="preserve">was</w:t>
-      </w:r>
-      <w:r>
-        <w:t xml:space="preserve"> </w:t>
-      </w:r>
-      <w:r>
-        <w:t xml:space="preserve">‘</w:t>
-      </w:r>
-      <w:r>
-        <w:t xml:space="preserve">Not available or not mentioned in the publication</w:t>
-      </w:r>
-      <w:r>
-        <w:t xml:space="preserve">’</w:t>
-      </w:r>
-      <w:r>
-        <w:t xml:space="preserve">;</w:t>
-      </w:r>
-      <w:r>
-        <w:t xml:space="preserve"> </w:t>
-      </w:r>
-      <w:r>
-        <w:t xml:space="preserve">‘</w:t>
-      </w:r>
-      <w:r>
-        <w:t xml:space="preserve">1</w:t>
-      </w:r>
-      <w:r>
-        <w:t xml:space="preserve">’</w:t>
-      </w:r>
-      <w:r>
-        <w:t xml:space="preserve"> </w:t>
-      </w:r>
-      <w:r>
-        <w:t xml:space="preserve">was</w:t>
-      </w:r>
-      <w:r>
-        <w:t xml:space="preserve"> </w:t>
-      </w:r>
-      <w:r>
-        <w:t xml:space="preserve">‘</w:t>
-      </w:r>
-      <w:r>
-        <w:t xml:space="preserve">Available upon request to the author; ’2</w:t>
-      </w:r>
-      <w:r>
-        <w:t xml:space="preserve">’</w:t>
-      </w:r>
-      <w:r>
-        <w:t xml:space="preserve"> </w:t>
-      </w:r>
-      <w:r>
-        <w:t xml:space="preserve">was</w:t>
-      </w:r>
-      <w:r>
-        <w:t xml:space="preserve"> </w:t>
-      </w:r>
-      <w:r>
-        <w:t xml:space="preserve">‘</w:t>
-      </w:r>
-      <w:r>
-        <w:t xml:space="preserve">Online, but inconvenient or non-permanent (e.g., login needed, paywall, FTP server, personal lab website that may disappear, or may have already disappeared)</w:t>
-      </w:r>
-      <w:r>
-        <w:t xml:space="preserve">’</w:t>
-      </w:r>
-      <w:r>
-        <w:t xml:space="preserve">; and</w:t>
-      </w:r>
-      <w:r>
-        <w:t xml:space="preserve"> </w:t>
-      </w:r>
-      <w:r>
-        <w:t xml:space="preserve">‘</w:t>
-      </w:r>
-      <w:r>
-        <w:t xml:space="preserve">3</w:t>
-      </w:r>
-      <w:r>
-        <w:t xml:space="preserve">’</w:t>
-      </w:r>
-      <w:r>
-        <w:t xml:space="preserve"> </w:t>
-      </w:r>
-      <w:r>
-        <w:t xml:space="preserve">was</w:t>
-      </w:r>
-      <w:r>
-        <w:t xml:space="preserve"> </w:t>
-      </w:r>
-      <w:r>
-        <w:t xml:space="preserve">‘</w:t>
-      </w:r>
-      <w:r>
-        <w:t xml:space="preserve">Freely available online to anonymous users for foreseeable future (e.g., archived using Zenodo, dataverse or university library or some other proper archiving system)</w:t>
-      </w:r>
-      <w:r>
-        <w:t xml:space="preserve">’</w:t>
-      </w:r>
-      <w:r>
-        <w:t xml:space="preserve">;</w:t>
-      </w:r>
-      <w:r>
-        <w:t xml:space="preserve"> </w:t>
-      </w:r>
-      <w:r>
-        <w:t xml:space="preserve">‘</w:t>
-      </w:r>
-      <w:r>
-        <w:t xml:space="preserve">NA</w:t>
-      </w:r>
-      <w:r>
-        <w:t xml:space="preserve">’</w:t>
-      </w:r>
-      <w:r>
-        <w:t xml:space="preserve"> </w:t>
-      </w:r>
-      <w:r>
-        <w:t xml:space="preserve">indicates that no data were generated, e.g., a methods paper.</w:t>
-      </w:r>
-    </w:p>
-    <w:p>
-      <w:r>
-        <w:br w:type="page"/>
-      </w:r>
-    </w:p>
-    <w:p>
-      <w:pPr>
-        <w:pStyle w:val="CaptionedFigure"/>
-      </w:pPr>
-      <w:r>
-        <w:drawing>
-          <wp:inline>
-            <wp:extent cx="3810000" cy="2540000"/>
-            <wp:effectExtent b="0" l="0" r="0" t="0"/>
-            <wp:docPr descr="Figure 6: Equivalence test for a model testing the effect of the publishing journal’s five-year impact factor on articles’ supporting code availability. Scoring for ‘Code Availability’ was a 0–3 scale described as follows, ‘0’ was ‘Not available or not mentioned in the publication’; ‘1’ was ‘Available upon request to the author; ’2’ was ‘Online, but inconvenient or non-permanent (e.g., login needed, paywall, FTP server, personal lab website that may disappear, or may have already disappeared)’; and ‘3’ was ‘Freely available online to anonymous users for foreseeable future (e.g., archived using Zenodo, dataverse or university library or some other proper archiving system)’; ‘NA’ indicates that no code was created to conduct the work that was detectable." title="" id="38" name="Picture"/>
-            <a:graphic>
-              <a:graphicData uri="http://schemas.openxmlformats.org/drawingml/2006/picture">
-                <pic:pic>
-                  <pic:nvPicPr>
-                    <pic:cNvPr descr="../figures/Sparks_et_al_Supplementary_Figure_6.eps" id="39" name="Picture"/>
-                    <pic:cNvPicPr>
-                      <a:picLocks noChangeArrowheads="1" noChangeAspect="1"/>
-                    </pic:cNvPicPr>
-                  </pic:nvPicPr>
-                  <pic:blipFill>
-                    <a:blip r:embed="rId37"/>
-                    <a:stretch>
-                      <a:fillRect/>
-                    </a:stretch>
-                  </pic:blipFill>
-                  <pic:spPr bwMode="auto">
-                    <a:xfrm>
-                      <a:off x="0" y="0"/>
-                      <a:ext cx="3810000" cy="2540000"/>
-                    </a:xfrm>
-                    <a:prstGeom prst="rect">
-                      <a:avLst/>
-                    </a:prstGeom>
-                    <a:noFill/>
-                    <a:ln w="9525">
-                      <a:noFill/>
-                      <a:headEnd/>
-                      <a:tailEnd/>
-                    </a:ln>
-                  </pic:spPr>
-                </pic:pic>
-              </a:graphicData>
-            </a:graphic>
-          </wp:inline>
-        </w:drawing>
-      </w:r>
-    </w:p>
-    <w:p>
-      <w:pPr>
-        <w:pStyle w:val="ImageCaption"/>
-      </w:pPr>
-      <w:r>
-        <w:t xml:space="preserve">Figure 6: Equivalence test for a model testing the effect of the publishing journal’s five-year impact factor on articles’ supporting code availability. Scoring for</w:t>
-      </w:r>
-      <w:r>
-        <w:t xml:space="preserve"> </w:t>
-      </w:r>
-      <w:r>
-        <w:t xml:space="preserve">‘</w:t>
-      </w:r>
-      <w:r>
-        <w:t xml:space="preserve">Code Availability</w:t>
-      </w:r>
-      <w:r>
-        <w:t xml:space="preserve">’</w:t>
-      </w:r>
-      <w:r>
-        <w:t xml:space="preserve"> </w:t>
-      </w:r>
-      <w:r>
-        <w:t xml:space="preserve">was a 0–3 scale described as follows,</w:t>
-      </w:r>
-      <w:r>
-        <w:t xml:space="preserve"> </w:t>
-      </w:r>
-      <w:r>
-        <w:t xml:space="preserve">‘</w:t>
-      </w:r>
-      <w:r>
-        <w:t xml:space="preserve">0</w:t>
-      </w:r>
-      <w:r>
-        <w:t xml:space="preserve">’</w:t>
-      </w:r>
-      <w:r>
-        <w:t xml:space="preserve"> </w:t>
-      </w:r>
-      <w:r>
-        <w:t xml:space="preserve">was</w:t>
-      </w:r>
-      <w:r>
-        <w:t xml:space="preserve"> </w:t>
-      </w:r>
-      <w:r>
-        <w:t xml:space="preserve">‘</w:t>
-      </w:r>
-      <w:r>
-        <w:t xml:space="preserve">Not available or not mentioned in the publication</w:t>
-      </w:r>
-      <w:r>
-        <w:t xml:space="preserve">’</w:t>
-      </w:r>
-      <w:r>
-        <w:t xml:space="preserve">;</w:t>
-      </w:r>
-      <w:r>
-        <w:t xml:space="preserve"> </w:t>
-      </w:r>
-      <w:r>
-        <w:t xml:space="preserve">‘</w:t>
-      </w:r>
-      <w:r>
-        <w:t xml:space="preserve">1</w:t>
-      </w:r>
-      <w:r>
-        <w:t xml:space="preserve">’</w:t>
-      </w:r>
-      <w:r>
-        <w:t xml:space="preserve"> </w:t>
-      </w:r>
-      <w:r>
-        <w:t xml:space="preserve">was</w:t>
-      </w:r>
-      <w:r>
-        <w:t xml:space="preserve"> </w:t>
-      </w:r>
-      <w:r>
-        <w:t xml:space="preserve">‘</w:t>
-      </w:r>
-      <w:r>
-        <w:t xml:space="preserve">Available upon request to the author; ’2</w:t>
-      </w:r>
-      <w:r>
-        <w:t xml:space="preserve">’</w:t>
-      </w:r>
-      <w:r>
-        <w:t xml:space="preserve"> </w:t>
-      </w:r>
-      <w:r>
-        <w:t xml:space="preserve">was</w:t>
-      </w:r>
-      <w:r>
-        <w:t xml:space="preserve"> </w:t>
-      </w:r>
-      <w:r>
-        <w:t xml:space="preserve">‘</w:t>
-      </w:r>
-      <w:r>
-        <w:t xml:space="preserve">Online, but inconvenient or non-permanent (e.g., login needed, paywall, FTP server, personal lab website that may disappear, or may have already disappeared)</w:t>
-      </w:r>
-      <w:r>
-        <w:t xml:space="preserve">’</w:t>
-      </w:r>
-      <w:r>
-        <w:t xml:space="preserve">; and</w:t>
-      </w:r>
-      <w:r>
-        <w:t xml:space="preserve"> </w:t>
-      </w:r>
-      <w:r>
-        <w:t xml:space="preserve">‘</w:t>
-      </w:r>
-      <w:r>
-        <w:t xml:space="preserve">3</w:t>
-      </w:r>
-      <w:r>
-        <w:t xml:space="preserve">’</w:t>
-      </w:r>
-      <w:r>
-        <w:t xml:space="preserve"> </w:t>
-      </w:r>
-      <w:r>
-        <w:t xml:space="preserve">was</w:t>
-      </w:r>
-      <w:r>
-        <w:t xml:space="preserve"> </w:t>
-      </w:r>
-      <w:r>
-        <w:t xml:space="preserve">‘</w:t>
-      </w:r>
-      <w:r>
-        <w:t xml:space="preserve">Freely available online to anonymous users for foreseeable future (e.g., archived using Zenodo, dataverse or university library or some other proper archiving system)</w:t>
-      </w:r>
-      <w:r>
-        <w:t xml:space="preserve">’</w:t>
-      </w:r>
-      <w:r>
-        <w:t xml:space="preserve">;</w:t>
-      </w:r>
-      <w:r>
-        <w:t xml:space="preserve"> </w:t>
-      </w:r>
-      <w:r>
-        <w:t xml:space="preserve">‘</w:t>
-      </w:r>
-      <w:r>
-        <w:t xml:space="preserve">NA</w:t>
-      </w:r>
-      <w:r>
-        <w:t xml:space="preserve">’</w:t>
-      </w:r>
-      <w:r>
-        <w:t xml:space="preserve"> </w:t>
-      </w:r>
-      <w:r>
-        <w:t xml:space="preserve">indicates that no code was created to conduct the work that was detectable.</w:t>
-      </w:r>
-    </w:p>
-    <w:p>
-      <w:r>
-        <w:br w:type="page"/>
-      </w:r>
-    </w:p>
-    <w:p>
-      <w:pPr>
-        <w:pStyle w:val="CaptionedFigure"/>
-      </w:pPr>
-      <w:r>
-        <w:drawing>
-          <wp:inline>
-            <wp:extent cx="3810000" cy="2540000"/>
-            <wp:effectExtent b="0" l="0" r="0" t="0"/>
-            <wp:docPr descr="Figure 7: Equivalence test for a model testing the effect of the year of publication on articles’ supporting data availability. Scoring for ‘Data Availability’ was a 0–3 scale described as follows, ‘0’ was ‘Not available or not mentioned in the publication’; ‘1’ was ‘Available upon request to the author; ’2’ was ‘Online, but inconvenient or non-permanent (e.g., login needed, paywall, FTP server, personal lab website that may disappear, or may have already disappeared)’; and ‘3’ was ‘Freely available online to anonymous users for foreseeable future (e.g., archived using Zenodo, dataverse or university library or some other proper archiving system)’; ‘NA’ indicates that no data were generated, e.g., a methods paper." title="" id="41" name="Picture"/>
-            <a:graphic>
-              <a:graphicData uri="http://schemas.openxmlformats.org/drawingml/2006/picture">
-                <pic:pic>
-                  <pic:nvPicPr>
-                    <pic:cNvPr descr="../figures/Sparks_et_al_Supplementary_Figure_7.eps" id="42" name="Picture"/>
-                    <pic:cNvPicPr>
-                      <a:picLocks noChangeArrowheads="1" noChangeAspect="1"/>
-                    </pic:cNvPicPr>
-                  </pic:nvPicPr>
-                  <pic:blipFill>
-                    <a:blip r:embed="rId40"/>
-                    <a:stretch>
-                      <a:fillRect/>
-                    </a:stretch>
-                  </pic:blipFill>
-                  <pic:spPr bwMode="auto">
-                    <a:xfrm>
-                      <a:off x="0" y="0"/>
-                      <a:ext cx="3810000" cy="2540000"/>
-                    </a:xfrm>
-                    <a:prstGeom prst="rect">
-                      <a:avLst/>
-                    </a:prstGeom>
-                    <a:noFill/>
-                    <a:ln w="9525">
-                      <a:noFill/>
-                      <a:headEnd/>
-                      <a:tailEnd/>
-                    </a:ln>
-                  </pic:spPr>
-                </pic:pic>
-              </a:graphicData>
-            </a:graphic>
-          </wp:inline>
-        </w:drawing>
-      </w:r>
-    </w:p>
-    <w:p>
-      <w:pPr>
-        <w:pStyle w:val="ImageCaption"/>
-      </w:pPr>
-      <w:r>
-        <w:t xml:space="preserve">Figure 7: Equivalence test for a model testing the effect of the year of publication on articles’ supporting data availability. Scoring for</w:t>
-      </w:r>
-      <w:r>
-        <w:t xml:space="preserve"> </w:t>
-      </w:r>
-      <w:r>
-        <w:t xml:space="preserve">‘</w:t>
-      </w:r>
-      <w:r>
-        <w:t xml:space="preserve">Data Availability</w:t>
-      </w:r>
-      <w:r>
-        <w:t xml:space="preserve">’</w:t>
-      </w:r>
-      <w:r>
-        <w:t xml:space="preserve"> </w:t>
-      </w:r>
-      <w:r>
-        <w:t xml:space="preserve">was a 0–3 scale described as follows,</w:t>
-      </w:r>
-      <w:r>
-        <w:t xml:space="preserve"> </w:t>
-      </w:r>
-      <w:r>
-        <w:t xml:space="preserve">‘</w:t>
-      </w:r>
-      <w:r>
-        <w:t xml:space="preserve">0</w:t>
-      </w:r>
-      <w:r>
-        <w:t xml:space="preserve">’</w:t>
-      </w:r>
-      <w:r>
-        <w:t xml:space="preserve"> </w:t>
-      </w:r>
-      <w:r>
-        <w:t xml:space="preserve">was</w:t>
-      </w:r>
-      <w:r>
-        <w:t xml:space="preserve"> </w:t>
-      </w:r>
-      <w:r>
-        <w:t xml:space="preserve">‘</w:t>
-      </w:r>
-      <w:r>
-        <w:t xml:space="preserve">Not available or not mentioned in the publication</w:t>
-      </w:r>
-      <w:r>
-        <w:t xml:space="preserve">’</w:t>
-      </w:r>
-      <w:r>
-        <w:t xml:space="preserve">;</w:t>
-      </w:r>
-      <w:r>
-        <w:t xml:space="preserve"> </w:t>
-      </w:r>
-      <w:r>
-        <w:t xml:space="preserve">‘</w:t>
-      </w:r>
-      <w:r>
-        <w:t xml:space="preserve">1</w:t>
-      </w:r>
-      <w:r>
-        <w:t xml:space="preserve">’</w:t>
-      </w:r>
-      <w:r>
-        <w:t xml:space="preserve"> </w:t>
-      </w:r>
-      <w:r>
-        <w:t xml:space="preserve">was</w:t>
-      </w:r>
-      <w:r>
-        <w:t xml:space="preserve"> </w:t>
-      </w:r>
-      <w:r>
-        <w:t xml:space="preserve">‘</w:t>
-      </w:r>
-      <w:r>
-        <w:t xml:space="preserve">Available upon request to the author; ’2</w:t>
-      </w:r>
-      <w:r>
-        <w:t xml:space="preserve">’</w:t>
-      </w:r>
-      <w:r>
-        <w:t xml:space="preserve"> </w:t>
-      </w:r>
-      <w:r>
-        <w:t xml:space="preserve">was</w:t>
-      </w:r>
-      <w:r>
-        <w:t xml:space="preserve"> </w:t>
-      </w:r>
-      <w:r>
-        <w:t xml:space="preserve">‘</w:t>
-      </w:r>
-      <w:r>
-        <w:t xml:space="preserve">Online, but inconvenient or non-permanent (e.g., login needed, paywall, FTP server, personal lab website that may disappear, or may have already disappeared)</w:t>
-      </w:r>
-      <w:r>
-        <w:t xml:space="preserve">’</w:t>
-      </w:r>
-      <w:r>
-        <w:t xml:space="preserve">; and</w:t>
-      </w:r>
-      <w:r>
-        <w:t xml:space="preserve"> </w:t>
-      </w:r>
-      <w:r>
-        <w:t xml:space="preserve">‘</w:t>
-      </w:r>
-      <w:r>
-        <w:t xml:space="preserve">3</w:t>
-      </w:r>
-      <w:r>
-        <w:t xml:space="preserve">’</w:t>
-      </w:r>
-      <w:r>
-        <w:t xml:space="preserve"> </w:t>
-      </w:r>
-      <w:r>
-        <w:t xml:space="preserve">was</w:t>
-      </w:r>
-      <w:r>
-        <w:t xml:space="preserve"> </w:t>
-      </w:r>
-      <w:r>
-        <w:t xml:space="preserve">‘</w:t>
-      </w:r>
-      <w:r>
-        <w:t xml:space="preserve">Freely available online to anonymous users for foreseeable future (e.g., archived using Zenodo, dataverse or university library or some other proper archiving system)</w:t>
-      </w:r>
-      <w:r>
-        <w:t xml:space="preserve">’</w:t>
-      </w:r>
-      <w:r>
-        <w:t xml:space="preserve">;</w:t>
-      </w:r>
-      <w:r>
-        <w:t xml:space="preserve"> </w:t>
-      </w:r>
-      <w:r>
-        <w:t xml:space="preserve">‘</w:t>
-      </w:r>
-      <w:r>
-        <w:t xml:space="preserve">NA</w:t>
-      </w:r>
-      <w:r>
-        <w:t xml:space="preserve">’</w:t>
-      </w:r>
-      <w:r>
-        <w:t xml:space="preserve"> </w:t>
-      </w:r>
-      <w:r>
-        <w:t xml:space="preserve">indicates that no data were generated, e.g., a methods paper.</w:t>
-      </w:r>
-    </w:p>
-    <w:bookmarkEnd w:id="43"/>
-    <w:bookmarkEnd w:id="44"/>
+    <w:bookmarkEnd w:id="25"/>
+    <w:bookmarkEnd w:id="26"/>
     <w:sectPr>
       <w:headerReference r:id="rId10" w:type="even"/>
       <w:headerReference r:id="rId9" w:type="default"/>

</xml_diff>

<commit_message>
Add effect sizes to supplementary tables
</commit_message>
<xml_diff>
--- a/analysis/paper/supplementary_materials.docx
+++ b/analysis/paper/supplementary_materials.docx
@@ -405,6 +405,7 @@
         <w:gridCol w:w="722"/>
         <w:gridCol w:w="749"/>
         <w:gridCol w:w="1122"/>
+        <w:gridCol w:w="1175"/>
         <w:gridCol w:w="864"/>
       </w:tblGrid>
       <w:tr>
@@ -842,6 +843,51 @@
           <w:p>
             <w:pPr>
               <w:pStyle w:val="Normal"/>
+              <w:jc w:val="left"/>
+              <w:keepNext/>
+              <w:pBdr>
+                <w:bottom w:val="none" w:sz="0" w:space="0" w:color="000000"/>
+                <w:top w:val="none" w:sz="0" w:space="0" w:color="000000"/>
+                <w:left w:val="none" w:sz="0" w:space="0" w:color="000000"/>
+                <w:right w:val="none" w:sz="0" w:space="0" w:color="000000"/>
+              </w:pBdr>
+              <w:spacing w:after="100" w:before="100" w:line="240"/>
+              <w:ind w:firstLine="0" w:left="100" w:right="100"/>
+            </w:pPr>
+            <w:r xmlns:w="http://schemas.openxmlformats.org/wordprocessingml/2006/main" xmlns:wp="http://schemas.openxmlformats.org/drawingml/2006/wordprocessingDrawing" xmlns:r="http://schemas.openxmlformats.org/officeDocument/2006/relationships" xmlns:w14="http://schemas.microsoft.com/office/word/2010/wordml">
+              <w:rPr>
+                <w:rFonts w:ascii="Helvetica" w:hAnsi="Helvetica" w:eastAsia="Helvetica" w:cs="Helvetica"/>
+                <w:i w:val="false"/>
+                <w:b w:val="false"/>
+                <w:u w:val="none"/>
+                <w:sz w:val="16"/>
+                <w:szCs w:val="16"/>
+                <w:color w:val="000000"/>
+              </w:rPr>
+              <w:t xml:space="preserve">Effect Size</w:t>
+            </w:r>
+          </w:p>
+        </w:tc>
+        <w:tc>
+          <w:tcPr>
+            <w:tcBorders>
+              <w:bottom w:val="single" w:sz="16" w:space="0" w:color="666666"/>
+              <w:top w:val="single" w:sz="16" w:space="0" w:color="666666"/>
+              <w:left w:val="none" w:sz="0" w:space="0" w:color="000000"/>
+              <w:right w:val="none" w:sz="0" w:space="0" w:color="000000"/>
+            </w:tcBorders>
+            <w:shd w:val="clear" w:color="auto" w:fill="FFFFFF"/>
+            <w:tcMar>
+              <w:top w:w="0" w:type="dxa"/>
+              <w:bottom w:w="0" w:type="dxa"/>
+              <w:left w:w="0" w:type="dxa"/>
+              <w:right w:w="0" w:type="dxa"/>
+            </w:tcMar>
+            <w:vAlign w:val="center"/>
+          </w:tcPr>
+          <w:p>
+            <w:pPr>
+              <w:pStyle w:val="Normal"/>
               <w:jc w:val="right"/>
               <w:keepNext/>
               <w:pBdr>
@@ -1254,6 +1300,51 @@
           <w:p>
             <w:pPr>
               <w:pStyle w:val="Normal"/>
+              <w:jc w:val="left"/>
+              <w:keepNext/>
+              <w:pBdr>
+                <w:bottom w:val="none" w:sz="0" w:space="0" w:color="000000"/>
+                <w:top w:val="none" w:sz="0" w:space="0" w:color="000000"/>
+                <w:left w:val="none" w:sz="0" w:space="0" w:color="000000"/>
+                <w:right w:val="none" w:sz="0" w:space="0" w:color="000000"/>
+              </w:pBdr>
+              <w:spacing w:after="100" w:before="100" w:line="240"/>
+              <w:ind w:firstLine="0" w:left="100" w:right="100"/>
+            </w:pPr>
+            <w:r xmlns:w="http://schemas.openxmlformats.org/wordprocessingml/2006/main" xmlns:wp="http://schemas.openxmlformats.org/drawingml/2006/wordprocessingDrawing" xmlns:r="http://schemas.openxmlformats.org/officeDocument/2006/relationships" xmlns:w14="http://schemas.microsoft.com/office/word/2010/wordml">
+              <w:rPr>
+                <w:rFonts w:ascii="Helvetica" w:hAnsi="Helvetica" w:eastAsia="Helvetica" w:cs="Helvetica"/>
+                <w:i w:val="false"/>
+                <w:b w:val="false"/>
+                <w:u w:val="none"/>
+                <w:sz w:val="16"/>
+                <w:szCs w:val="16"/>
+                <w:color w:val="000000"/>
+              </w:rPr>
+              <w:t xml:space="preserve">very small</w:t>
+            </w:r>
+          </w:p>
+        </w:tc>
+        <w:tc>
+          <w:tcPr>
+            <w:tcBorders>
+              <w:bottom w:val="none" w:sz="0" w:space="0" w:color="000000"/>
+              <w:top w:val="single" w:sz="16" w:space="0" w:color="666666"/>
+              <w:left w:val="none" w:sz="0" w:space="0" w:color="000000"/>
+              <w:right w:val="none" w:sz="0" w:space="0" w:color="000000"/>
+            </w:tcBorders>
+            <w:shd w:val="clear" w:color="auto" w:fill="FFFFFF"/>
+            <w:tcMar>
+              <w:top w:w="0" w:type="dxa"/>
+              <w:bottom w:w="0" w:type="dxa"/>
+              <w:left w:w="0" w:type="dxa"/>
+              <w:right w:w="0" w:type="dxa"/>
+            </w:tcMar>
+            <w:vAlign w:val="center"/>
+          </w:tcPr>
+          <w:p>
+            <w:pPr>
+              <w:pStyle w:val="Normal"/>
               <w:jc w:val="right"/>
               <w:keepNext/>
               <w:pBdr>
@@ -1666,6 +1757,51 @@
           <w:p>
             <w:pPr>
               <w:pStyle w:val="Normal"/>
+              <w:jc w:val="left"/>
+              <w:keepNext/>
+              <w:pBdr>
+                <w:bottom w:val="none" w:sz="0" w:space="0" w:color="000000"/>
+                <w:top w:val="none" w:sz="0" w:space="0" w:color="000000"/>
+                <w:left w:val="none" w:sz="0" w:space="0" w:color="000000"/>
+                <w:right w:val="none" w:sz="0" w:space="0" w:color="000000"/>
+              </w:pBdr>
+              <w:spacing w:after="100" w:before="100" w:line="240"/>
+              <w:ind w:firstLine="0" w:left="100" w:right="100"/>
+            </w:pPr>
+            <w:r xmlns:w="http://schemas.openxmlformats.org/wordprocessingml/2006/main" xmlns:wp="http://schemas.openxmlformats.org/drawingml/2006/wordprocessingDrawing" xmlns:r="http://schemas.openxmlformats.org/officeDocument/2006/relationships" xmlns:w14="http://schemas.microsoft.com/office/word/2010/wordml">
+              <w:rPr>
+                <w:rFonts w:ascii="Helvetica" w:hAnsi="Helvetica" w:eastAsia="Helvetica" w:cs="Helvetica"/>
+                <w:i w:val="false"/>
+                <w:b w:val="false"/>
+                <w:u w:val="none"/>
+                <w:sz w:val="16"/>
+                <w:szCs w:val="16"/>
+                <w:color w:val="000000"/>
+              </w:rPr>
+              <w:t xml:space="preserve">small</w:t>
+            </w:r>
+          </w:p>
+        </w:tc>
+        <w:tc>
+          <w:tcPr>
+            <w:tcBorders>
+              <w:bottom w:val="none" w:sz="0" w:space="0" w:color="000000"/>
+              <w:top w:val="none" w:sz="0" w:space="0" w:color="000000"/>
+              <w:left w:val="none" w:sz="0" w:space="0" w:color="000000"/>
+              <w:right w:val="none" w:sz="0" w:space="0" w:color="000000"/>
+            </w:tcBorders>
+            <w:shd w:val="clear" w:color="auto" w:fill="FFFFFF"/>
+            <w:tcMar>
+              <w:top w:w="0" w:type="dxa"/>
+              <w:bottom w:w="0" w:type="dxa"/>
+              <w:left w:w="0" w:type="dxa"/>
+              <w:right w:w="0" w:type="dxa"/>
+            </w:tcMar>
+            <w:vAlign w:val="center"/>
+          </w:tcPr>
+          <w:p>
+            <w:pPr>
+              <w:pStyle w:val="Normal"/>
               <w:jc w:val="right"/>
               <w:keepNext/>
               <w:pBdr>
@@ -1695,7 +1831,7 @@
       <w:tr>
         <w:trPr>
           <w:cantSplit/>
-          <w:trHeight w:val="547" w:hRule="auto"/>
+          <w:trHeight w:val="560" w:hRule="auto"/>
         </w:trPr>
         body 3
         <w:tc>
@@ -2055,6 +2191,51 @@
                 <w:color w:val="000000"/>
               </w:rPr>
               <w:t xml:space="preserve">30,384.50</w:t>
+            </w:r>
+          </w:p>
+        </w:tc>
+        <w:tc>
+          <w:tcPr>
+            <w:tcBorders>
+              <w:bottom w:val="none" w:sz="0" w:space="0" w:color="000000"/>
+              <w:top w:val="none" w:sz="0" w:space="0" w:color="000000"/>
+              <w:left w:val="none" w:sz="0" w:space="0" w:color="000000"/>
+              <w:right w:val="none" w:sz="0" w:space="0" w:color="000000"/>
+            </w:tcBorders>
+            <w:shd w:val="clear" w:color="auto" w:fill="FFFFFF"/>
+            <w:tcMar>
+              <w:top w:w="0" w:type="dxa"/>
+              <w:bottom w:w="0" w:type="dxa"/>
+              <w:left w:w="0" w:type="dxa"/>
+              <w:right w:w="0" w:type="dxa"/>
+            </w:tcMar>
+            <w:vAlign w:val="center"/>
+          </w:tcPr>
+          <w:p>
+            <w:pPr>
+              <w:pStyle w:val="Normal"/>
+              <w:jc w:val="left"/>
+              <w:keepNext/>
+              <w:pBdr>
+                <w:bottom w:val="none" w:sz="0" w:space="0" w:color="000000"/>
+                <w:top w:val="none" w:sz="0" w:space="0" w:color="000000"/>
+                <w:left w:val="none" w:sz="0" w:space="0" w:color="000000"/>
+                <w:right w:val="none" w:sz="0" w:space="0" w:color="000000"/>
+              </w:pBdr>
+              <w:spacing w:after="100" w:before="100" w:line="240"/>
+              <w:ind w:firstLine="0" w:left="100" w:right="100"/>
+            </w:pPr>
+            <w:r xmlns:w="http://schemas.openxmlformats.org/wordprocessingml/2006/main" xmlns:wp="http://schemas.openxmlformats.org/drawingml/2006/wordprocessingDrawing" xmlns:r="http://schemas.openxmlformats.org/officeDocument/2006/relationships" xmlns:w14="http://schemas.microsoft.com/office/word/2010/wordml">
+              <w:rPr>
+                <w:rFonts w:ascii="Helvetica" w:hAnsi="Helvetica" w:eastAsia="Helvetica" w:cs="Helvetica"/>
+                <w:i w:val="false"/>
+                <w:b w:val="false"/>
+                <w:u w:val="none"/>
+                <w:sz w:val="16"/>
+                <w:szCs w:val="16"/>
+                <w:color w:val="000000"/>
+              </w:rPr>
+              <w:t xml:space="preserve">very small</w:t>
             </w:r>
           </w:p>
         </w:tc>
@@ -2107,7 +2288,7 @@
       <w:tr>
         <w:trPr>
           <w:cantSplit/>
-          <w:trHeight w:val="547" w:hRule="auto"/>
+          <w:trHeight w:val="560" w:hRule="auto"/>
         </w:trPr>
         body 4
         <w:tc>
@@ -2467,6 +2648,51 @@
                 <w:color w:val="000000"/>
               </w:rPr>
               <w:t xml:space="preserve">31,898.52</w:t>
+            </w:r>
+          </w:p>
+        </w:tc>
+        <w:tc>
+          <w:tcPr>
+            <w:tcBorders>
+              <w:bottom w:val="none" w:sz="0" w:space="0" w:color="000000"/>
+              <w:top w:val="none" w:sz="0" w:space="0" w:color="000000"/>
+              <w:left w:val="none" w:sz="0" w:space="0" w:color="000000"/>
+              <w:right w:val="none" w:sz="0" w:space="0" w:color="000000"/>
+            </w:tcBorders>
+            <w:shd w:val="clear" w:color="auto" w:fill="FFFFFF"/>
+            <w:tcMar>
+              <w:top w:w="0" w:type="dxa"/>
+              <w:bottom w:w="0" w:type="dxa"/>
+              <w:left w:w="0" w:type="dxa"/>
+              <w:right w:w="0" w:type="dxa"/>
+            </w:tcMar>
+            <w:vAlign w:val="center"/>
+          </w:tcPr>
+          <w:p>
+            <w:pPr>
+              <w:pStyle w:val="Normal"/>
+              <w:jc w:val="left"/>
+              <w:keepNext/>
+              <w:pBdr>
+                <w:bottom w:val="none" w:sz="0" w:space="0" w:color="000000"/>
+                <w:top w:val="none" w:sz="0" w:space="0" w:color="000000"/>
+                <w:left w:val="none" w:sz="0" w:space="0" w:color="000000"/>
+                <w:right w:val="none" w:sz="0" w:space="0" w:color="000000"/>
+              </w:pBdr>
+              <w:spacing w:after="100" w:before="100" w:line="240"/>
+              <w:ind w:firstLine="0" w:left="100" w:right="100"/>
+            </w:pPr>
+            <w:r xmlns:w="http://schemas.openxmlformats.org/wordprocessingml/2006/main" xmlns:wp="http://schemas.openxmlformats.org/drawingml/2006/wordprocessingDrawing" xmlns:r="http://schemas.openxmlformats.org/officeDocument/2006/relationships" xmlns:w14="http://schemas.microsoft.com/office/word/2010/wordml">
+              <w:rPr>
+                <w:rFonts w:ascii="Helvetica" w:hAnsi="Helvetica" w:eastAsia="Helvetica" w:cs="Helvetica"/>
+                <w:i w:val="false"/>
+                <w:b w:val="false"/>
+                <w:u w:val="none"/>
+                <w:sz w:val="16"/>
+                <w:szCs w:val="16"/>
+                <w:color w:val="000000"/>
+              </w:rPr>
+              <w:t xml:space="preserve">very small</w:t>
             </w:r>
           </w:p>
         </w:tc>
@@ -2902,6 +3128,51 @@
           <w:p>
             <w:pPr>
               <w:pStyle w:val="Normal"/>
+              <w:jc w:val="left"/>
+              <w:keepNext/>
+              <w:pBdr>
+                <w:bottom w:val="none" w:sz="0" w:space="0" w:color="000000"/>
+                <w:top w:val="none" w:sz="0" w:space="0" w:color="000000"/>
+                <w:left w:val="none" w:sz="0" w:space="0" w:color="000000"/>
+                <w:right w:val="none" w:sz="0" w:space="0" w:color="000000"/>
+              </w:pBdr>
+              <w:spacing w:after="100" w:before="100" w:line="240"/>
+              <w:ind w:firstLine="0" w:left="100" w:right="100"/>
+            </w:pPr>
+            <w:r xmlns:w="http://schemas.openxmlformats.org/wordprocessingml/2006/main" xmlns:wp="http://schemas.openxmlformats.org/drawingml/2006/wordprocessingDrawing" xmlns:r="http://schemas.openxmlformats.org/officeDocument/2006/relationships" xmlns:w14="http://schemas.microsoft.com/office/word/2010/wordml">
+              <w:rPr>
+                <w:rFonts w:ascii="Helvetica" w:hAnsi="Helvetica" w:eastAsia="Helvetica" w:cs="Helvetica"/>
+                <w:i w:val="false"/>
+                <w:b w:val="false"/>
+                <w:u w:val="none"/>
+                <w:sz w:val="16"/>
+                <w:szCs w:val="16"/>
+                <w:color w:val="000000"/>
+              </w:rPr>
+              <w:t xml:space="preserve">very small</w:t>
+            </w:r>
+          </w:p>
+        </w:tc>
+        <w:tc>
+          <w:tcPr>
+            <w:tcBorders>
+              <w:bottom w:val="none" w:sz="0" w:space="0" w:color="000000"/>
+              <w:top w:val="none" w:sz="0" w:space="0" w:color="000000"/>
+              <w:left w:val="none" w:sz="0" w:space="0" w:color="000000"/>
+              <w:right w:val="none" w:sz="0" w:space="0" w:color="000000"/>
+            </w:tcBorders>
+            <w:shd w:val="clear" w:color="auto" w:fill="FFFFFF"/>
+            <w:tcMar>
+              <w:top w:w="0" w:type="dxa"/>
+              <w:bottom w:w="0" w:type="dxa"/>
+              <w:left w:w="0" w:type="dxa"/>
+              <w:right w:w="0" w:type="dxa"/>
+            </w:tcMar>
+            <w:vAlign w:val="center"/>
+          </w:tcPr>
+          <w:p>
+            <w:pPr>
+              <w:pStyle w:val="Normal"/>
               <w:jc w:val="right"/>
               <w:keepNext/>
               <w:pBdr>
@@ -2931,7 +3202,7 @@
       <w:tr>
         <w:trPr>
           <w:cantSplit/>
-          <w:trHeight w:val="547" w:hRule="auto"/>
+          <w:trHeight w:val="560" w:hRule="auto"/>
         </w:trPr>
         body 6
         <w:tc>
@@ -3291,6 +3562,51 @@
                 <w:color w:val="000000"/>
               </w:rPr>
               <w:t xml:space="preserve">28,146.82</w:t>
+            </w:r>
+          </w:p>
+        </w:tc>
+        <w:tc>
+          <w:tcPr>
+            <w:tcBorders>
+              <w:bottom w:val="none" w:sz="0" w:space="0" w:color="000000"/>
+              <w:top w:val="none" w:sz="0" w:space="0" w:color="000000"/>
+              <w:left w:val="none" w:sz="0" w:space="0" w:color="000000"/>
+              <w:right w:val="none" w:sz="0" w:space="0" w:color="000000"/>
+            </w:tcBorders>
+            <w:shd w:val="clear" w:color="auto" w:fill="FFFFFF"/>
+            <w:tcMar>
+              <w:top w:w="0" w:type="dxa"/>
+              <w:bottom w:w="0" w:type="dxa"/>
+              <w:left w:w="0" w:type="dxa"/>
+              <w:right w:w="0" w:type="dxa"/>
+            </w:tcMar>
+            <w:vAlign w:val="center"/>
+          </w:tcPr>
+          <w:p>
+            <w:pPr>
+              <w:pStyle w:val="Normal"/>
+              <w:jc w:val="left"/>
+              <w:keepNext/>
+              <w:pBdr>
+                <w:bottom w:val="none" w:sz="0" w:space="0" w:color="000000"/>
+                <w:top w:val="none" w:sz="0" w:space="0" w:color="000000"/>
+                <w:left w:val="none" w:sz="0" w:space="0" w:color="000000"/>
+                <w:right w:val="none" w:sz="0" w:space="0" w:color="000000"/>
+              </w:pBdr>
+              <w:spacing w:after="100" w:before="100" w:line="240"/>
+              <w:ind w:firstLine="0" w:left="100" w:right="100"/>
+            </w:pPr>
+            <w:r xmlns:w="http://schemas.openxmlformats.org/wordprocessingml/2006/main" xmlns:wp="http://schemas.openxmlformats.org/drawingml/2006/wordprocessingDrawing" xmlns:r="http://schemas.openxmlformats.org/officeDocument/2006/relationships" xmlns:w14="http://schemas.microsoft.com/office/word/2010/wordml">
+              <w:rPr>
+                <w:rFonts w:ascii="Helvetica" w:hAnsi="Helvetica" w:eastAsia="Helvetica" w:cs="Helvetica"/>
+                <w:i w:val="false"/>
+                <w:b w:val="false"/>
+                <w:u w:val="none"/>
+                <w:sz w:val="16"/>
+                <w:szCs w:val="16"/>
+                <w:color w:val="000000"/>
+              </w:rPr>
+              <w:t xml:space="preserve">very small</w:t>
             </w:r>
           </w:p>
         </w:tc>
@@ -3343,7 +3659,7 @@
       <w:tr>
         <w:trPr>
           <w:cantSplit/>
-          <w:trHeight w:val="546" w:hRule="auto"/>
+          <w:trHeight w:val="560" w:hRule="auto"/>
         </w:trPr>
         body 7
         <w:tc>
@@ -3703,6 +4019,51 @@
                 <w:color w:val="000000"/>
               </w:rPr>
               <w:t xml:space="preserve">31,905.00</w:t>
+            </w:r>
+          </w:p>
+        </w:tc>
+        <w:tc>
+          <w:tcPr>
+            <w:tcBorders>
+              <w:bottom w:val="none" w:sz="0" w:space="0" w:color="000000"/>
+              <w:top w:val="none" w:sz="0" w:space="0" w:color="000000"/>
+              <w:left w:val="none" w:sz="0" w:space="0" w:color="000000"/>
+              <w:right w:val="none" w:sz="0" w:space="0" w:color="000000"/>
+            </w:tcBorders>
+            <w:shd w:val="clear" w:color="auto" w:fill="FFFFFF"/>
+            <w:tcMar>
+              <w:top w:w="0" w:type="dxa"/>
+              <w:bottom w:w="0" w:type="dxa"/>
+              <w:left w:w="0" w:type="dxa"/>
+              <w:right w:w="0" w:type="dxa"/>
+            </w:tcMar>
+            <w:vAlign w:val="center"/>
+          </w:tcPr>
+          <w:p>
+            <w:pPr>
+              <w:pStyle w:val="Normal"/>
+              <w:jc w:val="left"/>
+              <w:keepNext/>
+              <w:pBdr>
+                <w:bottom w:val="none" w:sz="0" w:space="0" w:color="000000"/>
+                <w:top w:val="none" w:sz="0" w:space="0" w:color="000000"/>
+                <w:left w:val="none" w:sz="0" w:space="0" w:color="000000"/>
+                <w:right w:val="none" w:sz="0" w:space="0" w:color="000000"/>
+              </w:pBdr>
+              <w:spacing w:after="100" w:before="100" w:line="240"/>
+              <w:ind w:firstLine="0" w:left="100" w:right="100"/>
+            </w:pPr>
+            <w:r xmlns:w="http://schemas.openxmlformats.org/wordprocessingml/2006/main" xmlns:wp="http://schemas.openxmlformats.org/drawingml/2006/wordprocessingDrawing" xmlns:r="http://schemas.openxmlformats.org/officeDocument/2006/relationships" xmlns:w14="http://schemas.microsoft.com/office/word/2010/wordml">
+              <w:rPr>
+                <w:rFonts w:ascii="Helvetica" w:hAnsi="Helvetica" w:eastAsia="Helvetica" w:cs="Helvetica"/>
+                <w:i w:val="false"/>
+                <w:b w:val="false"/>
+                <w:u w:val="none"/>
+                <w:sz w:val="16"/>
+                <w:szCs w:val="16"/>
+                <w:color w:val="000000"/>
+              </w:rPr>
+              <w:t xml:space="preserve">very small</w:t>
             </w:r>
           </w:p>
         </w:tc>
@@ -4138,6 +4499,51 @@
           <w:p>
             <w:pPr>
               <w:pStyle w:val="Normal"/>
+              <w:jc w:val="left"/>
+              <w:keepNext/>
+              <w:pBdr>
+                <w:bottom w:val="none" w:sz="0" w:space="0" w:color="000000"/>
+                <w:top w:val="none" w:sz="0" w:space="0" w:color="000000"/>
+                <w:left w:val="none" w:sz="0" w:space="0" w:color="000000"/>
+                <w:right w:val="none" w:sz="0" w:space="0" w:color="000000"/>
+              </w:pBdr>
+              <w:spacing w:after="100" w:before="100" w:line="240"/>
+              <w:ind w:firstLine="0" w:left="100" w:right="100"/>
+            </w:pPr>
+            <w:r xmlns:w="http://schemas.openxmlformats.org/wordprocessingml/2006/main" xmlns:wp="http://schemas.openxmlformats.org/drawingml/2006/wordprocessingDrawing" xmlns:r="http://schemas.openxmlformats.org/officeDocument/2006/relationships" xmlns:w14="http://schemas.microsoft.com/office/word/2010/wordml">
+              <w:rPr>
+                <w:rFonts w:ascii="Helvetica" w:hAnsi="Helvetica" w:eastAsia="Helvetica" w:cs="Helvetica"/>
+                <w:i w:val="false"/>
+                <w:b w:val="false"/>
+                <w:u w:val="none"/>
+                <w:sz w:val="16"/>
+                <w:szCs w:val="16"/>
+                <w:color w:val="000000"/>
+              </w:rPr>
+              <w:t xml:space="preserve">very small</w:t>
+            </w:r>
+          </w:p>
+        </w:tc>
+        <w:tc>
+          <w:tcPr>
+            <w:tcBorders>
+              <w:bottom w:val="none" w:sz="0" w:space="0" w:color="000000"/>
+              <w:top w:val="none" w:sz="0" w:space="0" w:color="000000"/>
+              <w:left w:val="none" w:sz="0" w:space="0" w:color="000000"/>
+              <w:right w:val="none" w:sz="0" w:space="0" w:color="000000"/>
+            </w:tcBorders>
+            <w:shd w:val="clear" w:color="auto" w:fill="FFFFFF"/>
+            <w:tcMar>
+              <w:top w:w="0" w:type="dxa"/>
+              <w:bottom w:w="0" w:type="dxa"/>
+              <w:left w:w="0" w:type="dxa"/>
+              <w:right w:w="0" w:type="dxa"/>
+            </w:tcMar>
+            <w:vAlign w:val="center"/>
+          </w:tcPr>
+          <w:p>
+            <w:pPr>
+              <w:pStyle w:val="Normal"/>
               <w:jc w:val="right"/>
               <w:keepNext/>
               <w:pBdr>
@@ -4167,7 +4573,7 @@
       <w:tr>
         <w:trPr>
           <w:cantSplit/>
-          <w:trHeight w:val="547" w:hRule="auto"/>
+          <w:trHeight w:val="560" w:hRule="auto"/>
         </w:trPr>
         body 9
         <w:tc>
@@ -4527,6 +4933,51 @@
                 <w:color w:val="000000"/>
               </w:rPr>
               <w:t xml:space="preserve">29,063.96</w:t>
+            </w:r>
+          </w:p>
+        </w:tc>
+        <w:tc>
+          <w:tcPr>
+            <w:tcBorders>
+              <w:bottom w:val="none" w:sz="0" w:space="0" w:color="000000"/>
+              <w:top w:val="none" w:sz="0" w:space="0" w:color="000000"/>
+              <w:left w:val="none" w:sz="0" w:space="0" w:color="000000"/>
+              <w:right w:val="none" w:sz="0" w:space="0" w:color="000000"/>
+            </w:tcBorders>
+            <w:shd w:val="clear" w:color="auto" w:fill="FFFFFF"/>
+            <w:tcMar>
+              <w:top w:w="0" w:type="dxa"/>
+              <w:bottom w:w="0" w:type="dxa"/>
+              <w:left w:w="0" w:type="dxa"/>
+              <w:right w:w="0" w:type="dxa"/>
+            </w:tcMar>
+            <w:vAlign w:val="center"/>
+          </w:tcPr>
+          <w:p>
+            <w:pPr>
+              <w:pStyle w:val="Normal"/>
+              <w:jc w:val="left"/>
+              <w:keepNext/>
+              <w:pBdr>
+                <w:bottom w:val="none" w:sz="0" w:space="0" w:color="000000"/>
+                <w:top w:val="none" w:sz="0" w:space="0" w:color="000000"/>
+                <w:left w:val="none" w:sz="0" w:space="0" w:color="000000"/>
+                <w:right w:val="none" w:sz="0" w:space="0" w:color="000000"/>
+              </w:pBdr>
+              <w:spacing w:after="100" w:before="100" w:line="240"/>
+              <w:ind w:firstLine="0" w:left="100" w:right="100"/>
+            </w:pPr>
+            <w:r xmlns:w="http://schemas.openxmlformats.org/wordprocessingml/2006/main" xmlns:wp="http://schemas.openxmlformats.org/drawingml/2006/wordprocessingDrawing" xmlns:r="http://schemas.openxmlformats.org/officeDocument/2006/relationships" xmlns:w14="http://schemas.microsoft.com/office/word/2010/wordml">
+              <w:rPr>
+                <w:rFonts w:ascii="Helvetica" w:hAnsi="Helvetica" w:eastAsia="Helvetica" w:cs="Helvetica"/>
+                <w:i w:val="false"/>
+                <w:b w:val="false"/>
+                <w:u w:val="none"/>
+                <w:sz w:val="16"/>
+                <w:szCs w:val="16"/>
+                <w:color w:val="000000"/>
+              </w:rPr>
+              <w:t xml:space="preserve">very small</w:t>
             </w:r>
           </w:p>
         </w:tc>
@@ -4579,7 +5030,7 @@
       <w:tr>
         <w:trPr>
           <w:cantSplit/>
-          <w:trHeight w:val="547" w:hRule="auto"/>
+          <w:trHeight w:val="560" w:hRule="auto"/>
         </w:trPr>
         body10
         <w:tc>
@@ -4939,6 +5390,51 @@
                 <w:color w:val="000000"/>
               </w:rPr>
               <w:t xml:space="preserve">30,218.34</w:t>
+            </w:r>
+          </w:p>
+        </w:tc>
+        <w:tc>
+          <w:tcPr>
+            <w:tcBorders>
+              <w:bottom w:val="none" w:sz="0" w:space="0" w:color="000000"/>
+              <w:top w:val="none" w:sz="0" w:space="0" w:color="000000"/>
+              <w:left w:val="none" w:sz="0" w:space="0" w:color="000000"/>
+              <w:right w:val="none" w:sz="0" w:space="0" w:color="000000"/>
+            </w:tcBorders>
+            <w:shd w:val="clear" w:color="auto" w:fill="FFFFFF"/>
+            <w:tcMar>
+              <w:top w:w="0" w:type="dxa"/>
+              <w:bottom w:w="0" w:type="dxa"/>
+              <w:left w:w="0" w:type="dxa"/>
+              <w:right w:w="0" w:type="dxa"/>
+            </w:tcMar>
+            <w:vAlign w:val="center"/>
+          </w:tcPr>
+          <w:p>
+            <w:pPr>
+              <w:pStyle w:val="Normal"/>
+              <w:jc w:val="left"/>
+              <w:keepNext/>
+              <w:pBdr>
+                <w:bottom w:val="none" w:sz="0" w:space="0" w:color="000000"/>
+                <w:top w:val="none" w:sz="0" w:space="0" w:color="000000"/>
+                <w:left w:val="none" w:sz="0" w:space="0" w:color="000000"/>
+                <w:right w:val="none" w:sz="0" w:space="0" w:color="000000"/>
+              </w:pBdr>
+              <w:spacing w:after="100" w:before="100" w:line="240"/>
+              <w:ind w:firstLine="0" w:left="100" w:right="100"/>
+            </w:pPr>
+            <w:r xmlns:w="http://schemas.openxmlformats.org/wordprocessingml/2006/main" xmlns:wp="http://schemas.openxmlformats.org/drawingml/2006/wordprocessingDrawing" xmlns:r="http://schemas.openxmlformats.org/officeDocument/2006/relationships" xmlns:w14="http://schemas.microsoft.com/office/word/2010/wordml">
+              <w:rPr>
+                <w:rFonts w:ascii="Helvetica" w:hAnsi="Helvetica" w:eastAsia="Helvetica" w:cs="Helvetica"/>
+                <w:i w:val="false"/>
+                <w:b w:val="false"/>
+                <w:u w:val="none"/>
+                <w:sz w:val="16"/>
+                <w:szCs w:val="16"/>
+                <w:color w:val="000000"/>
+              </w:rPr>
+              <w:t xml:space="preserve">very small</w:t>
             </w:r>
           </w:p>
         </w:tc>
@@ -4991,7 +5487,7 @@
       <w:tr>
         <w:trPr>
           <w:cantSplit/>
-          <w:trHeight w:val="547" w:hRule="auto"/>
+          <w:trHeight w:val="560" w:hRule="auto"/>
         </w:trPr>
         body11
         <w:tc>
@@ -5351,6 +5847,51 @@
                 <w:color w:val="000000"/>
               </w:rPr>
               <w:t xml:space="preserve">31,148.37</w:t>
+            </w:r>
+          </w:p>
+        </w:tc>
+        <w:tc>
+          <w:tcPr>
+            <w:tcBorders>
+              <w:bottom w:val="none" w:sz="0" w:space="0" w:color="000000"/>
+              <w:top w:val="none" w:sz="0" w:space="0" w:color="000000"/>
+              <w:left w:val="none" w:sz="0" w:space="0" w:color="000000"/>
+              <w:right w:val="none" w:sz="0" w:space="0" w:color="000000"/>
+            </w:tcBorders>
+            <w:shd w:val="clear" w:color="auto" w:fill="FFFFFF"/>
+            <w:tcMar>
+              <w:top w:w="0" w:type="dxa"/>
+              <w:bottom w:w="0" w:type="dxa"/>
+              <w:left w:w="0" w:type="dxa"/>
+              <w:right w:w="0" w:type="dxa"/>
+            </w:tcMar>
+            <w:vAlign w:val="center"/>
+          </w:tcPr>
+          <w:p>
+            <w:pPr>
+              <w:pStyle w:val="Normal"/>
+              <w:jc w:val="left"/>
+              <w:keepNext/>
+              <w:pBdr>
+                <w:bottom w:val="none" w:sz="0" w:space="0" w:color="000000"/>
+                <w:top w:val="none" w:sz="0" w:space="0" w:color="000000"/>
+                <w:left w:val="none" w:sz="0" w:space="0" w:color="000000"/>
+                <w:right w:val="none" w:sz="0" w:space="0" w:color="000000"/>
+              </w:pBdr>
+              <w:spacing w:after="100" w:before="100" w:line="240"/>
+              <w:ind w:firstLine="0" w:left="100" w:right="100"/>
+            </w:pPr>
+            <w:r xmlns:w="http://schemas.openxmlformats.org/wordprocessingml/2006/main" xmlns:wp="http://schemas.openxmlformats.org/drawingml/2006/wordprocessingDrawing" xmlns:r="http://schemas.openxmlformats.org/officeDocument/2006/relationships" xmlns:w14="http://schemas.microsoft.com/office/word/2010/wordml">
+              <w:rPr>
+                <w:rFonts w:ascii="Helvetica" w:hAnsi="Helvetica" w:eastAsia="Helvetica" w:cs="Helvetica"/>
+                <w:i w:val="false"/>
+                <w:b w:val="false"/>
+                <w:u w:val="none"/>
+                <w:sz w:val="16"/>
+                <w:szCs w:val="16"/>
+                <w:color w:val="000000"/>
+              </w:rPr>
+              <w:t xml:space="preserve">very small</w:t>
             </w:r>
           </w:p>
         </w:tc>
@@ -5786,6 +6327,51 @@
           <w:p>
             <w:pPr>
               <w:pStyle w:val="Normal"/>
+              <w:jc w:val="left"/>
+              <w:keepNext/>
+              <w:pBdr>
+                <w:bottom w:val="none" w:sz="0" w:space="0" w:color="000000"/>
+                <w:top w:val="none" w:sz="0" w:space="0" w:color="000000"/>
+                <w:left w:val="none" w:sz="0" w:space="0" w:color="000000"/>
+                <w:right w:val="none" w:sz="0" w:space="0" w:color="000000"/>
+              </w:pBdr>
+              <w:spacing w:after="100" w:before="100" w:line="240"/>
+              <w:ind w:firstLine="0" w:left="100" w:right="100"/>
+            </w:pPr>
+            <w:r xmlns:w="http://schemas.openxmlformats.org/wordprocessingml/2006/main" xmlns:wp="http://schemas.openxmlformats.org/drawingml/2006/wordprocessingDrawing" xmlns:r="http://schemas.openxmlformats.org/officeDocument/2006/relationships" xmlns:w14="http://schemas.microsoft.com/office/word/2010/wordml">
+              <w:rPr>
+                <w:rFonts w:ascii="Helvetica" w:hAnsi="Helvetica" w:eastAsia="Helvetica" w:cs="Helvetica"/>
+                <w:i w:val="false"/>
+                <w:b w:val="false"/>
+                <w:u w:val="none"/>
+                <w:sz w:val="16"/>
+                <w:szCs w:val="16"/>
+                <w:color w:val="000000"/>
+              </w:rPr>
+              <w:t xml:space="preserve">very small</w:t>
+            </w:r>
+          </w:p>
+        </w:tc>
+        <w:tc>
+          <w:tcPr>
+            <w:tcBorders>
+              <w:bottom w:val="none" w:sz="0" w:space="0" w:color="000000"/>
+              <w:top w:val="none" w:sz="0" w:space="0" w:color="000000"/>
+              <w:left w:val="none" w:sz="0" w:space="0" w:color="000000"/>
+              <w:right w:val="none" w:sz="0" w:space="0" w:color="000000"/>
+            </w:tcBorders>
+            <w:shd w:val="clear" w:color="auto" w:fill="FFFFFF"/>
+            <w:tcMar>
+              <w:top w:w="0" w:type="dxa"/>
+              <w:bottom w:w="0" w:type="dxa"/>
+              <w:left w:w="0" w:type="dxa"/>
+              <w:right w:w="0" w:type="dxa"/>
+            </w:tcMar>
+            <w:vAlign w:val="center"/>
+          </w:tcPr>
+          <w:p>
+            <w:pPr>
+              <w:pStyle w:val="Normal"/>
               <w:jc w:val="right"/>
               <w:keepNext/>
               <w:pBdr>
@@ -6198,6 +6784,51 @@
           <w:p>
             <w:pPr>
               <w:pStyle w:val="Normal"/>
+              <w:jc w:val="left"/>
+              <w:keepNext/>
+              <w:pBdr>
+                <w:bottom w:val="none" w:sz="0" w:space="0" w:color="000000"/>
+                <w:top w:val="none" w:sz="0" w:space="0" w:color="000000"/>
+                <w:left w:val="none" w:sz="0" w:space="0" w:color="000000"/>
+                <w:right w:val="none" w:sz="0" w:space="0" w:color="000000"/>
+              </w:pBdr>
+              <w:spacing w:after="100" w:before="100" w:line="240"/>
+              <w:ind w:firstLine="0" w:left="100" w:right="100"/>
+            </w:pPr>
+            <w:r xmlns:w="http://schemas.openxmlformats.org/wordprocessingml/2006/main" xmlns:wp="http://schemas.openxmlformats.org/drawingml/2006/wordprocessingDrawing" xmlns:r="http://schemas.openxmlformats.org/officeDocument/2006/relationships" xmlns:w14="http://schemas.microsoft.com/office/word/2010/wordml">
+              <w:rPr>
+                <w:rFonts w:ascii="Helvetica" w:hAnsi="Helvetica" w:eastAsia="Helvetica" w:cs="Helvetica"/>
+                <w:i w:val="false"/>
+                <w:b w:val="false"/>
+                <w:u w:val="none"/>
+                <w:sz w:val="16"/>
+                <w:szCs w:val="16"/>
+                <w:color w:val="000000"/>
+              </w:rPr>
+              <w:t xml:space="preserve">very small</w:t>
+            </w:r>
+          </w:p>
+        </w:tc>
+        <w:tc>
+          <w:tcPr>
+            <w:tcBorders>
+              <w:bottom w:val="none" w:sz="0" w:space="0" w:color="000000"/>
+              <w:top w:val="none" w:sz="0" w:space="0" w:color="000000"/>
+              <w:left w:val="none" w:sz="0" w:space="0" w:color="000000"/>
+              <w:right w:val="none" w:sz="0" w:space="0" w:color="000000"/>
+            </w:tcBorders>
+            <w:shd w:val="clear" w:color="auto" w:fill="FFFFFF"/>
+            <w:tcMar>
+              <w:top w:w="0" w:type="dxa"/>
+              <w:bottom w:w="0" w:type="dxa"/>
+              <w:left w:w="0" w:type="dxa"/>
+              <w:right w:w="0" w:type="dxa"/>
+            </w:tcMar>
+            <w:vAlign w:val="center"/>
+          </w:tcPr>
+          <w:p>
+            <w:pPr>
+              <w:pStyle w:val="Normal"/>
               <w:jc w:val="right"/>
               <w:keepNext/>
               <w:pBdr>
@@ -6610,6 +7241,51 @@
           <w:p>
             <w:pPr>
               <w:pStyle w:val="Normal"/>
+              <w:jc w:val="left"/>
+              <w:keepNext/>
+              <w:pBdr>
+                <w:bottom w:val="none" w:sz="0" w:space="0" w:color="000000"/>
+                <w:top w:val="none" w:sz="0" w:space="0" w:color="000000"/>
+                <w:left w:val="none" w:sz="0" w:space="0" w:color="000000"/>
+                <w:right w:val="none" w:sz="0" w:space="0" w:color="000000"/>
+              </w:pBdr>
+              <w:spacing w:after="100" w:before="100" w:line="240"/>
+              <w:ind w:firstLine="0" w:left="100" w:right="100"/>
+            </w:pPr>
+            <w:r xmlns:w="http://schemas.openxmlformats.org/wordprocessingml/2006/main" xmlns:wp="http://schemas.openxmlformats.org/drawingml/2006/wordprocessingDrawing" xmlns:r="http://schemas.openxmlformats.org/officeDocument/2006/relationships" xmlns:w14="http://schemas.microsoft.com/office/word/2010/wordml">
+              <w:rPr>
+                <w:rFonts w:ascii="Helvetica" w:hAnsi="Helvetica" w:eastAsia="Helvetica" w:cs="Helvetica"/>
+                <w:i w:val="false"/>
+                <w:b w:val="false"/>
+                <w:u w:val="none"/>
+                <w:sz w:val="16"/>
+                <w:szCs w:val="16"/>
+                <w:color w:val="000000"/>
+              </w:rPr>
+              <w:t xml:space="preserve">very small</w:t>
+            </w:r>
+          </w:p>
+        </w:tc>
+        <w:tc>
+          <w:tcPr>
+            <w:tcBorders>
+              <w:bottom w:val="none" w:sz="0" w:space="0" w:color="000000"/>
+              <w:top w:val="none" w:sz="0" w:space="0" w:color="000000"/>
+              <w:left w:val="none" w:sz="0" w:space="0" w:color="000000"/>
+              <w:right w:val="none" w:sz="0" w:space="0" w:color="000000"/>
+            </w:tcBorders>
+            <w:shd w:val="clear" w:color="auto" w:fill="FFFFFF"/>
+            <w:tcMar>
+              <w:top w:w="0" w:type="dxa"/>
+              <w:bottom w:w="0" w:type="dxa"/>
+              <w:left w:w="0" w:type="dxa"/>
+              <w:right w:w="0" w:type="dxa"/>
+            </w:tcMar>
+            <w:vAlign w:val="center"/>
+          </w:tcPr>
+          <w:p>
+            <w:pPr>
+              <w:pStyle w:val="Normal"/>
               <w:jc w:val="right"/>
               <w:keepNext/>
               <w:pBdr>
@@ -7022,6 +7698,51 @@
           <w:p>
             <w:pPr>
               <w:pStyle w:val="Normal"/>
+              <w:jc w:val="left"/>
+              <w:keepNext/>
+              <w:pBdr>
+                <w:bottom w:val="none" w:sz="0" w:space="0" w:color="000000"/>
+                <w:top w:val="none" w:sz="0" w:space="0" w:color="000000"/>
+                <w:left w:val="none" w:sz="0" w:space="0" w:color="000000"/>
+                <w:right w:val="none" w:sz="0" w:space="0" w:color="000000"/>
+              </w:pBdr>
+              <w:spacing w:after="100" w:before="100" w:line="240"/>
+              <w:ind w:firstLine="0" w:left="100" w:right="100"/>
+            </w:pPr>
+            <w:r xmlns:w="http://schemas.openxmlformats.org/wordprocessingml/2006/main" xmlns:wp="http://schemas.openxmlformats.org/drawingml/2006/wordprocessingDrawing" xmlns:r="http://schemas.openxmlformats.org/officeDocument/2006/relationships" xmlns:w14="http://schemas.microsoft.com/office/word/2010/wordml">
+              <w:rPr>
+                <w:rFonts w:ascii="Helvetica" w:hAnsi="Helvetica" w:eastAsia="Helvetica" w:cs="Helvetica"/>
+                <w:i w:val="false"/>
+                <w:b w:val="false"/>
+                <w:u w:val="none"/>
+                <w:sz w:val="16"/>
+                <w:szCs w:val="16"/>
+                <w:color w:val="000000"/>
+              </w:rPr>
+              <w:t xml:space="preserve">very small</w:t>
+            </w:r>
+          </w:p>
+        </w:tc>
+        <w:tc>
+          <w:tcPr>
+            <w:tcBorders>
+              <w:bottom w:val="none" w:sz="0" w:space="0" w:color="000000"/>
+              <w:top w:val="none" w:sz="0" w:space="0" w:color="000000"/>
+              <w:left w:val="none" w:sz="0" w:space="0" w:color="000000"/>
+              <w:right w:val="none" w:sz="0" w:space="0" w:color="000000"/>
+            </w:tcBorders>
+            <w:shd w:val="clear" w:color="auto" w:fill="FFFFFF"/>
+            <w:tcMar>
+              <w:top w:w="0" w:type="dxa"/>
+              <w:bottom w:w="0" w:type="dxa"/>
+              <w:left w:w="0" w:type="dxa"/>
+              <w:right w:w="0" w:type="dxa"/>
+            </w:tcMar>
+            <w:vAlign w:val="center"/>
+          </w:tcPr>
+          <w:p>
+            <w:pPr>
+              <w:pStyle w:val="Normal"/>
               <w:jc w:val="right"/>
               <w:keepNext/>
               <w:pBdr>
@@ -7051,7 +7772,7 @@
       <w:tr>
         <w:trPr>
           <w:cantSplit/>
-          <w:trHeight w:val="547" w:hRule="auto"/>
+          <w:trHeight w:val="560" w:hRule="auto"/>
         </w:trPr>
         body16
         <w:tc>
@@ -7411,6 +8132,51 @@
                 <w:color w:val="000000"/>
               </w:rPr>
               <w:t xml:space="preserve">26,753.21</w:t>
+            </w:r>
+          </w:p>
+        </w:tc>
+        <w:tc>
+          <w:tcPr>
+            <w:tcBorders>
+              <w:bottom w:val="none" w:sz="0" w:space="0" w:color="000000"/>
+              <w:top w:val="none" w:sz="0" w:space="0" w:color="000000"/>
+              <w:left w:val="none" w:sz="0" w:space="0" w:color="000000"/>
+              <w:right w:val="none" w:sz="0" w:space="0" w:color="000000"/>
+            </w:tcBorders>
+            <w:shd w:val="clear" w:color="auto" w:fill="FFFFFF"/>
+            <w:tcMar>
+              <w:top w:w="0" w:type="dxa"/>
+              <w:bottom w:w="0" w:type="dxa"/>
+              <w:left w:w="0" w:type="dxa"/>
+              <w:right w:w="0" w:type="dxa"/>
+            </w:tcMar>
+            <w:vAlign w:val="center"/>
+          </w:tcPr>
+          <w:p>
+            <w:pPr>
+              <w:pStyle w:val="Normal"/>
+              <w:jc w:val="left"/>
+              <w:keepNext/>
+              <w:pBdr>
+                <w:bottom w:val="none" w:sz="0" w:space="0" w:color="000000"/>
+                <w:top w:val="none" w:sz="0" w:space="0" w:color="000000"/>
+                <w:left w:val="none" w:sz="0" w:space="0" w:color="000000"/>
+                <w:right w:val="none" w:sz="0" w:space="0" w:color="000000"/>
+              </w:pBdr>
+              <w:spacing w:after="100" w:before="100" w:line="240"/>
+              <w:ind w:firstLine="0" w:left="100" w:right="100"/>
+            </w:pPr>
+            <w:r xmlns:w="http://schemas.openxmlformats.org/wordprocessingml/2006/main" xmlns:wp="http://schemas.openxmlformats.org/drawingml/2006/wordprocessingDrawing" xmlns:r="http://schemas.openxmlformats.org/officeDocument/2006/relationships" xmlns:w14="http://schemas.microsoft.com/office/word/2010/wordml">
+              <w:rPr>
+                <w:rFonts w:ascii="Helvetica" w:hAnsi="Helvetica" w:eastAsia="Helvetica" w:cs="Helvetica"/>
+                <w:i w:val="false"/>
+                <w:b w:val="false"/>
+                <w:u w:val="none"/>
+                <w:sz w:val="16"/>
+                <w:szCs w:val="16"/>
+                <w:color w:val="000000"/>
+              </w:rPr>
+              <w:t xml:space="preserve">very small</w:t>
             </w:r>
           </w:p>
         </w:tc>
@@ -7846,6 +8612,51 @@
           <w:p>
             <w:pPr>
               <w:pStyle w:val="Normal"/>
+              <w:jc w:val="left"/>
+              <w:keepNext/>
+              <w:pBdr>
+                <w:bottom w:val="none" w:sz="0" w:space="0" w:color="000000"/>
+                <w:top w:val="none" w:sz="0" w:space="0" w:color="000000"/>
+                <w:left w:val="none" w:sz="0" w:space="0" w:color="000000"/>
+                <w:right w:val="none" w:sz="0" w:space="0" w:color="000000"/>
+              </w:pBdr>
+              <w:spacing w:after="100" w:before="100" w:line="240"/>
+              <w:ind w:firstLine="0" w:left="100" w:right="100"/>
+            </w:pPr>
+            <w:r xmlns:w="http://schemas.openxmlformats.org/wordprocessingml/2006/main" xmlns:wp="http://schemas.openxmlformats.org/drawingml/2006/wordprocessingDrawing" xmlns:r="http://schemas.openxmlformats.org/officeDocument/2006/relationships" xmlns:w14="http://schemas.microsoft.com/office/word/2010/wordml">
+              <w:rPr>
+                <w:rFonts w:ascii="Helvetica" w:hAnsi="Helvetica" w:eastAsia="Helvetica" w:cs="Helvetica"/>
+                <w:i w:val="false"/>
+                <w:b w:val="false"/>
+                <w:u w:val="none"/>
+                <w:sz w:val="16"/>
+                <w:szCs w:val="16"/>
+                <w:color w:val="000000"/>
+              </w:rPr>
+              <w:t xml:space="preserve">very small</w:t>
+            </w:r>
+          </w:p>
+        </w:tc>
+        <w:tc>
+          <w:tcPr>
+            <w:tcBorders>
+              <w:bottom w:val="none" w:sz="0" w:space="0" w:color="000000"/>
+              <w:top w:val="none" w:sz="0" w:space="0" w:color="000000"/>
+              <w:left w:val="none" w:sz="0" w:space="0" w:color="000000"/>
+              <w:right w:val="none" w:sz="0" w:space="0" w:color="000000"/>
+            </w:tcBorders>
+            <w:shd w:val="clear" w:color="auto" w:fill="FFFFFF"/>
+            <w:tcMar>
+              <w:top w:w="0" w:type="dxa"/>
+              <w:bottom w:w="0" w:type="dxa"/>
+              <w:left w:w="0" w:type="dxa"/>
+              <w:right w:w="0" w:type="dxa"/>
+            </w:tcMar>
+            <w:vAlign w:val="center"/>
+          </w:tcPr>
+          <w:p>
+            <w:pPr>
+              <w:pStyle w:val="Normal"/>
               <w:jc w:val="right"/>
               <w:keepNext/>
               <w:pBdr>
@@ -7875,7 +8686,7 @@
       <w:tr>
         <w:trPr>
           <w:cantSplit/>
-          <w:trHeight w:val="547" w:hRule="auto"/>
+          <w:trHeight w:val="560" w:hRule="auto"/>
         </w:trPr>
         body18
         <w:tc>
@@ -8235,6 +9046,51 @@
                 <w:color w:val="000000"/>
               </w:rPr>
               <w:t xml:space="preserve">32,634.40</w:t>
+            </w:r>
+          </w:p>
+        </w:tc>
+        <w:tc>
+          <w:tcPr>
+            <w:tcBorders>
+              <w:bottom w:val="none" w:sz="0" w:space="0" w:color="000000"/>
+              <w:top w:val="none" w:sz="0" w:space="0" w:color="000000"/>
+              <w:left w:val="none" w:sz="0" w:space="0" w:color="000000"/>
+              <w:right w:val="none" w:sz="0" w:space="0" w:color="000000"/>
+            </w:tcBorders>
+            <w:shd w:val="clear" w:color="auto" w:fill="FFFFFF"/>
+            <w:tcMar>
+              <w:top w:w="0" w:type="dxa"/>
+              <w:bottom w:w="0" w:type="dxa"/>
+              <w:left w:w="0" w:type="dxa"/>
+              <w:right w:w="0" w:type="dxa"/>
+            </w:tcMar>
+            <w:vAlign w:val="center"/>
+          </w:tcPr>
+          <w:p>
+            <w:pPr>
+              <w:pStyle w:val="Normal"/>
+              <w:jc w:val="left"/>
+              <w:keepNext/>
+              <w:pBdr>
+                <w:bottom w:val="none" w:sz="0" w:space="0" w:color="000000"/>
+                <w:top w:val="none" w:sz="0" w:space="0" w:color="000000"/>
+                <w:left w:val="none" w:sz="0" w:space="0" w:color="000000"/>
+                <w:right w:val="none" w:sz="0" w:space="0" w:color="000000"/>
+              </w:pBdr>
+              <w:spacing w:after="100" w:before="100" w:line="240"/>
+              <w:ind w:firstLine="0" w:left="100" w:right="100"/>
+            </w:pPr>
+            <w:r xmlns:w="http://schemas.openxmlformats.org/wordprocessingml/2006/main" xmlns:wp="http://schemas.openxmlformats.org/drawingml/2006/wordprocessingDrawing" xmlns:r="http://schemas.openxmlformats.org/officeDocument/2006/relationships" xmlns:w14="http://schemas.microsoft.com/office/word/2010/wordml">
+              <w:rPr>
+                <w:rFonts w:ascii="Helvetica" w:hAnsi="Helvetica" w:eastAsia="Helvetica" w:cs="Helvetica"/>
+                <w:i w:val="false"/>
+                <w:b w:val="false"/>
+                <w:u w:val="none"/>
+                <w:sz w:val="16"/>
+                <w:szCs w:val="16"/>
+                <w:color w:val="000000"/>
+              </w:rPr>
+              <w:t xml:space="preserve">very small</w:t>
             </w:r>
           </w:p>
         </w:tc>
@@ -8287,7 +9143,7 @@
       <w:tr>
         <w:trPr>
           <w:cantSplit/>
-          <w:trHeight w:val="559" w:hRule="auto"/>
+          <w:trHeight w:val="560" w:hRule="auto"/>
         </w:trPr>
         body19
         <w:tc>
@@ -8647,6 +9503,51 @@
                 <w:color w:val="000000"/>
               </w:rPr>
               <w:t xml:space="preserve">29,507.33</w:t>
+            </w:r>
+          </w:p>
+        </w:tc>
+        <w:tc>
+          <w:tcPr>
+            <w:tcBorders>
+              <w:bottom w:val="none" w:sz="0" w:space="0" w:color="000000"/>
+              <w:top w:val="none" w:sz="0" w:space="0" w:color="000000"/>
+              <w:left w:val="none" w:sz="0" w:space="0" w:color="000000"/>
+              <w:right w:val="none" w:sz="0" w:space="0" w:color="000000"/>
+            </w:tcBorders>
+            <w:shd w:val="clear" w:color="auto" w:fill="FFFFFF"/>
+            <w:tcMar>
+              <w:top w:w="0" w:type="dxa"/>
+              <w:bottom w:w="0" w:type="dxa"/>
+              <w:left w:w="0" w:type="dxa"/>
+              <w:right w:w="0" w:type="dxa"/>
+            </w:tcMar>
+            <w:vAlign w:val="center"/>
+          </w:tcPr>
+          <w:p>
+            <w:pPr>
+              <w:pStyle w:val="Normal"/>
+              <w:jc w:val="left"/>
+              <w:keepNext/>
+              <w:pBdr>
+                <w:bottom w:val="none" w:sz="0" w:space="0" w:color="000000"/>
+                <w:top w:val="none" w:sz="0" w:space="0" w:color="000000"/>
+                <w:left w:val="none" w:sz="0" w:space="0" w:color="000000"/>
+                <w:right w:val="none" w:sz="0" w:space="0" w:color="000000"/>
+              </w:pBdr>
+              <w:spacing w:after="100" w:before="100" w:line="240"/>
+              <w:ind w:firstLine="0" w:left="100" w:right="100"/>
+            </w:pPr>
+            <w:r xmlns:w="http://schemas.openxmlformats.org/wordprocessingml/2006/main" xmlns:wp="http://schemas.openxmlformats.org/drawingml/2006/wordprocessingDrawing" xmlns:r="http://schemas.openxmlformats.org/officeDocument/2006/relationships" xmlns:w14="http://schemas.microsoft.com/office/word/2010/wordml">
+              <w:rPr>
+                <w:rFonts w:ascii="Helvetica" w:hAnsi="Helvetica" w:eastAsia="Helvetica" w:cs="Helvetica"/>
+                <w:i w:val="false"/>
+                <w:b w:val="false"/>
+                <w:u w:val="none"/>
+                <w:sz w:val="16"/>
+                <w:szCs w:val="16"/>
+                <w:color w:val="000000"/>
+              </w:rPr>
+              <w:t xml:space="preserve">very small</w:t>
             </w:r>
           </w:p>
         </w:tc>
@@ -9082,6 +9983,51 @@
           <w:p>
             <w:pPr>
               <w:pStyle w:val="Normal"/>
+              <w:jc w:val="left"/>
+              <w:keepNext/>
+              <w:pBdr>
+                <w:bottom w:val="none" w:sz="0" w:space="0" w:color="000000"/>
+                <w:top w:val="none" w:sz="0" w:space="0" w:color="000000"/>
+                <w:left w:val="none" w:sz="0" w:space="0" w:color="000000"/>
+                <w:right w:val="none" w:sz="0" w:space="0" w:color="000000"/>
+              </w:pBdr>
+              <w:spacing w:after="100" w:before="100" w:line="240"/>
+              <w:ind w:firstLine="0" w:left="100" w:right="100"/>
+            </w:pPr>
+            <w:r xmlns:w="http://schemas.openxmlformats.org/wordprocessingml/2006/main" xmlns:wp="http://schemas.openxmlformats.org/drawingml/2006/wordprocessingDrawing" xmlns:r="http://schemas.openxmlformats.org/officeDocument/2006/relationships" xmlns:w14="http://schemas.microsoft.com/office/word/2010/wordml">
+              <w:rPr>
+                <w:rFonts w:ascii="Helvetica" w:hAnsi="Helvetica" w:eastAsia="Helvetica" w:cs="Helvetica"/>
+                <w:i w:val="false"/>
+                <w:b w:val="false"/>
+                <w:u w:val="none"/>
+                <w:sz w:val="16"/>
+                <w:szCs w:val="16"/>
+                <w:color w:val="000000"/>
+              </w:rPr>
+              <w:t xml:space="preserve">small</w:t>
+            </w:r>
+          </w:p>
+        </w:tc>
+        <w:tc>
+          <w:tcPr>
+            <w:tcBorders>
+              <w:bottom w:val="none" w:sz="0" w:space="0" w:color="000000"/>
+              <w:top w:val="none" w:sz="0" w:space="0" w:color="000000"/>
+              <w:left w:val="none" w:sz="0" w:space="0" w:color="000000"/>
+              <w:right w:val="none" w:sz="0" w:space="0" w:color="000000"/>
+            </w:tcBorders>
+            <w:shd w:val="clear" w:color="auto" w:fill="FFFFFF"/>
+            <w:tcMar>
+              <w:top w:w="0" w:type="dxa"/>
+              <w:bottom w:w="0" w:type="dxa"/>
+              <w:left w:w="0" w:type="dxa"/>
+              <w:right w:w="0" w:type="dxa"/>
+            </w:tcMar>
+            <w:vAlign w:val="center"/>
+          </w:tcPr>
+          <w:p>
+            <w:pPr>
+              <w:pStyle w:val="Normal"/>
               <w:jc w:val="right"/>
               <w:keepNext/>
               <w:pBdr>
@@ -9111,7 +10057,7 @@
       <w:tr>
         <w:trPr>
           <w:cantSplit/>
-          <w:trHeight w:val="547" w:hRule="auto"/>
+          <w:trHeight w:val="560" w:hRule="auto"/>
         </w:trPr>
         body21
         <w:tc>
@@ -9471,6 +10417,51 @@
                 <w:color w:val="000000"/>
               </w:rPr>
               <w:t xml:space="preserve">31,229.60</w:t>
+            </w:r>
+          </w:p>
+        </w:tc>
+        <w:tc>
+          <w:tcPr>
+            <w:tcBorders>
+              <w:bottom w:val="none" w:sz="0" w:space="0" w:color="000000"/>
+              <w:top w:val="none" w:sz="0" w:space="0" w:color="000000"/>
+              <w:left w:val="none" w:sz="0" w:space="0" w:color="000000"/>
+              <w:right w:val="none" w:sz="0" w:space="0" w:color="000000"/>
+            </w:tcBorders>
+            <w:shd w:val="clear" w:color="auto" w:fill="FFFFFF"/>
+            <w:tcMar>
+              <w:top w:w="0" w:type="dxa"/>
+              <w:bottom w:w="0" w:type="dxa"/>
+              <w:left w:w="0" w:type="dxa"/>
+              <w:right w:w="0" w:type="dxa"/>
+            </w:tcMar>
+            <w:vAlign w:val="center"/>
+          </w:tcPr>
+          <w:p>
+            <w:pPr>
+              <w:pStyle w:val="Normal"/>
+              <w:jc w:val="left"/>
+              <w:keepNext/>
+              <w:pBdr>
+                <w:bottom w:val="none" w:sz="0" w:space="0" w:color="000000"/>
+                <w:top w:val="none" w:sz="0" w:space="0" w:color="000000"/>
+                <w:left w:val="none" w:sz="0" w:space="0" w:color="000000"/>
+                <w:right w:val="none" w:sz="0" w:space="0" w:color="000000"/>
+              </w:pBdr>
+              <w:spacing w:after="100" w:before="100" w:line="240"/>
+              <w:ind w:firstLine="0" w:left="100" w:right="100"/>
+            </w:pPr>
+            <w:r xmlns:w="http://schemas.openxmlformats.org/wordprocessingml/2006/main" xmlns:wp="http://schemas.openxmlformats.org/drawingml/2006/wordprocessingDrawing" xmlns:r="http://schemas.openxmlformats.org/officeDocument/2006/relationships" xmlns:w14="http://schemas.microsoft.com/office/word/2010/wordml">
+              <w:rPr>
+                <w:rFonts w:ascii="Helvetica" w:hAnsi="Helvetica" w:eastAsia="Helvetica" w:cs="Helvetica"/>
+                <w:i w:val="false"/>
+                <w:b w:val="false"/>
+                <w:u w:val="none"/>
+                <w:sz w:val="16"/>
+                <w:szCs w:val="16"/>
+                <w:color w:val="000000"/>
+              </w:rPr>
+              <w:t xml:space="preserve">very small</w:t>
             </w:r>
           </w:p>
         </w:tc>
@@ -9906,6 +10897,51 @@
           <w:p>
             <w:pPr>
               <w:pStyle w:val="Normal"/>
+              <w:jc w:val="left"/>
+              <w:keepNext/>
+              <w:pBdr>
+                <w:bottom w:val="none" w:sz="0" w:space="0" w:color="000000"/>
+                <w:top w:val="none" w:sz="0" w:space="0" w:color="000000"/>
+                <w:left w:val="none" w:sz="0" w:space="0" w:color="000000"/>
+                <w:right w:val="none" w:sz="0" w:space="0" w:color="000000"/>
+              </w:pBdr>
+              <w:spacing w:after="100" w:before="100" w:line="240"/>
+              <w:ind w:firstLine="0" w:left="100" w:right="100"/>
+            </w:pPr>
+            <w:r xmlns:w="http://schemas.openxmlformats.org/wordprocessingml/2006/main" xmlns:wp="http://schemas.openxmlformats.org/drawingml/2006/wordprocessingDrawing" xmlns:r="http://schemas.openxmlformats.org/officeDocument/2006/relationships" xmlns:w14="http://schemas.microsoft.com/office/word/2010/wordml">
+              <w:rPr>
+                <w:rFonts w:ascii="Helvetica" w:hAnsi="Helvetica" w:eastAsia="Helvetica" w:cs="Helvetica"/>
+                <w:i w:val="false"/>
+                <w:b w:val="false"/>
+                <w:u w:val="none"/>
+                <w:sz w:val="16"/>
+                <w:szCs w:val="16"/>
+                <w:color w:val="000000"/>
+              </w:rPr>
+              <w:t xml:space="preserve"/>
+            </w:r>
+          </w:p>
+        </w:tc>
+        <w:tc>
+          <w:tcPr>
+            <w:tcBorders>
+              <w:bottom w:val="none" w:sz="0" w:space="0" w:color="000000"/>
+              <w:top w:val="none" w:sz="0" w:space="0" w:color="000000"/>
+              <w:left w:val="none" w:sz="0" w:space="0" w:color="000000"/>
+              <w:right w:val="none" w:sz="0" w:space="0" w:color="000000"/>
+            </w:tcBorders>
+            <w:shd w:val="clear" w:color="auto" w:fill="FFFFFF"/>
+            <w:tcMar>
+              <w:top w:w="0" w:type="dxa"/>
+              <w:bottom w:w="0" w:type="dxa"/>
+              <w:left w:w="0" w:type="dxa"/>
+              <w:right w:w="0" w:type="dxa"/>
+            </w:tcMar>
+            <w:vAlign w:val="center"/>
+          </w:tcPr>
+          <w:p>
+            <w:pPr>
+              <w:pStyle w:val="Normal"/>
               <w:jc w:val="right"/>
               <w:keepNext/>
               <w:pBdr>
@@ -10318,6 +11354,51 @@
           <w:p>
             <w:pPr>
               <w:pStyle w:val="Normal"/>
+              <w:jc w:val="left"/>
+              <w:keepNext/>
+              <w:pBdr>
+                <w:bottom w:val="none" w:sz="0" w:space="0" w:color="000000"/>
+                <w:top w:val="none" w:sz="0" w:space="0" w:color="000000"/>
+                <w:left w:val="none" w:sz="0" w:space="0" w:color="000000"/>
+                <w:right w:val="none" w:sz="0" w:space="0" w:color="000000"/>
+              </w:pBdr>
+              <w:spacing w:after="100" w:before="100" w:line="240"/>
+              <w:ind w:firstLine="0" w:left="100" w:right="100"/>
+            </w:pPr>
+            <w:r xmlns:w="http://schemas.openxmlformats.org/wordprocessingml/2006/main" xmlns:wp="http://schemas.openxmlformats.org/drawingml/2006/wordprocessingDrawing" xmlns:r="http://schemas.openxmlformats.org/officeDocument/2006/relationships" xmlns:w14="http://schemas.microsoft.com/office/word/2010/wordml">
+              <w:rPr>
+                <w:rFonts w:ascii="Helvetica" w:hAnsi="Helvetica" w:eastAsia="Helvetica" w:cs="Helvetica"/>
+                <w:i w:val="false"/>
+                <w:b w:val="false"/>
+                <w:u w:val="none"/>
+                <w:sz w:val="16"/>
+                <w:szCs w:val="16"/>
+                <w:color w:val="000000"/>
+              </w:rPr>
+              <w:t xml:space="preserve"/>
+            </w:r>
+          </w:p>
+        </w:tc>
+        <w:tc>
+          <w:tcPr>
+            <w:tcBorders>
+              <w:bottom w:val="none" w:sz="0" w:space="0" w:color="000000"/>
+              <w:top w:val="none" w:sz="0" w:space="0" w:color="000000"/>
+              <w:left w:val="none" w:sz="0" w:space="0" w:color="000000"/>
+              <w:right w:val="none" w:sz="0" w:space="0" w:color="000000"/>
+            </w:tcBorders>
+            <w:shd w:val="clear" w:color="auto" w:fill="FFFFFF"/>
+            <w:tcMar>
+              <w:top w:w="0" w:type="dxa"/>
+              <w:bottom w:w="0" w:type="dxa"/>
+              <w:left w:w="0" w:type="dxa"/>
+              <w:right w:w="0" w:type="dxa"/>
+            </w:tcMar>
+            <w:vAlign w:val="center"/>
+          </w:tcPr>
+          <w:p>
+            <w:pPr>
+              <w:pStyle w:val="Normal"/>
               <w:jc w:val="right"/>
               <w:keepNext/>
               <w:pBdr>
@@ -10730,6 +11811,51 @@
           <w:p>
             <w:pPr>
               <w:pStyle w:val="Normal"/>
+              <w:jc w:val="left"/>
+              <w:keepNext/>
+              <w:pBdr>
+                <w:bottom w:val="none" w:sz="0" w:space="0" w:color="000000"/>
+                <w:top w:val="none" w:sz="0" w:space="0" w:color="000000"/>
+                <w:left w:val="none" w:sz="0" w:space="0" w:color="000000"/>
+                <w:right w:val="none" w:sz="0" w:space="0" w:color="000000"/>
+              </w:pBdr>
+              <w:spacing w:after="100" w:before="100" w:line="240"/>
+              <w:ind w:firstLine="0" w:left="100" w:right="100"/>
+            </w:pPr>
+            <w:r xmlns:w="http://schemas.openxmlformats.org/wordprocessingml/2006/main" xmlns:wp="http://schemas.openxmlformats.org/drawingml/2006/wordprocessingDrawing" xmlns:r="http://schemas.openxmlformats.org/officeDocument/2006/relationships" xmlns:w14="http://schemas.microsoft.com/office/word/2010/wordml">
+              <w:rPr>
+                <w:rFonts w:ascii="Helvetica" w:hAnsi="Helvetica" w:eastAsia="Helvetica" w:cs="Helvetica"/>
+                <w:i w:val="false"/>
+                <w:b w:val="false"/>
+                <w:u w:val="none"/>
+                <w:sz w:val="16"/>
+                <w:szCs w:val="16"/>
+                <w:color w:val="000000"/>
+              </w:rPr>
+              <w:t xml:space="preserve"/>
+            </w:r>
+          </w:p>
+        </w:tc>
+        <w:tc>
+          <w:tcPr>
+            <w:tcBorders>
+              <w:bottom w:val="none" w:sz="0" w:space="0" w:color="000000"/>
+              <w:top w:val="none" w:sz="0" w:space="0" w:color="000000"/>
+              <w:left w:val="none" w:sz="0" w:space="0" w:color="000000"/>
+              <w:right w:val="none" w:sz="0" w:space="0" w:color="000000"/>
+            </w:tcBorders>
+            <w:shd w:val="clear" w:color="auto" w:fill="FFFFFF"/>
+            <w:tcMar>
+              <w:top w:w="0" w:type="dxa"/>
+              <w:bottom w:w="0" w:type="dxa"/>
+              <w:left w:w="0" w:type="dxa"/>
+              <w:right w:w="0" w:type="dxa"/>
+            </w:tcMar>
+            <w:vAlign w:val="center"/>
+          </w:tcPr>
+          <w:p>
+            <w:pPr>
+              <w:pStyle w:val="Normal"/>
               <w:jc w:val="right"/>
               <w:keepNext/>
               <w:pBdr>
@@ -11098,6 +12224,51 @@
             <w:pPr>
               <w:pStyle w:val="Normal"/>
               <w:jc w:val="right"/>
+              <w:keepNext/>
+              <w:pBdr>
+                <w:bottom w:val="none" w:sz="0" w:space="0" w:color="000000"/>
+                <w:top w:val="none" w:sz="0" w:space="0" w:color="000000"/>
+                <w:left w:val="none" w:sz="0" w:space="0" w:color="000000"/>
+                <w:right w:val="none" w:sz="0" w:space="0" w:color="000000"/>
+              </w:pBdr>
+              <w:spacing w:after="100" w:before="100" w:line="240"/>
+              <w:ind w:firstLine="0" w:left="100" w:right="100"/>
+            </w:pPr>
+            <w:r xmlns:w="http://schemas.openxmlformats.org/wordprocessingml/2006/main" xmlns:wp="http://schemas.openxmlformats.org/drawingml/2006/wordprocessingDrawing" xmlns:r="http://schemas.openxmlformats.org/officeDocument/2006/relationships" xmlns:w14="http://schemas.microsoft.com/office/word/2010/wordml">
+              <w:rPr>
+                <w:rFonts w:ascii="Helvetica" w:hAnsi="Helvetica" w:eastAsia="Helvetica" w:cs="Helvetica"/>
+                <w:i w:val="false"/>
+                <w:b w:val="false"/>
+                <w:u w:val="none"/>
+                <w:sz w:val="16"/>
+                <w:szCs w:val="16"/>
+                <w:color w:val="000000"/>
+              </w:rPr>
+              <w:t xml:space="preserve"/>
+            </w:r>
+          </w:p>
+        </w:tc>
+        <w:tc>
+          <w:tcPr>
+            <w:tcBorders>
+              <w:bottom w:val="single" w:sz="16" w:space="0" w:color="666666"/>
+              <w:top w:val="none" w:sz="0" w:space="0" w:color="000000"/>
+              <w:left w:val="none" w:sz="0" w:space="0" w:color="000000"/>
+              <w:right w:val="none" w:sz="0" w:space="0" w:color="000000"/>
+            </w:tcBorders>
+            <w:shd w:val="clear" w:color="auto" w:fill="FFFFFF"/>
+            <w:tcMar>
+              <w:top w:w="0" w:type="dxa"/>
+              <w:bottom w:w="0" w:type="dxa"/>
+              <w:left w:w="0" w:type="dxa"/>
+              <w:right w:w="0" w:type="dxa"/>
+            </w:tcMar>
+            <w:vAlign w:val="center"/>
+          </w:tcPr>
+          <w:p>
+            <w:pPr>
+              <w:pStyle w:val="Normal"/>
+              <w:jc w:val="left"/>
               <w:keepNext/>
               <w:pBdr>
                 <w:bottom w:val="none" w:sz="0" w:space="0" w:color="000000"/>
@@ -11212,6 +12383,7 @@
         <w:gridCol w:w="722"/>
         <w:gridCol w:w="749"/>
         <w:gridCol w:w="1122"/>
+        <w:gridCol w:w="1175"/>
         <w:gridCol w:w="953"/>
       </w:tblGrid>
       <w:tr>
@@ -11649,6 +12821,51 @@
           <w:p>
             <w:pPr>
               <w:pStyle w:val="Normal"/>
+              <w:jc w:val="left"/>
+              <w:keepNext/>
+              <w:pBdr>
+                <w:bottom w:val="none" w:sz="0" w:space="0" w:color="000000"/>
+                <w:top w:val="none" w:sz="0" w:space="0" w:color="000000"/>
+                <w:left w:val="none" w:sz="0" w:space="0" w:color="000000"/>
+                <w:right w:val="none" w:sz="0" w:space="0" w:color="000000"/>
+              </w:pBdr>
+              <w:spacing w:after="100" w:before="100" w:line="240"/>
+              <w:ind w:firstLine="0" w:left="100" w:right="100"/>
+            </w:pPr>
+            <w:r xmlns:w="http://schemas.openxmlformats.org/wordprocessingml/2006/main" xmlns:wp="http://schemas.openxmlformats.org/drawingml/2006/wordprocessingDrawing" xmlns:r="http://schemas.openxmlformats.org/officeDocument/2006/relationships" xmlns:w14="http://schemas.microsoft.com/office/word/2010/wordml">
+              <w:rPr>
+                <w:rFonts w:ascii="Helvetica" w:hAnsi="Helvetica" w:eastAsia="Helvetica" w:cs="Helvetica"/>
+                <w:i w:val="false"/>
+                <w:b w:val="false"/>
+                <w:u w:val="none"/>
+                <w:sz w:val="16"/>
+                <w:szCs w:val="16"/>
+                <w:color w:val="000000"/>
+              </w:rPr>
+              <w:t xml:space="preserve">Effect Size</w:t>
+            </w:r>
+          </w:p>
+        </w:tc>
+        <w:tc>
+          <w:tcPr>
+            <w:tcBorders>
+              <w:bottom w:val="single" w:sz="16" w:space="0" w:color="666666"/>
+              <w:top w:val="single" w:sz="16" w:space="0" w:color="666666"/>
+              <w:left w:val="none" w:sz="0" w:space="0" w:color="000000"/>
+              <w:right w:val="none" w:sz="0" w:space="0" w:color="000000"/>
+            </w:tcBorders>
+            <w:shd w:val="clear" w:color="auto" w:fill="FFFFFF"/>
+            <w:tcMar>
+              <w:top w:w="0" w:type="dxa"/>
+              <w:bottom w:w="0" w:type="dxa"/>
+              <w:left w:w="0" w:type="dxa"/>
+              <w:right w:w="0" w:type="dxa"/>
+            </w:tcMar>
+            <w:vAlign w:val="center"/>
+          </w:tcPr>
+          <w:p>
+            <w:pPr>
+              <w:pStyle w:val="Normal"/>
               <w:jc w:val="right"/>
               <w:keepNext/>
               <w:pBdr>
@@ -12061,6 +13278,51 @@
           <w:p>
             <w:pPr>
               <w:pStyle w:val="Normal"/>
+              <w:jc w:val="left"/>
+              <w:keepNext/>
+              <w:pBdr>
+                <w:bottom w:val="none" w:sz="0" w:space="0" w:color="000000"/>
+                <w:top w:val="none" w:sz="0" w:space="0" w:color="000000"/>
+                <w:left w:val="none" w:sz="0" w:space="0" w:color="000000"/>
+                <w:right w:val="none" w:sz="0" w:space="0" w:color="000000"/>
+              </w:pBdr>
+              <w:spacing w:after="100" w:before="100" w:line="240"/>
+              <w:ind w:firstLine="0" w:left="100" w:right="100"/>
+            </w:pPr>
+            <w:r xmlns:w="http://schemas.openxmlformats.org/wordprocessingml/2006/main" xmlns:wp="http://schemas.openxmlformats.org/drawingml/2006/wordprocessingDrawing" xmlns:r="http://schemas.openxmlformats.org/officeDocument/2006/relationships" xmlns:w14="http://schemas.microsoft.com/office/word/2010/wordml">
+              <w:rPr>
+                <w:rFonts w:ascii="Helvetica" w:hAnsi="Helvetica" w:eastAsia="Helvetica" w:cs="Helvetica"/>
+                <w:i w:val="false"/>
+                <w:b w:val="false"/>
+                <w:u w:val="none"/>
+                <w:sz w:val="16"/>
+                <w:szCs w:val="16"/>
+                <w:color w:val="000000"/>
+              </w:rPr>
+              <w:t xml:space="preserve">very small</w:t>
+            </w:r>
+          </w:p>
+        </w:tc>
+        <w:tc>
+          <w:tcPr>
+            <w:tcBorders>
+              <w:bottom w:val="none" w:sz="0" w:space="0" w:color="000000"/>
+              <w:top w:val="single" w:sz="16" w:space="0" w:color="666666"/>
+              <w:left w:val="none" w:sz="0" w:space="0" w:color="000000"/>
+              <w:right w:val="none" w:sz="0" w:space="0" w:color="000000"/>
+            </w:tcBorders>
+            <w:shd w:val="clear" w:color="auto" w:fill="FFFFFF"/>
+            <w:tcMar>
+              <w:top w:w="0" w:type="dxa"/>
+              <w:bottom w:w="0" w:type="dxa"/>
+              <w:left w:w="0" w:type="dxa"/>
+              <w:right w:w="0" w:type="dxa"/>
+            </w:tcMar>
+            <w:vAlign w:val="center"/>
+          </w:tcPr>
+          <w:p>
+            <w:pPr>
+              <w:pStyle w:val="Normal"/>
               <w:jc w:val="right"/>
               <w:keepNext/>
               <w:pBdr>
@@ -12473,6 +13735,51 @@
           <w:p>
             <w:pPr>
               <w:pStyle w:val="Normal"/>
+              <w:jc w:val="left"/>
+              <w:keepNext/>
+              <w:pBdr>
+                <w:bottom w:val="none" w:sz="0" w:space="0" w:color="000000"/>
+                <w:top w:val="none" w:sz="0" w:space="0" w:color="000000"/>
+                <w:left w:val="none" w:sz="0" w:space="0" w:color="000000"/>
+                <w:right w:val="none" w:sz="0" w:space="0" w:color="000000"/>
+              </w:pBdr>
+              <w:spacing w:after="100" w:before="100" w:line="240"/>
+              <w:ind w:firstLine="0" w:left="100" w:right="100"/>
+            </w:pPr>
+            <w:r xmlns:w="http://schemas.openxmlformats.org/wordprocessingml/2006/main" xmlns:wp="http://schemas.openxmlformats.org/drawingml/2006/wordprocessingDrawing" xmlns:r="http://schemas.openxmlformats.org/officeDocument/2006/relationships" xmlns:w14="http://schemas.microsoft.com/office/word/2010/wordml">
+              <w:rPr>
+                <w:rFonts w:ascii="Helvetica" w:hAnsi="Helvetica" w:eastAsia="Helvetica" w:cs="Helvetica"/>
+                <w:i w:val="false"/>
+                <w:b w:val="false"/>
+                <w:u w:val="none"/>
+                <w:sz w:val="16"/>
+                <w:szCs w:val="16"/>
+                <w:color w:val="000000"/>
+              </w:rPr>
+              <w:t xml:space="preserve">small</w:t>
+            </w:r>
+          </w:p>
+        </w:tc>
+        <w:tc>
+          <w:tcPr>
+            <w:tcBorders>
+              <w:bottom w:val="none" w:sz="0" w:space="0" w:color="000000"/>
+              <w:top w:val="none" w:sz="0" w:space="0" w:color="000000"/>
+              <w:left w:val="none" w:sz="0" w:space="0" w:color="000000"/>
+              <w:right w:val="none" w:sz="0" w:space="0" w:color="000000"/>
+            </w:tcBorders>
+            <w:shd w:val="clear" w:color="auto" w:fill="FFFFFF"/>
+            <w:tcMar>
+              <w:top w:w="0" w:type="dxa"/>
+              <w:bottom w:w="0" w:type="dxa"/>
+              <w:left w:w="0" w:type="dxa"/>
+              <w:right w:w="0" w:type="dxa"/>
+            </w:tcMar>
+            <w:vAlign w:val="center"/>
+          </w:tcPr>
+          <w:p>
+            <w:pPr>
+              <w:pStyle w:val="Normal"/>
               <w:jc w:val="right"/>
               <w:keepNext/>
               <w:pBdr>
@@ -12885,6 +14192,51 @@
           <w:p>
             <w:pPr>
               <w:pStyle w:val="Normal"/>
+              <w:jc w:val="left"/>
+              <w:keepNext/>
+              <w:pBdr>
+                <w:bottom w:val="none" w:sz="0" w:space="0" w:color="000000"/>
+                <w:top w:val="none" w:sz="0" w:space="0" w:color="000000"/>
+                <w:left w:val="none" w:sz="0" w:space="0" w:color="000000"/>
+                <w:right w:val="none" w:sz="0" w:space="0" w:color="000000"/>
+              </w:pBdr>
+              <w:spacing w:after="100" w:before="100" w:line="240"/>
+              <w:ind w:firstLine="0" w:left="100" w:right="100"/>
+            </w:pPr>
+            <w:r xmlns:w="http://schemas.openxmlformats.org/wordprocessingml/2006/main" xmlns:wp="http://schemas.openxmlformats.org/drawingml/2006/wordprocessingDrawing" xmlns:r="http://schemas.openxmlformats.org/officeDocument/2006/relationships" xmlns:w14="http://schemas.microsoft.com/office/word/2010/wordml">
+              <w:rPr>
+                <w:rFonts w:ascii="Helvetica" w:hAnsi="Helvetica" w:eastAsia="Helvetica" w:cs="Helvetica"/>
+                <w:i w:val="false"/>
+                <w:b w:val="false"/>
+                <w:u w:val="none"/>
+                <w:sz w:val="16"/>
+                <w:szCs w:val="16"/>
+                <w:color w:val="000000"/>
+              </w:rPr>
+              <w:t xml:space="preserve">small</w:t>
+            </w:r>
+          </w:p>
+        </w:tc>
+        <w:tc>
+          <w:tcPr>
+            <w:tcBorders>
+              <w:bottom w:val="none" w:sz="0" w:space="0" w:color="000000"/>
+              <w:top w:val="none" w:sz="0" w:space="0" w:color="000000"/>
+              <w:left w:val="none" w:sz="0" w:space="0" w:color="000000"/>
+              <w:right w:val="none" w:sz="0" w:space="0" w:color="000000"/>
+            </w:tcBorders>
+            <w:shd w:val="clear" w:color="auto" w:fill="FFFFFF"/>
+            <w:tcMar>
+              <w:top w:w="0" w:type="dxa"/>
+              <w:bottom w:w="0" w:type="dxa"/>
+              <w:left w:w="0" w:type="dxa"/>
+              <w:right w:w="0" w:type="dxa"/>
+            </w:tcMar>
+            <w:vAlign w:val="center"/>
+          </w:tcPr>
+          <w:p>
+            <w:pPr>
+              <w:pStyle w:val="Normal"/>
               <w:jc w:val="right"/>
               <w:keepNext/>
               <w:pBdr>
@@ -13297,6 +14649,51 @@
           <w:p>
             <w:pPr>
               <w:pStyle w:val="Normal"/>
+              <w:jc w:val="left"/>
+              <w:keepNext/>
+              <w:pBdr>
+                <w:bottom w:val="none" w:sz="0" w:space="0" w:color="000000"/>
+                <w:top w:val="none" w:sz="0" w:space="0" w:color="000000"/>
+                <w:left w:val="none" w:sz="0" w:space="0" w:color="000000"/>
+                <w:right w:val="none" w:sz="0" w:space="0" w:color="000000"/>
+              </w:pBdr>
+              <w:spacing w:after="100" w:before="100" w:line="240"/>
+              <w:ind w:firstLine="0" w:left="100" w:right="100"/>
+            </w:pPr>
+            <w:r xmlns:w="http://schemas.openxmlformats.org/wordprocessingml/2006/main" xmlns:wp="http://schemas.openxmlformats.org/drawingml/2006/wordprocessingDrawing" xmlns:r="http://schemas.openxmlformats.org/officeDocument/2006/relationships" xmlns:w14="http://schemas.microsoft.com/office/word/2010/wordml">
+              <w:rPr>
+                <w:rFonts w:ascii="Helvetica" w:hAnsi="Helvetica" w:eastAsia="Helvetica" w:cs="Helvetica"/>
+                <w:i w:val="false"/>
+                <w:b w:val="false"/>
+                <w:u w:val="none"/>
+                <w:sz w:val="16"/>
+                <w:szCs w:val="16"/>
+                <w:color w:val="000000"/>
+              </w:rPr>
+              <w:t xml:space="preserve">small</w:t>
+            </w:r>
+          </w:p>
+        </w:tc>
+        <w:tc>
+          <w:tcPr>
+            <w:tcBorders>
+              <w:bottom w:val="none" w:sz="0" w:space="0" w:color="000000"/>
+              <w:top w:val="none" w:sz="0" w:space="0" w:color="000000"/>
+              <w:left w:val="none" w:sz="0" w:space="0" w:color="000000"/>
+              <w:right w:val="none" w:sz="0" w:space="0" w:color="000000"/>
+            </w:tcBorders>
+            <w:shd w:val="clear" w:color="auto" w:fill="FFFFFF"/>
+            <w:tcMar>
+              <w:top w:w="0" w:type="dxa"/>
+              <w:bottom w:w="0" w:type="dxa"/>
+              <w:left w:w="0" w:type="dxa"/>
+              <w:right w:w="0" w:type="dxa"/>
+            </w:tcMar>
+            <w:vAlign w:val="center"/>
+          </w:tcPr>
+          <w:p>
+            <w:pPr>
+              <w:pStyle w:val="Normal"/>
               <w:jc w:val="right"/>
               <w:keepNext/>
               <w:pBdr>
@@ -13326,7 +14723,7 @@
       <w:tr>
         <w:trPr>
           <w:cantSplit/>
-          <w:trHeight w:val="547" w:hRule="auto"/>
+          <w:trHeight w:val="560" w:hRule="auto"/>
         </w:trPr>
         body 5
         <w:tc>
@@ -13686,6 +15083,51 @@
                 <w:color w:val="000000"/>
               </w:rPr>
               <w:t xml:space="preserve">20,869.52</w:t>
+            </w:r>
+          </w:p>
+        </w:tc>
+        <w:tc>
+          <w:tcPr>
+            <w:tcBorders>
+              <w:bottom w:val="none" w:sz="0" w:space="0" w:color="000000"/>
+              <w:top w:val="none" w:sz="0" w:space="0" w:color="000000"/>
+              <w:left w:val="none" w:sz="0" w:space="0" w:color="000000"/>
+              <w:right w:val="none" w:sz="0" w:space="0" w:color="000000"/>
+            </w:tcBorders>
+            <w:shd w:val="clear" w:color="auto" w:fill="FFFFFF"/>
+            <w:tcMar>
+              <w:top w:w="0" w:type="dxa"/>
+              <w:bottom w:w="0" w:type="dxa"/>
+              <w:left w:w="0" w:type="dxa"/>
+              <w:right w:w="0" w:type="dxa"/>
+            </w:tcMar>
+            <w:vAlign w:val="center"/>
+          </w:tcPr>
+          <w:p>
+            <w:pPr>
+              <w:pStyle w:val="Normal"/>
+              <w:jc w:val="left"/>
+              <w:keepNext/>
+              <w:pBdr>
+                <w:bottom w:val="none" w:sz="0" w:space="0" w:color="000000"/>
+                <w:top w:val="none" w:sz="0" w:space="0" w:color="000000"/>
+                <w:left w:val="none" w:sz="0" w:space="0" w:color="000000"/>
+                <w:right w:val="none" w:sz="0" w:space="0" w:color="000000"/>
+              </w:pBdr>
+              <w:spacing w:after="100" w:before="100" w:line="240"/>
+              <w:ind w:firstLine="0" w:left="100" w:right="100"/>
+            </w:pPr>
+            <w:r xmlns:w="http://schemas.openxmlformats.org/wordprocessingml/2006/main" xmlns:wp="http://schemas.openxmlformats.org/drawingml/2006/wordprocessingDrawing" xmlns:r="http://schemas.openxmlformats.org/officeDocument/2006/relationships" xmlns:w14="http://schemas.microsoft.com/office/word/2010/wordml">
+              <w:rPr>
+                <w:rFonts w:ascii="Helvetica" w:hAnsi="Helvetica" w:eastAsia="Helvetica" w:cs="Helvetica"/>
+                <w:i w:val="false"/>
+                <w:b w:val="false"/>
+                <w:u w:val="none"/>
+                <w:sz w:val="16"/>
+                <w:szCs w:val="16"/>
+                <w:color w:val="000000"/>
+              </w:rPr>
+              <w:t xml:space="preserve">very small</w:t>
             </w:r>
           </w:p>
         </w:tc>
@@ -14121,6 +15563,51 @@
           <w:p>
             <w:pPr>
               <w:pStyle w:val="Normal"/>
+              <w:jc w:val="left"/>
+              <w:keepNext/>
+              <w:pBdr>
+                <w:bottom w:val="none" w:sz="0" w:space="0" w:color="000000"/>
+                <w:top w:val="none" w:sz="0" w:space="0" w:color="000000"/>
+                <w:left w:val="none" w:sz="0" w:space="0" w:color="000000"/>
+                <w:right w:val="none" w:sz="0" w:space="0" w:color="000000"/>
+              </w:pBdr>
+              <w:spacing w:after="100" w:before="100" w:line="240"/>
+              <w:ind w:firstLine="0" w:left="100" w:right="100"/>
+            </w:pPr>
+            <w:r xmlns:w="http://schemas.openxmlformats.org/wordprocessingml/2006/main" xmlns:wp="http://schemas.openxmlformats.org/drawingml/2006/wordprocessingDrawing" xmlns:r="http://schemas.openxmlformats.org/officeDocument/2006/relationships" xmlns:w14="http://schemas.microsoft.com/office/word/2010/wordml">
+              <w:rPr>
+                <w:rFonts w:ascii="Helvetica" w:hAnsi="Helvetica" w:eastAsia="Helvetica" w:cs="Helvetica"/>
+                <w:i w:val="false"/>
+                <w:b w:val="false"/>
+                <w:u w:val="none"/>
+                <w:sz w:val="16"/>
+                <w:szCs w:val="16"/>
+                <w:color w:val="000000"/>
+              </w:rPr>
+              <w:t xml:space="preserve">small</w:t>
+            </w:r>
+          </w:p>
+        </w:tc>
+        <w:tc>
+          <w:tcPr>
+            <w:tcBorders>
+              <w:bottom w:val="none" w:sz="0" w:space="0" w:color="000000"/>
+              <w:top w:val="none" w:sz="0" w:space="0" w:color="000000"/>
+              <w:left w:val="none" w:sz="0" w:space="0" w:color="000000"/>
+              <w:right w:val="none" w:sz="0" w:space="0" w:color="000000"/>
+            </w:tcBorders>
+            <w:shd w:val="clear" w:color="auto" w:fill="FFFFFF"/>
+            <w:tcMar>
+              <w:top w:w="0" w:type="dxa"/>
+              <w:bottom w:w="0" w:type="dxa"/>
+              <w:left w:w="0" w:type="dxa"/>
+              <w:right w:w="0" w:type="dxa"/>
+            </w:tcMar>
+            <w:vAlign w:val="center"/>
+          </w:tcPr>
+          <w:p>
+            <w:pPr>
+              <w:pStyle w:val="Normal"/>
               <w:jc w:val="right"/>
               <w:keepNext/>
               <w:pBdr>
@@ -14150,7 +15637,7 @@
       <w:tr>
         <w:trPr>
           <w:cantSplit/>
-          <w:trHeight w:val="547" w:hRule="auto"/>
+          <w:trHeight w:val="560" w:hRule="auto"/>
         </w:trPr>
         body 7
         <w:tc>
@@ -14510,6 +15997,51 @@
                 <w:color w:val="000000"/>
               </w:rPr>
               <w:t xml:space="preserve">21,647.41</w:t>
+            </w:r>
+          </w:p>
+        </w:tc>
+        <w:tc>
+          <w:tcPr>
+            <w:tcBorders>
+              <w:bottom w:val="none" w:sz="0" w:space="0" w:color="000000"/>
+              <w:top w:val="none" w:sz="0" w:space="0" w:color="000000"/>
+              <w:left w:val="none" w:sz="0" w:space="0" w:color="000000"/>
+              <w:right w:val="none" w:sz="0" w:space="0" w:color="000000"/>
+            </w:tcBorders>
+            <w:shd w:val="clear" w:color="auto" w:fill="FFFFFF"/>
+            <w:tcMar>
+              <w:top w:w="0" w:type="dxa"/>
+              <w:bottom w:w="0" w:type="dxa"/>
+              <w:left w:w="0" w:type="dxa"/>
+              <w:right w:w="0" w:type="dxa"/>
+            </w:tcMar>
+            <w:vAlign w:val="center"/>
+          </w:tcPr>
+          <w:p>
+            <w:pPr>
+              <w:pStyle w:val="Normal"/>
+              <w:jc w:val="left"/>
+              <w:keepNext/>
+              <w:pBdr>
+                <w:bottom w:val="none" w:sz="0" w:space="0" w:color="000000"/>
+                <w:top w:val="none" w:sz="0" w:space="0" w:color="000000"/>
+                <w:left w:val="none" w:sz="0" w:space="0" w:color="000000"/>
+                <w:right w:val="none" w:sz="0" w:space="0" w:color="000000"/>
+              </w:pBdr>
+              <w:spacing w:after="100" w:before="100" w:line="240"/>
+              <w:ind w:firstLine="0" w:left="100" w:right="100"/>
+            </w:pPr>
+            <w:r xmlns:w="http://schemas.openxmlformats.org/wordprocessingml/2006/main" xmlns:wp="http://schemas.openxmlformats.org/drawingml/2006/wordprocessingDrawing" xmlns:r="http://schemas.openxmlformats.org/officeDocument/2006/relationships" xmlns:w14="http://schemas.microsoft.com/office/word/2010/wordml">
+              <w:rPr>
+                <w:rFonts w:ascii="Helvetica" w:hAnsi="Helvetica" w:eastAsia="Helvetica" w:cs="Helvetica"/>
+                <w:i w:val="false"/>
+                <w:b w:val="false"/>
+                <w:u w:val="none"/>
+                <w:sz w:val="16"/>
+                <w:szCs w:val="16"/>
+                <w:color w:val="000000"/>
+              </w:rPr>
+              <w:t xml:space="preserve">very small</w:t>
             </w:r>
           </w:p>
         </w:tc>
@@ -14562,7 +16094,7 @@
       <w:tr>
         <w:trPr>
           <w:cantSplit/>
-          <w:trHeight w:val="547" w:hRule="auto"/>
+          <w:trHeight w:val="560" w:hRule="auto"/>
         </w:trPr>
         body 8
         <w:tc>
@@ -14922,6 +16454,51 @@
                 <w:color w:val="000000"/>
               </w:rPr>
               <w:t xml:space="preserve">21,567.86</w:t>
+            </w:r>
+          </w:p>
+        </w:tc>
+        <w:tc>
+          <w:tcPr>
+            <w:tcBorders>
+              <w:bottom w:val="none" w:sz="0" w:space="0" w:color="000000"/>
+              <w:top w:val="none" w:sz="0" w:space="0" w:color="000000"/>
+              <w:left w:val="none" w:sz="0" w:space="0" w:color="000000"/>
+              <w:right w:val="none" w:sz="0" w:space="0" w:color="000000"/>
+            </w:tcBorders>
+            <w:shd w:val="clear" w:color="auto" w:fill="FFFFFF"/>
+            <w:tcMar>
+              <w:top w:w="0" w:type="dxa"/>
+              <w:bottom w:w="0" w:type="dxa"/>
+              <w:left w:w="0" w:type="dxa"/>
+              <w:right w:w="0" w:type="dxa"/>
+            </w:tcMar>
+            <w:vAlign w:val="center"/>
+          </w:tcPr>
+          <w:p>
+            <w:pPr>
+              <w:pStyle w:val="Normal"/>
+              <w:jc w:val="left"/>
+              <w:keepNext/>
+              <w:pBdr>
+                <w:bottom w:val="none" w:sz="0" w:space="0" w:color="000000"/>
+                <w:top w:val="none" w:sz="0" w:space="0" w:color="000000"/>
+                <w:left w:val="none" w:sz="0" w:space="0" w:color="000000"/>
+                <w:right w:val="none" w:sz="0" w:space="0" w:color="000000"/>
+              </w:pBdr>
+              <w:spacing w:after="100" w:before="100" w:line="240"/>
+              <w:ind w:firstLine="0" w:left="100" w:right="100"/>
+            </w:pPr>
+            <w:r xmlns:w="http://schemas.openxmlformats.org/wordprocessingml/2006/main" xmlns:wp="http://schemas.openxmlformats.org/drawingml/2006/wordprocessingDrawing" xmlns:r="http://schemas.openxmlformats.org/officeDocument/2006/relationships" xmlns:w14="http://schemas.microsoft.com/office/word/2010/wordml">
+              <w:rPr>
+                <w:rFonts w:ascii="Helvetica" w:hAnsi="Helvetica" w:eastAsia="Helvetica" w:cs="Helvetica"/>
+                <w:i w:val="false"/>
+                <w:b w:val="false"/>
+                <w:u w:val="none"/>
+                <w:sz w:val="16"/>
+                <w:szCs w:val="16"/>
+                <w:color w:val="000000"/>
+              </w:rPr>
+              <w:t xml:space="preserve">very small</w:t>
             </w:r>
           </w:p>
         </w:tc>
@@ -15357,6 +16934,51 @@
           <w:p>
             <w:pPr>
               <w:pStyle w:val="Normal"/>
+              <w:jc w:val="left"/>
+              <w:keepNext/>
+              <w:pBdr>
+                <w:bottom w:val="none" w:sz="0" w:space="0" w:color="000000"/>
+                <w:top w:val="none" w:sz="0" w:space="0" w:color="000000"/>
+                <w:left w:val="none" w:sz="0" w:space="0" w:color="000000"/>
+                <w:right w:val="none" w:sz="0" w:space="0" w:color="000000"/>
+              </w:pBdr>
+              <w:spacing w:after="100" w:before="100" w:line="240"/>
+              <w:ind w:firstLine="0" w:left="100" w:right="100"/>
+            </w:pPr>
+            <w:r xmlns:w="http://schemas.openxmlformats.org/wordprocessingml/2006/main" xmlns:wp="http://schemas.openxmlformats.org/drawingml/2006/wordprocessingDrawing" xmlns:r="http://schemas.openxmlformats.org/officeDocument/2006/relationships" xmlns:w14="http://schemas.microsoft.com/office/word/2010/wordml">
+              <w:rPr>
+                <w:rFonts w:ascii="Helvetica" w:hAnsi="Helvetica" w:eastAsia="Helvetica" w:cs="Helvetica"/>
+                <w:i w:val="false"/>
+                <w:b w:val="false"/>
+                <w:u w:val="none"/>
+                <w:sz w:val="16"/>
+                <w:szCs w:val="16"/>
+                <w:color w:val="000000"/>
+              </w:rPr>
+              <w:t xml:space="preserve">very small</w:t>
+            </w:r>
+          </w:p>
+        </w:tc>
+        <w:tc>
+          <w:tcPr>
+            <w:tcBorders>
+              <w:bottom w:val="none" w:sz="0" w:space="0" w:color="000000"/>
+              <w:top w:val="none" w:sz="0" w:space="0" w:color="000000"/>
+              <w:left w:val="none" w:sz="0" w:space="0" w:color="000000"/>
+              <w:right w:val="none" w:sz="0" w:space="0" w:color="000000"/>
+            </w:tcBorders>
+            <w:shd w:val="clear" w:color="auto" w:fill="FFFFFF"/>
+            <w:tcMar>
+              <w:top w:w="0" w:type="dxa"/>
+              <w:bottom w:w="0" w:type="dxa"/>
+              <w:left w:w="0" w:type="dxa"/>
+              <w:right w:w="0" w:type="dxa"/>
+            </w:tcMar>
+            <w:vAlign w:val="center"/>
+          </w:tcPr>
+          <w:p>
+            <w:pPr>
+              <w:pStyle w:val="Normal"/>
               <w:jc w:val="right"/>
               <w:keepNext/>
               <w:pBdr>
@@ -15386,7 +17008,7 @@
       <w:tr>
         <w:trPr>
           <w:cantSplit/>
-          <w:trHeight w:val="547" w:hRule="auto"/>
+          <w:trHeight w:val="560" w:hRule="auto"/>
         </w:trPr>
         body10
         <w:tc>
@@ -15746,6 +17368,51 @@
                 <w:color w:val="000000"/>
               </w:rPr>
               <w:t xml:space="preserve">20,336.25</w:t>
+            </w:r>
+          </w:p>
+        </w:tc>
+        <w:tc>
+          <w:tcPr>
+            <w:tcBorders>
+              <w:bottom w:val="none" w:sz="0" w:space="0" w:color="000000"/>
+              <w:top w:val="none" w:sz="0" w:space="0" w:color="000000"/>
+              <w:left w:val="none" w:sz="0" w:space="0" w:color="000000"/>
+              <w:right w:val="none" w:sz="0" w:space="0" w:color="000000"/>
+            </w:tcBorders>
+            <w:shd w:val="clear" w:color="auto" w:fill="FFFFFF"/>
+            <w:tcMar>
+              <w:top w:w="0" w:type="dxa"/>
+              <w:bottom w:w="0" w:type="dxa"/>
+              <w:left w:w="0" w:type="dxa"/>
+              <w:right w:w="0" w:type="dxa"/>
+            </w:tcMar>
+            <w:vAlign w:val="center"/>
+          </w:tcPr>
+          <w:p>
+            <w:pPr>
+              <w:pStyle w:val="Normal"/>
+              <w:jc w:val="left"/>
+              <w:keepNext/>
+              <w:pBdr>
+                <w:bottom w:val="none" w:sz="0" w:space="0" w:color="000000"/>
+                <w:top w:val="none" w:sz="0" w:space="0" w:color="000000"/>
+                <w:left w:val="none" w:sz="0" w:space="0" w:color="000000"/>
+                <w:right w:val="none" w:sz="0" w:space="0" w:color="000000"/>
+              </w:pBdr>
+              <w:spacing w:after="100" w:before="100" w:line="240"/>
+              <w:ind w:firstLine="0" w:left="100" w:right="100"/>
+            </w:pPr>
+            <w:r xmlns:w="http://schemas.openxmlformats.org/wordprocessingml/2006/main" xmlns:wp="http://schemas.openxmlformats.org/drawingml/2006/wordprocessingDrawing" xmlns:r="http://schemas.openxmlformats.org/officeDocument/2006/relationships" xmlns:w14="http://schemas.microsoft.com/office/word/2010/wordml">
+              <w:rPr>
+                <w:rFonts w:ascii="Helvetica" w:hAnsi="Helvetica" w:eastAsia="Helvetica" w:cs="Helvetica"/>
+                <w:i w:val="false"/>
+                <w:b w:val="false"/>
+                <w:u w:val="none"/>
+                <w:sz w:val="16"/>
+                <w:szCs w:val="16"/>
+                <w:color w:val="000000"/>
+              </w:rPr>
+              <w:t xml:space="preserve">very small</w:t>
             </w:r>
           </w:p>
         </w:tc>
@@ -16181,6 +17848,51 @@
           <w:p>
             <w:pPr>
               <w:pStyle w:val="Normal"/>
+              <w:jc w:val="left"/>
+              <w:keepNext/>
+              <w:pBdr>
+                <w:bottom w:val="none" w:sz="0" w:space="0" w:color="000000"/>
+                <w:top w:val="none" w:sz="0" w:space="0" w:color="000000"/>
+                <w:left w:val="none" w:sz="0" w:space="0" w:color="000000"/>
+                <w:right w:val="none" w:sz="0" w:space="0" w:color="000000"/>
+              </w:pBdr>
+              <w:spacing w:after="100" w:before="100" w:line="240"/>
+              <w:ind w:firstLine="0" w:left="100" w:right="100"/>
+            </w:pPr>
+            <w:r xmlns:w="http://schemas.openxmlformats.org/wordprocessingml/2006/main" xmlns:wp="http://schemas.openxmlformats.org/drawingml/2006/wordprocessingDrawing" xmlns:r="http://schemas.openxmlformats.org/officeDocument/2006/relationships" xmlns:w14="http://schemas.microsoft.com/office/word/2010/wordml">
+              <w:rPr>
+                <w:rFonts w:ascii="Helvetica" w:hAnsi="Helvetica" w:eastAsia="Helvetica" w:cs="Helvetica"/>
+                <w:i w:val="false"/>
+                <w:b w:val="false"/>
+                <w:u w:val="none"/>
+                <w:sz w:val="16"/>
+                <w:szCs w:val="16"/>
+                <w:color w:val="000000"/>
+              </w:rPr>
+              <w:t xml:space="preserve">small</w:t>
+            </w:r>
+          </w:p>
+        </w:tc>
+        <w:tc>
+          <w:tcPr>
+            <w:tcBorders>
+              <w:bottom w:val="none" w:sz="0" w:space="0" w:color="000000"/>
+              <w:top w:val="none" w:sz="0" w:space="0" w:color="000000"/>
+              <w:left w:val="none" w:sz="0" w:space="0" w:color="000000"/>
+              <w:right w:val="none" w:sz="0" w:space="0" w:color="000000"/>
+            </w:tcBorders>
+            <w:shd w:val="clear" w:color="auto" w:fill="FFFFFF"/>
+            <w:tcMar>
+              <w:top w:w="0" w:type="dxa"/>
+              <w:bottom w:w="0" w:type="dxa"/>
+              <w:left w:w="0" w:type="dxa"/>
+              <w:right w:w="0" w:type="dxa"/>
+            </w:tcMar>
+            <w:vAlign w:val="center"/>
+          </w:tcPr>
+          <w:p>
+            <w:pPr>
+              <w:pStyle w:val="Normal"/>
               <w:jc w:val="right"/>
               <w:keepNext/>
               <w:pBdr>
@@ -16593,6 +18305,51 @@
           <w:p>
             <w:pPr>
               <w:pStyle w:val="Normal"/>
+              <w:jc w:val="left"/>
+              <w:keepNext/>
+              <w:pBdr>
+                <w:bottom w:val="none" w:sz="0" w:space="0" w:color="000000"/>
+                <w:top w:val="none" w:sz="0" w:space="0" w:color="000000"/>
+                <w:left w:val="none" w:sz="0" w:space="0" w:color="000000"/>
+                <w:right w:val="none" w:sz="0" w:space="0" w:color="000000"/>
+              </w:pBdr>
+              <w:spacing w:after="100" w:before="100" w:line="240"/>
+              <w:ind w:firstLine="0" w:left="100" w:right="100"/>
+            </w:pPr>
+            <w:r xmlns:w="http://schemas.openxmlformats.org/wordprocessingml/2006/main" xmlns:wp="http://schemas.openxmlformats.org/drawingml/2006/wordprocessingDrawing" xmlns:r="http://schemas.openxmlformats.org/officeDocument/2006/relationships" xmlns:w14="http://schemas.microsoft.com/office/word/2010/wordml">
+              <w:rPr>
+                <w:rFonts w:ascii="Helvetica" w:hAnsi="Helvetica" w:eastAsia="Helvetica" w:cs="Helvetica"/>
+                <w:i w:val="false"/>
+                <w:b w:val="false"/>
+                <w:u w:val="none"/>
+                <w:sz w:val="16"/>
+                <w:szCs w:val="16"/>
+                <w:color w:val="000000"/>
+              </w:rPr>
+              <w:t xml:space="preserve">small</w:t>
+            </w:r>
+          </w:p>
+        </w:tc>
+        <w:tc>
+          <w:tcPr>
+            <w:tcBorders>
+              <w:bottom w:val="none" w:sz="0" w:space="0" w:color="000000"/>
+              <w:top w:val="none" w:sz="0" w:space="0" w:color="000000"/>
+              <w:left w:val="none" w:sz="0" w:space="0" w:color="000000"/>
+              <w:right w:val="none" w:sz="0" w:space="0" w:color="000000"/>
+            </w:tcBorders>
+            <w:shd w:val="clear" w:color="auto" w:fill="FFFFFF"/>
+            <w:tcMar>
+              <w:top w:w="0" w:type="dxa"/>
+              <w:bottom w:w="0" w:type="dxa"/>
+              <w:left w:w="0" w:type="dxa"/>
+              <w:right w:w="0" w:type="dxa"/>
+            </w:tcMar>
+            <w:vAlign w:val="center"/>
+          </w:tcPr>
+          <w:p>
+            <w:pPr>
+              <w:pStyle w:val="Normal"/>
               <w:jc w:val="right"/>
               <w:keepNext/>
               <w:pBdr>
@@ -17005,6 +18762,51 @@
           <w:p>
             <w:pPr>
               <w:pStyle w:val="Normal"/>
+              <w:jc w:val="left"/>
+              <w:keepNext/>
+              <w:pBdr>
+                <w:bottom w:val="none" w:sz="0" w:space="0" w:color="000000"/>
+                <w:top w:val="none" w:sz="0" w:space="0" w:color="000000"/>
+                <w:left w:val="none" w:sz="0" w:space="0" w:color="000000"/>
+                <w:right w:val="none" w:sz="0" w:space="0" w:color="000000"/>
+              </w:pBdr>
+              <w:spacing w:after="100" w:before="100" w:line="240"/>
+              <w:ind w:firstLine="0" w:left="100" w:right="100"/>
+            </w:pPr>
+            <w:r xmlns:w="http://schemas.openxmlformats.org/wordprocessingml/2006/main" xmlns:wp="http://schemas.openxmlformats.org/drawingml/2006/wordprocessingDrawing" xmlns:r="http://schemas.openxmlformats.org/officeDocument/2006/relationships" xmlns:w14="http://schemas.microsoft.com/office/word/2010/wordml">
+              <w:rPr>
+                <w:rFonts w:ascii="Helvetica" w:hAnsi="Helvetica" w:eastAsia="Helvetica" w:cs="Helvetica"/>
+                <w:i w:val="false"/>
+                <w:b w:val="false"/>
+                <w:u w:val="none"/>
+                <w:sz w:val="16"/>
+                <w:szCs w:val="16"/>
+                <w:color w:val="000000"/>
+              </w:rPr>
+              <w:t xml:space="preserve">very small</w:t>
+            </w:r>
+          </w:p>
+        </w:tc>
+        <w:tc>
+          <w:tcPr>
+            <w:tcBorders>
+              <w:bottom w:val="none" w:sz="0" w:space="0" w:color="000000"/>
+              <w:top w:val="none" w:sz="0" w:space="0" w:color="000000"/>
+              <w:left w:val="none" w:sz="0" w:space="0" w:color="000000"/>
+              <w:right w:val="none" w:sz="0" w:space="0" w:color="000000"/>
+            </w:tcBorders>
+            <w:shd w:val="clear" w:color="auto" w:fill="FFFFFF"/>
+            <w:tcMar>
+              <w:top w:w="0" w:type="dxa"/>
+              <w:bottom w:w="0" w:type="dxa"/>
+              <w:left w:w="0" w:type="dxa"/>
+              <w:right w:w="0" w:type="dxa"/>
+            </w:tcMar>
+            <w:vAlign w:val="center"/>
+          </w:tcPr>
+          <w:p>
+            <w:pPr>
+              <w:pStyle w:val="Normal"/>
               <w:jc w:val="right"/>
               <w:keepNext/>
               <w:pBdr>
@@ -17417,6 +19219,51 @@
           <w:p>
             <w:pPr>
               <w:pStyle w:val="Normal"/>
+              <w:jc w:val="left"/>
+              <w:keepNext/>
+              <w:pBdr>
+                <w:bottom w:val="none" w:sz="0" w:space="0" w:color="000000"/>
+                <w:top w:val="none" w:sz="0" w:space="0" w:color="000000"/>
+                <w:left w:val="none" w:sz="0" w:space="0" w:color="000000"/>
+                <w:right w:val="none" w:sz="0" w:space="0" w:color="000000"/>
+              </w:pBdr>
+              <w:spacing w:after="100" w:before="100" w:line="240"/>
+              <w:ind w:firstLine="0" w:left="100" w:right="100"/>
+            </w:pPr>
+            <w:r xmlns:w="http://schemas.openxmlformats.org/wordprocessingml/2006/main" xmlns:wp="http://schemas.openxmlformats.org/drawingml/2006/wordprocessingDrawing" xmlns:r="http://schemas.openxmlformats.org/officeDocument/2006/relationships" xmlns:w14="http://schemas.microsoft.com/office/word/2010/wordml">
+              <w:rPr>
+                <w:rFonts w:ascii="Helvetica" w:hAnsi="Helvetica" w:eastAsia="Helvetica" w:cs="Helvetica"/>
+                <w:i w:val="false"/>
+                <w:b w:val="false"/>
+                <w:u w:val="none"/>
+                <w:sz w:val="16"/>
+                <w:szCs w:val="16"/>
+                <w:color w:val="000000"/>
+              </w:rPr>
+              <w:t xml:space="preserve">small</w:t>
+            </w:r>
+          </w:p>
+        </w:tc>
+        <w:tc>
+          <w:tcPr>
+            <w:tcBorders>
+              <w:bottom w:val="none" w:sz="0" w:space="0" w:color="000000"/>
+              <w:top w:val="none" w:sz="0" w:space="0" w:color="000000"/>
+              <w:left w:val="none" w:sz="0" w:space="0" w:color="000000"/>
+              <w:right w:val="none" w:sz="0" w:space="0" w:color="000000"/>
+            </w:tcBorders>
+            <w:shd w:val="clear" w:color="auto" w:fill="FFFFFF"/>
+            <w:tcMar>
+              <w:top w:w="0" w:type="dxa"/>
+              <w:bottom w:w="0" w:type="dxa"/>
+              <w:left w:w="0" w:type="dxa"/>
+              <w:right w:w="0" w:type="dxa"/>
+            </w:tcMar>
+            <w:vAlign w:val="center"/>
+          </w:tcPr>
+          <w:p>
+            <w:pPr>
+              <w:pStyle w:val="Normal"/>
               <w:jc w:val="right"/>
               <w:keepNext/>
               <w:pBdr>
@@ -17829,6 +19676,51 @@
           <w:p>
             <w:pPr>
               <w:pStyle w:val="Normal"/>
+              <w:jc w:val="left"/>
+              <w:keepNext/>
+              <w:pBdr>
+                <w:bottom w:val="none" w:sz="0" w:space="0" w:color="000000"/>
+                <w:top w:val="none" w:sz="0" w:space="0" w:color="000000"/>
+                <w:left w:val="none" w:sz="0" w:space="0" w:color="000000"/>
+                <w:right w:val="none" w:sz="0" w:space="0" w:color="000000"/>
+              </w:pBdr>
+              <w:spacing w:after="100" w:before="100" w:line="240"/>
+              <w:ind w:firstLine="0" w:left="100" w:right="100"/>
+            </w:pPr>
+            <w:r xmlns:w="http://schemas.openxmlformats.org/wordprocessingml/2006/main" xmlns:wp="http://schemas.openxmlformats.org/drawingml/2006/wordprocessingDrawing" xmlns:r="http://schemas.openxmlformats.org/officeDocument/2006/relationships" xmlns:w14="http://schemas.microsoft.com/office/word/2010/wordml">
+              <w:rPr>
+                <w:rFonts w:ascii="Helvetica" w:hAnsi="Helvetica" w:eastAsia="Helvetica" w:cs="Helvetica"/>
+                <w:i w:val="false"/>
+                <w:b w:val="false"/>
+                <w:u w:val="none"/>
+                <w:sz w:val="16"/>
+                <w:szCs w:val="16"/>
+                <w:color w:val="000000"/>
+              </w:rPr>
+              <w:t xml:space="preserve">very small</w:t>
+            </w:r>
+          </w:p>
+        </w:tc>
+        <w:tc>
+          <w:tcPr>
+            <w:tcBorders>
+              <w:bottom w:val="none" w:sz="0" w:space="0" w:color="000000"/>
+              <w:top w:val="none" w:sz="0" w:space="0" w:color="000000"/>
+              <w:left w:val="none" w:sz="0" w:space="0" w:color="000000"/>
+              <w:right w:val="none" w:sz="0" w:space="0" w:color="000000"/>
+            </w:tcBorders>
+            <w:shd w:val="clear" w:color="auto" w:fill="FFFFFF"/>
+            <w:tcMar>
+              <w:top w:w="0" w:type="dxa"/>
+              <w:bottom w:w="0" w:type="dxa"/>
+              <w:left w:w="0" w:type="dxa"/>
+              <w:right w:w="0" w:type="dxa"/>
+            </w:tcMar>
+            <w:vAlign w:val="center"/>
+          </w:tcPr>
+          <w:p>
+            <w:pPr>
+              <w:pStyle w:val="Normal"/>
               <w:jc w:val="right"/>
               <w:keepNext/>
               <w:pBdr>
@@ -18241,6 +20133,51 @@
           <w:p>
             <w:pPr>
               <w:pStyle w:val="Normal"/>
+              <w:jc w:val="left"/>
+              <w:keepNext/>
+              <w:pBdr>
+                <w:bottom w:val="none" w:sz="0" w:space="0" w:color="000000"/>
+                <w:top w:val="none" w:sz="0" w:space="0" w:color="000000"/>
+                <w:left w:val="none" w:sz="0" w:space="0" w:color="000000"/>
+                <w:right w:val="none" w:sz="0" w:space="0" w:color="000000"/>
+              </w:pBdr>
+              <w:spacing w:after="100" w:before="100" w:line="240"/>
+              <w:ind w:firstLine="0" w:left="100" w:right="100"/>
+            </w:pPr>
+            <w:r xmlns:w="http://schemas.openxmlformats.org/wordprocessingml/2006/main" xmlns:wp="http://schemas.openxmlformats.org/drawingml/2006/wordprocessingDrawing" xmlns:r="http://schemas.openxmlformats.org/officeDocument/2006/relationships" xmlns:w14="http://schemas.microsoft.com/office/word/2010/wordml">
+              <w:rPr>
+                <w:rFonts w:ascii="Helvetica" w:hAnsi="Helvetica" w:eastAsia="Helvetica" w:cs="Helvetica"/>
+                <w:i w:val="false"/>
+                <w:b w:val="false"/>
+                <w:u w:val="none"/>
+                <w:sz w:val="16"/>
+                <w:szCs w:val="16"/>
+                <w:color w:val="000000"/>
+              </w:rPr>
+              <w:t xml:space="preserve">medium</w:t>
+            </w:r>
+          </w:p>
+        </w:tc>
+        <w:tc>
+          <w:tcPr>
+            <w:tcBorders>
+              <w:bottom w:val="none" w:sz="0" w:space="0" w:color="000000"/>
+              <w:top w:val="none" w:sz="0" w:space="0" w:color="000000"/>
+              <w:left w:val="none" w:sz="0" w:space="0" w:color="000000"/>
+              <w:right w:val="none" w:sz="0" w:space="0" w:color="000000"/>
+            </w:tcBorders>
+            <w:shd w:val="clear" w:color="auto" w:fill="FFFFFF"/>
+            <w:tcMar>
+              <w:top w:w="0" w:type="dxa"/>
+              <w:bottom w:w="0" w:type="dxa"/>
+              <w:left w:w="0" w:type="dxa"/>
+              <w:right w:w="0" w:type="dxa"/>
+            </w:tcMar>
+            <w:vAlign w:val="center"/>
+          </w:tcPr>
+          <w:p>
+            <w:pPr>
+              <w:pStyle w:val="Normal"/>
               <w:jc w:val="right"/>
               <w:keepNext/>
               <w:pBdr>
@@ -18653,6 +20590,51 @@
           <w:p>
             <w:pPr>
               <w:pStyle w:val="Normal"/>
+              <w:jc w:val="left"/>
+              <w:keepNext/>
+              <w:pBdr>
+                <w:bottom w:val="none" w:sz="0" w:space="0" w:color="000000"/>
+                <w:top w:val="none" w:sz="0" w:space="0" w:color="000000"/>
+                <w:left w:val="none" w:sz="0" w:space="0" w:color="000000"/>
+                <w:right w:val="none" w:sz="0" w:space="0" w:color="000000"/>
+              </w:pBdr>
+              <w:spacing w:after="100" w:before="100" w:line="240"/>
+              <w:ind w:firstLine="0" w:left="100" w:right="100"/>
+            </w:pPr>
+            <w:r xmlns:w="http://schemas.openxmlformats.org/wordprocessingml/2006/main" xmlns:wp="http://schemas.openxmlformats.org/drawingml/2006/wordprocessingDrawing" xmlns:r="http://schemas.openxmlformats.org/officeDocument/2006/relationships" xmlns:w14="http://schemas.microsoft.com/office/word/2010/wordml">
+              <w:rPr>
+                <w:rFonts w:ascii="Helvetica" w:hAnsi="Helvetica" w:eastAsia="Helvetica" w:cs="Helvetica"/>
+                <w:i w:val="false"/>
+                <w:b w:val="false"/>
+                <w:u w:val="none"/>
+                <w:sz w:val="16"/>
+                <w:szCs w:val="16"/>
+                <w:color w:val="000000"/>
+              </w:rPr>
+              <w:t xml:space="preserve">medium</w:t>
+            </w:r>
+          </w:p>
+        </w:tc>
+        <w:tc>
+          <w:tcPr>
+            <w:tcBorders>
+              <w:bottom w:val="none" w:sz="0" w:space="0" w:color="000000"/>
+              <w:top w:val="none" w:sz="0" w:space="0" w:color="000000"/>
+              <w:left w:val="none" w:sz="0" w:space="0" w:color="000000"/>
+              <w:right w:val="none" w:sz="0" w:space="0" w:color="000000"/>
+            </w:tcBorders>
+            <w:shd w:val="clear" w:color="auto" w:fill="FFFFFF"/>
+            <w:tcMar>
+              <w:top w:w="0" w:type="dxa"/>
+              <w:bottom w:w="0" w:type="dxa"/>
+              <w:left w:w="0" w:type="dxa"/>
+              <w:right w:w="0" w:type="dxa"/>
+            </w:tcMar>
+            <w:vAlign w:val="center"/>
+          </w:tcPr>
+          <w:p>
+            <w:pPr>
+              <w:pStyle w:val="Normal"/>
               <w:jc w:val="right"/>
               <w:keepNext/>
               <w:pBdr>
@@ -19065,6 +21047,51 @@
           <w:p>
             <w:pPr>
               <w:pStyle w:val="Normal"/>
+              <w:jc w:val="left"/>
+              <w:keepNext/>
+              <w:pBdr>
+                <w:bottom w:val="none" w:sz="0" w:space="0" w:color="000000"/>
+                <w:top w:val="none" w:sz="0" w:space="0" w:color="000000"/>
+                <w:left w:val="none" w:sz="0" w:space="0" w:color="000000"/>
+                <w:right w:val="none" w:sz="0" w:space="0" w:color="000000"/>
+              </w:pBdr>
+              <w:spacing w:after="100" w:before="100" w:line="240"/>
+              <w:ind w:firstLine="0" w:left="100" w:right="100"/>
+            </w:pPr>
+            <w:r xmlns:w="http://schemas.openxmlformats.org/wordprocessingml/2006/main" xmlns:wp="http://schemas.openxmlformats.org/drawingml/2006/wordprocessingDrawing" xmlns:r="http://schemas.openxmlformats.org/officeDocument/2006/relationships" xmlns:w14="http://schemas.microsoft.com/office/word/2010/wordml">
+              <w:rPr>
+                <w:rFonts w:ascii="Helvetica" w:hAnsi="Helvetica" w:eastAsia="Helvetica" w:cs="Helvetica"/>
+                <w:i w:val="false"/>
+                <w:b w:val="false"/>
+                <w:u w:val="none"/>
+                <w:sz w:val="16"/>
+                <w:szCs w:val="16"/>
+                <w:color w:val="000000"/>
+              </w:rPr>
+              <w:t xml:space="preserve">small</w:t>
+            </w:r>
+          </w:p>
+        </w:tc>
+        <w:tc>
+          <w:tcPr>
+            <w:tcBorders>
+              <w:bottom w:val="none" w:sz="0" w:space="0" w:color="000000"/>
+              <w:top w:val="none" w:sz="0" w:space="0" w:color="000000"/>
+              <w:left w:val="none" w:sz="0" w:space="0" w:color="000000"/>
+              <w:right w:val="none" w:sz="0" w:space="0" w:color="000000"/>
+            </w:tcBorders>
+            <w:shd w:val="clear" w:color="auto" w:fill="FFFFFF"/>
+            <w:tcMar>
+              <w:top w:w="0" w:type="dxa"/>
+              <w:bottom w:w="0" w:type="dxa"/>
+              <w:left w:w="0" w:type="dxa"/>
+              <w:right w:w="0" w:type="dxa"/>
+            </w:tcMar>
+            <w:vAlign w:val="center"/>
+          </w:tcPr>
+          <w:p>
+            <w:pPr>
+              <w:pStyle w:val="Normal"/>
               <w:jc w:val="right"/>
               <w:keepNext/>
               <w:pBdr>
@@ -19094,7 +21121,7 @@
       <w:tr>
         <w:trPr>
           <w:cantSplit/>
-          <w:trHeight w:val="547" w:hRule="auto"/>
+          <w:trHeight w:val="560" w:hRule="auto"/>
         </w:trPr>
         body19
         <w:tc>
@@ -19454,6 +21481,51 @@
                 <w:color w:val="000000"/>
               </w:rPr>
               <w:t xml:space="preserve">19,017.40</w:t>
+            </w:r>
+          </w:p>
+        </w:tc>
+        <w:tc>
+          <w:tcPr>
+            <w:tcBorders>
+              <w:bottom w:val="none" w:sz="0" w:space="0" w:color="000000"/>
+              <w:top w:val="none" w:sz="0" w:space="0" w:color="000000"/>
+              <w:left w:val="none" w:sz="0" w:space="0" w:color="000000"/>
+              <w:right w:val="none" w:sz="0" w:space="0" w:color="000000"/>
+            </w:tcBorders>
+            <w:shd w:val="clear" w:color="auto" w:fill="FFFFFF"/>
+            <w:tcMar>
+              <w:top w:w="0" w:type="dxa"/>
+              <w:bottom w:w="0" w:type="dxa"/>
+              <w:left w:w="0" w:type="dxa"/>
+              <w:right w:w="0" w:type="dxa"/>
+            </w:tcMar>
+            <w:vAlign w:val="center"/>
+          </w:tcPr>
+          <w:p>
+            <w:pPr>
+              <w:pStyle w:val="Normal"/>
+              <w:jc w:val="left"/>
+              <w:keepNext/>
+              <w:pBdr>
+                <w:bottom w:val="none" w:sz="0" w:space="0" w:color="000000"/>
+                <w:top w:val="none" w:sz="0" w:space="0" w:color="000000"/>
+                <w:left w:val="none" w:sz="0" w:space="0" w:color="000000"/>
+                <w:right w:val="none" w:sz="0" w:space="0" w:color="000000"/>
+              </w:pBdr>
+              <w:spacing w:after="100" w:before="100" w:line="240"/>
+              <w:ind w:firstLine="0" w:left="100" w:right="100"/>
+            </w:pPr>
+            <w:r xmlns:w="http://schemas.openxmlformats.org/wordprocessingml/2006/main" xmlns:wp="http://schemas.openxmlformats.org/drawingml/2006/wordprocessingDrawing" xmlns:r="http://schemas.openxmlformats.org/officeDocument/2006/relationships" xmlns:w14="http://schemas.microsoft.com/office/word/2010/wordml">
+              <w:rPr>
+                <w:rFonts w:ascii="Helvetica" w:hAnsi="Helvetica" w:eastAsia="Helvetica" w:cs="Helvetica"/>
+                <w:i w:val="false"/>
+                <w:b w:val="false"/>
+                <w:u w:val="none"/>
+                <w:sz w:val="16"/>
+                <w:szCs w:val="16"/>
+                <w:color w:val="000000"/>
+              </w:rPr>
+              <w:t xml:space="preserve">very small</w:t>
             </w:r>
           </w:p>
         </w:tc>
@@ -19889,6 +21961,51 @@
           <w:p>
             <w:pPr>
               <w:pStyle w:val="Normal"/>
+              <w:jc w:val="left"/>
+              <w:keepNext/>
+              <w:pBdr>
+                <w:bottom w:val="none" w:sz="0" w:space="0" w:color="000000"/>
+                <w:top w:val="none" w:sz="0" w:space="0" w:color="000000"/>
+                <w:left w:val="none" w:sz="0" w:space="0" w:color="000000"/>
+                <w:right w:val="none" w:sz="0" w:space="0" w:color="000000"/>
+              </w:pBdr>
+              <w:spacing w:after="100" w:before="100" w:line="240"/>
+              <w:ind w:firstLine="0" w:left="100" w:right="100"/>
+            </w:pPr>
+            <w:r xmlns:w="http://schemas.openxmlformats.org/wordprocessingml/2006/main" xmlns:wp="http://schemas.openxmlformats.org/drawingml/2006/wordprocessingDrawing" xmlns:r="http://schemas.openxmlformats.org/officeDocument/2006/relationships" xmlns:w14="http://schemas.microsoft.com/office/word/2010/wordml">
+              <w:rPr>
+                <w:rFonts w:ascii="Helvetica" w:hAnsi="Helvetica" w:eastAsia="Helvetica" w:cs="Helvetica"/>
+                <w:i w:val="false"/>
+                <w:b w:val="false"/>
+                <w:u w:val="none"/>
+                <w:sz w:val="16"/>
+                <w:szCs w:val="16"/>
+                <w:color w:val="000000"/>
+              </w:rPr>
+              <w:t xml:space="preserve">small</w:t>
+            </w:r>
+          </w:p>
+        </w:tc>
+        <w:tc>
+          <w:tcPr>
+            <w:tcBorders>
+              <w:bottom w:val="none" w:sz="0" w:space="0" w:color="000000"/>
+              <w:top w:val="none" w:sz="0" w:space="0" w:color="000000"/>
+              <w:left w:val="none" w:sz="0" w:space="0" w:color="000000"/>
+              <w:right w:val="none" w:sz="0" w:space="0" w:color="000000"/>
+            </w:tcBorders>
+            <w:shd w:val="clear" w:color="auto" w:fill="FFFFFF"/>
+            <w:tcMar>
+              <w:top w:w="0" w:type="dxa"/>
+              <w:bottom w:w="0" w:type="dxa"/>
+              <w:left w:w="0" w:type="dxa"/>
+              <w:right w:w="0" w:type="dxa"/>
+            </w:tcMar>
+            <w:vAlign w:val="center"/>
+          </w:tcPr>
+          <w:p>
+            <w:pPr>
+              <w:pStyle w:val="Normal"/>
               <w:jc w:val="right"/>
               <w:keepNext/>
               <w:pBdr>
@@ -19918,7 +22035,7 @@
       <w:tr>
         <w:trPr>
           <w:cantSplit/>
-          <w:trHeight w:val="559" w:hRule="auto"/>
+          <w:trHeight w:val="560" w:hRule="auto"/>
         </w:trPr>
         body21
         <w:tc>
@@ -20278,6 +22395,51 @@
                 <w:color w:val="000000"/>
               </w:rPr>
               <w:t xml:space="preserve">20,363.83</w:t>
+            </w:r>
+          </w:p>
+        </w:tc>
+        <w:tc>
+          <w:tcPr>
+            <w:tcBorders>
+              <w:bottom w:val="none" w:sz="0" w:space="0" w:color="000000"/>
+              <w:top w:val="none" w:sz="0" w:space="0" w:color="000000"/>
+              <w:left w:val="none" w:sz="0" w:space="0" w:color="000000"/>
+              <w:right w:val="none" w:sz="0" w:space="0" w:color="000000"/>
+            </w:tcBorders>
+            <w:shd w:val="clear" w:color="auto" w:fill="FFFFFF"/>
+            <w:tcMar>
+              <w:top w:w="0" w:type="dxa"/>
+              <w:bottom w:w="0" w:type="dxa"/>
+              <w:left w:w="0" w:type="dxa"/>
+              <w:right w:w="0" w:type="dxa"/>
+            </w:tcMar>
+            <w:vAlign w:val="center"/>
+          </w:tcPr>
+          <w:p>
+            <w:pPr>
+              <w:pStyle w:val="Normal"/>
+              <w:jc w:val="left"/>
+              <w:keepNext/>
+              <w:pBdr>
+                <w:bottom w:val="none" w:sz="0" w:space="0" w:color="000000"/>
+                <w:top w:val="none" w:sz="0" w:space="0" w:color="000000"/>
+                <w:left w:val="none" w:sz="0" w:space="0" w:color="000000"/>
+                <w:right w:val="none" w:sz="0" w:space="0" w:color="000000"/>
+              </w:pBdr>
+              <w:spacing w:after="100" w:before="100" w:line="240"/>
+              <w:ind w:firstLine="0" w:left="100" w:right="100"/>
+            </w:pPr>
+            <w:r xmlns:w="http://schemas.openxmlformats.org/wordprocessingml/2006/main" xmlns:wp="http://schemas.openxmlformats.org/drawingml/2006/wordprocessingDrawing" xmlns:r="http://schemas.openxmlformats.org/officeDocument/2006/relationships" xmlns:w14="http://schemas.microsoft.com/office/word/2010/wordml">
+              <w:rPr>
+                <w:rFonts w:ascii="Helvetica" w:hAnsi="Helvetica" w:eastAsia="Helvetica" w:cs="Helvetica"/>
+                <w:i w:val="false"/>
+                <w:b w:val="false"/>
+                <w:u w:val="none"/>
+                <w:sz w:val="16"/>
+                <w:szCs w:val="16"/>
+                <w:color w:val="000000"/>
+              </w:rPr>
+              <w:t xml:space="preserve">very small</w:t>
             </w:r>
           </w:p>
         </w:tc>
@@ -20713,6 +22875,51 @@
           <w:p>
             <w:pPr>
               <w:pStyle w:val="Normal"/>
+              <w:jc w:val="left"/>
+              <w:keepNext/>
+              <w:pBdr>
+                <w:bottom w:val="none" w:sz="0" w:space="0" w:color="000000"/>
+                <w:top w:val="none" w:sz="0" w:space="0" w:color="000000"/>
+                <w:left w:val="none" w:sz="0" w:space="0" w:color="000000"/>
+                <w:right w:val="none" w:sz="0" w:space="0" w:color="000000"/>
+              </w:pBdr>
+              <w:spacing w:after="100" w:before="100" w:line="240"/>
+              <w:ind w:firstLine="0" w:left="100" w:right="100"/>
+            </w:pPr>
+            <w:r xmlns:w="http://schemas.openxmlformats.org/wordprocessingml/2006/main" xmlns:wp="http://schemas.openxmlformats.org/drawingml/2006/wordprocessingDrawing" xmlns:r="http://schemas.openxmlformats.org/officeDocument/2006/relationships" xmlns:w14="http://schemas.microsoft.com/office/word/2010/wordml">
+              <w:rPr>
+                <w:rFonts w:ascii="Helvetica" w:hAnsi="Helvetica" w:eastAsia="Helvetica" w:cs="Helvetica"/>
+                <w:i w:val="false"/>
+                <w:b w:val="false"/>
+                <w:u w:val="none"/>
+                <w:sz w:val="16"/>
+                <w:szCs w:val="16"/>
+                <w:color w:val="000000"/>
+              </w:rPr>
+              <w:t xml:space="preserve">small</w:t>
+            </w:r>
+          </w:p>
+        </w:tc>
+        <w:tc>
+          <w:tcPr>
+            <w:tcBorders>
+              <w:bottom w:val="none" w:sz="0" w:space="0" w:color="000000"/>
+              <w:top w:val="none" w:sz="0" w:space="0" w:color="000000"/>
+              <w:left w:val="none" w:sz="0" w:space="0" w:color="000000"/>
+              <w:right w:val="none" w:sz="0" w:space="0" w:color="000000"/>
+            </w:tcBorders>
+            <w:shd w:val="clear" w:color="auto" w:fill="FFFFFF"/>
+            <w:tcMar>
+              <w:top w:w="0" w:type="dxa"/>
+              <w:bottom w:w="0" w:type="dxa"/>
+              <w:left w:w="0" w:type="dxa"/>
+              <w:right w:w="0" w:type="dxa"/>
+            </w:tcMar>
+            <w:vAlign w:val="center"/>
+          </w:tcPr>
+          <w:p>
+            <w:pPr>
+              <w:pStyle w:val="Normal"/>
               <w:jc w:val="right"/>
               <w:keepNext/>
               <w:pBdr>
@@ -21125,6 +23332,51 @@
           <w:p>
             <w:pPr>
               <w:pStyle w:val="Normal"/>
+              <w:jc w:val="left"/>
+              <w:keepNext/>
+              <w:pBdr>
+                <w:bottom w:val="none" w:sz="0" w:space="0" w:color="000000"/>
+                <w:top w:val="none" w:sz="0" w:space="0" w:color="000000"/>
+                <w:left w:val="none" w:sz="0" w:space="0" w:color="000000"/>
+                <w:right w:val="none" w:sz="0" w:space="0" w:color="000000"/>
+              </w:pBdr>
+              <w:spacing w:after="100" w:before="100" w:line="240"/>
+              <w:ind w:firstLine="0" w:left="100" w:right="100"/>
+            </w:pPr>
+            <w:r xmlns:w="http://schemas.openxmlformats.org/wordprocessingml/2006/main" xmlns:wp="http://schemas.openxmlformats.org/drawingml/2006/wordprocessingDrawing" xmlns:r="http://schemas.openxmlformats.org/officeDocument/2006/relationships" xmlns:w14="http://schemas.microsoft.com/office/word/2010/wordml">
+              <w:rPr>
+                <w:rFonts w:ascii="Helvetica" w:hAnsi="Helvetica" w:eastAsia="Helvetica" w:cs="Helvetica"/>
+                <w:i w:val="false"/>
+                <w:b w:val="false"/>
+                <w:u w:val="none"/>
+                <w:sz w:val="16"/>
+                <w:szCs w:val="16"/>
+                <w:color w:val="000000"/>
+              </w:rPr>
+              <w:t xml:space="preserve"/>
+            </w:r>
+          </w:p>
+        </w:tc>
+        <w:tc>
+          <w:tcPr>
+            <w:tcBorders>
+              <w:bottom w:val="none" w:sz="0" w:space="0" w:color="000000"/>
+              <w:top w:val="none" w:sz="0" w:space="0" w:color="000000"/>
+              <w:left w:val="none" w:sz="0" w:space="0" w:color="000000"/>
+              <w:right w:val="none" w:sz="0" w:space="0" w:color="000000"/>
+            </w:tcBorders>
+            <w:shd w:val="clear" w:color="auto" w:fill="FFFFFF"/>
+            <w:tcMar>
+              <w:top w:w="0" w:type="dxa"/>
+              <w:bottom w:w="0" w:type="dxa"/>
+              <w:left w:w="0" w:type="dxa"/>
+              <w:right w:w="0" w:type="dxa"/>
+            </w:tcMar>
+            <w:vAlign w:val="center"/>
+          </w:tcPr>
+          <w:p>
+            <w:pPr>
+              <w:pStyle w:val="Normal"/>
               <w:jc w:val="right"/>
               <w:keepNext/>
               <w:pBdr>
@@ -21537,6 +23789,51 @@
           <w:p>
             <w:pPr>
               <w:pStyle w:val="Normal"/>
+              <w:jc w:val="left"/>
+              <w:keepNext/>
+              <w:pBdr>
+                <w:bottom w:val="none" w:sz="0" w:space="0" w:color="000000"/>
+                <w:top w:val="none" w:sz="0" w:space="0" w:color="000000"/>
+                <w:left w:val="none" w:sz="0" w:space="0" w:color="000000"/>
+                <w:right w:val="none" w:sz="0" w:space="0" w:color="000000"/>
+              </w:pBdr>
+              <w:spacing w:after="100" w:before="100" w:line="240"/>
+              <w:ind w:firstLine="0" w:left="100" w:right="100"/>
+            </w:pPr>
+            <w:r xmlns:w="http://schemas.openxmlformats.org/wordprocessingml/2006/main" xmlns:wp="http://schemas.openxmlformats.org/drawingml/2006/wordprocessingDrawing" xmlns:r="http://schemas.openxmlformats.org/officeDocument/2006/relationships" xmlns:w14="http://schemas.microsoft.com/office/word/2010/wordml">
+              <w:rPr>
+                <w:rFonts w:ascii="Helvetica" w:hAnsi="Helvetica" w:eastAsia="Helvetica" w:cs="Helvetica"/>
+                <w:i w:val="false"/>
+                <w:b w:val="false"/>
+                <w:u w:val="none"/>
+                <w:sz w:val="16"/>
+                <w:szCs w:val="16"/>
+                <w:color w:val="000000"/>
+              </w:rPr>
+              <w:t xml:space="preserve"/>
+            </w:r>
+          </w:p>
+        </w:tc>
+        <w:tc>
+          <w:tcPr>
+            <w:tcBorders>
+              <w:bottom w:val="none" w:sz="0" w:space="0" w:color="000000"/>
+              <w:top w:val="none" w:sz="0" w:space="0" w:color="000000"/>
+              <w:left w:val="none" w:sz="0" w:space="0" w:color="000000"/>
+              <w:right w:val="none" w:sz="0" w:space="0" w:color="000000"/>
+            </w:tcBorders>
+            <w:shd w:val="clear" w:color="auto" w:fill="FFFFFF"/>
+            <w:tcMar>
+              <w:top w:w="0" w:type="dxa"/>
+              <w:bottom w:w="0" w:type="dxa"/>
+              <w:left w:w="0" w:type="dxa"/>
+              <w:right w:w="0" w:type="dxa"/>
+            </w:tcMar>
+            <w:vAlign w:val="center"/>
+          </w:tcPr>
+          <w:p>
+            <w:pPr>
+              <w:pStyle w:val="Normal"/>
               <w:jc w:val="right"/>
               <w:keepNext/>
               <w:pBdr>
@@ -21949,6 +24246,51 @@
           <w:p>
             <w:pPr>
               <w:pStyle w:val="Normal"/>
+              <w:jc w:val="left"/>
+              <w:keepNext/>
+              <w:pBdr>
+                <w:bottom w:val="none" w:sz="0" w:space="0" w:color="000000"/>
+                <w:top w:val="none" w:sz="0" w:space="0" w:color="000000"/>
+                <w:left w:val="none" w:sz="0" w:space="0" w:color="000000"/>
+                <w:right w:val="none" w:sz="0" w:space="0" w:color="000000"/>
+              </w:pBdr>
+              <w:spacing w:after="100" w:before="100" w:line="240"/>
+              <w:ind w:firstLine="0" w:left="100" w:right="100"/>
+            </w:pPr>
+            <w:r xmlns:w="http://schemas.openxmlformats.org/wordprocessingml/2006/main" xmlns:wp="http://schemas.openxmlformats.org/drawingml/2006/wordprocessingDrawing" xmlns:r="http://schemas.openxmlformats.org/officeDocument/2006/relationships" xmlns:w14="http://schemas.microsoft.com/office/word/2010/wordml">
+              <w:rPr>
+                <w:rFonts w:ascii="Helvetica" w:hAnsi="Helvetica" w:eastAsia="Helvetica" w:cs="Helvetica"/>
+                <w:i w:val="false"/>
+                <w:b w:val="false"/>
+                <w:u w:val="none"/>
+                <w:sz w:val="16"/>
+                <w:szCs w:val="16"/>
+                <w:color w:val="000000"/>
+              </w:rPr>
+              <w:t xml:space="preserve"/>
+            </w:r>
+          </w:p>
+        </w:tc>
+        <w:tc>
+          <w:tcPr>
+            <w:tcBorders>
+              <w:bottom w:val="none" w:sz="0" w:space="0" w:color="000000"/>
+              <w:top w:val="none" w:sz="0" w:space="0" w:color="000000"/>
+              <w:left w:val="none" w:sz="0" w:space="0" w:color="000000"/>
+              <w:right w:val="none" w:sz="0" w:space="0" w:color="000000"/>
+            </w:tcBorders>
+            <w:shd w:val="clear" w:color="auto" w:fill="FFFFFF"/>
+            <w:tcMar>
+              <w:top w:w="0" w:type="dxa"/>
+              <w:bottom w:w="0" w:type="dxa"/>
+              <w:left w:w="0" w:type="dxa"/>
+              <w:right w:w="0" w:type="dxa"/>
+            </w:tcMar>
+            <w:vAlign w:val="center"/>
+          </w:tcPr>
+          <w:p>
+            <w:pPr>
+              <w:pStyle w:val="Normal"/>
               <w:jc w:val="right"/>
               <w:keepNext/>
               <w:pBdr>
@@ -22317,6 +24659,51 @@
             <w:pPr>
               <w:pStyle w:val="Normal"/>
               <w:jc w:val="right"/>
+              <w:keepNext/>
+              <w:pBdr>
+                <w:bottom w:val="none" w:sz="0" w:space="0" w:color="000000"/>
+                <w:top w:val="none" w:sz="0" w:space="0" w:color="000000"/>
+                <w:left w:val="none" w:sz="0" w:space="0" w:color="000000"/>
+                <w:right w:val="none" w:sz="0" w:space="0" w:color="000000"/>
+              </w:pBdr>
+              <w:spacing w:after="100" w:before="100" w:line="240"/>
+              <w:ind w:firstLine="0" w:left="100" w:right="100"/>
+            </w:pPr>
+            <w:r xmlns:w="http://schemas.openxmlformats.org/wordprocessingml/2006/main" xmlns:wp="http://schemas.openxmlformats.org/drawingml/2006/wordprocessingDrawing" xmlns:r="http://schemas.openxmlformats.org/officeDocument/2006/relationships" xmlns:w14="http://schemas.microsoft.com/office/word/2010/wordml">
+              <w:rPr>
+                <w:rFonts w:ascii="Helvetica" w:hAnsi="Helvetica" w:eastAsia="Helvetica" w:cs="Helvetica"/>
+                <w:i w:val="false"/>
+                <w:b w:val="false"/>
+                <w:u w:val="none"/>
+                <w:sz w:val="16"/>
+                <w:szCs w:val="16"/>
+                <w:color w:val="000000"/>
+              </w:rPr>
+              <w:t xml:space="preserve"/>
+            </w:r>
+          </w:p>
+        </w:tc>
+        <w:tc>
+          <w:tcPr>
+            <w:tcBorders>
+              <w:bottom w:val="single" w:sz="16" w:space="0" w:color="666666"/>
+              <w:top w:val="none" w:sz="0" w:space="0" w:color="000000"/>
+              <w:left w:val="none" w:sz="0" w:space="0" w:color="000000"/>
+              <w:right w:val="none" w:sz="0" w:space="0" w:color="000000"/>
+            </w:tcBorders>
+            <w:shd w:val="clear" w:color="auto" w:fill="FFFFFF"/>
+            <w:tcMar>
+              <w:top w:w="0" w:type="dxa"/>
+              <w:bottom w:w="0" w:type="dxa"/>
+              <w:left w:w="0" w:type="dxa"/>
+              <w:right w:w="0" w:type="dxa"/>
+            </w:tcMar>
+            <w:vAlign w:val="center"/>
+          </w:tcPr>
+          <w:p>
+            <w:pPr>
+              <w:pStyle w:val="Normal"/>
+              <w:jc w:val="left"/>
               <w:keepNext/>
               <w:pBdr>
                 <w:bottom w:val="none" w:sz="0" w:space="0" w:color="000000"/>
@@ -22431,6 +24818,7 @@
         <w:gridCol w:w="722"/>
         <w:gridCol w:w="749"/>
         <w:gridCol w:w="1122"/>
+        <w:gridCol w:w="1175"/>
         <w:gridCol w:w="864"/>
       </w:tblGrid>
       <w:tr>
@@ -22868,6 +25256,51 @@
           <w:p>
             <w:pPr>
               <w:pStyle w:val="Normal"/>
+              <w:jc w:val="left"/>
+              <w:keepNext/>
+              <w:pBdr>
+                <w:bottom w:val="none" w:sz="0" w:space="0" w:color="000000"/>
+                <w:top w:val="none" w:sz="0" w:space="0" w:color="000000"/>
+                <w:left w:val="none" w:sz="0" w:space="0" w:color="000000"/>
+                <w:right w:val="none" w:sz="0" w:space="0" w:color="000000"/>
+              </w:pBdr>
+              <w:spacing w:after="100" w:before="100" w:line="240"/>
+              <w:ind w:firstLine="0" w:left="100" w:right="100"/>
+            </w:pPr>
+            <w:r xmlns:w="http://schemas.openxmlformats.org/wordprocessingml/2006/main" xmlns:wp="http://schemas.openxmlformats.org/drawingml/2006/wordprocessingDrawing" xmlns:r="http://schemas.openxmlformats.org/officeDocument/2006/relationships" xmlns:w14="http://schemas.microsoft.com/office/word/2010/wordml">
+              <w:rPr>
+                <w:rFonts w:ascii="Helvetica" w:hAnsi="Helvetica" w:eastAsia="Helvetica" w:cs="Helvetica"/>
+                <w:i w:val="false"/>
+                <w:b w:val="false"/>
+                <w:u w:val="none"/>
+                <w:sz w:val="16"/>
+                <w:szCs w:val="16"/>
+                <w:color w:val="000000"/>
+              </w:rPr>
+              <w:t xml:space="preserve">Effect Size</w:t>
+            </w:r>
+          </w:p>
+        </w:tc>
+        <w:tc>
+          <w:tcPr>
+            <w:tcBorders>
+              <w:bottom w:val="single" w:sz="16" w:space="0" w:color="666666"/>
+              <w:top w:val="single" w:sz="16" w:space="0" w:color="666666"/>
+              <w:left w:val="none" w:sz="0" w:space="0" w:color="000000"/>
+              <w:right w:val="none" w:sz="0" w:space="0" w:color="000000"/>
+            </w:tcBorders>
+            <w:shd w:val="clear" w:color="auto" w:fill="FFFFFF"/>
+            <w:tcMar>
+              <w:top w:w="0" w:type="dxa"/>
+              <w:bottom w:w="0" w:type="dxa"/>
+              <w:left w:w="0" w:type="dxa"/>
+              <w:right w:w="0" w:type="dxa"/>
+            </w:tcMar>
+            <w:vAlign w:val="center"/>
+          </w:tcPr>
+          <w:p>
+            <w:pPr>
+              <w:pStyle w:val="Normal"/>
               <w:jc w:val="right"/>
               <w:keepNext/>
               <w:pBdr>
@@ -23280,6 +25713,51 @@
           <w:p>
             <w:pPr>
               <w:pStyle w:val="Normal"/>
+              <w:jc w:val="left"/>
+              <w:keepNext/>
+              <w:pBdr>
+                <w:bottom w:val="none" w:sz="0" w:space="0" w:color="000000"/>
+                <w:top w:val="none" w:sz="0" w:space="0" w:color="000000"/>
+                <w:left w:val="none" w:sz="0" w:space="0" w:color="000000"/>
+                <w:right w:val="none" w:sz="0" w:space="0" w:color="000000"/>
+              </w:pBdr>
+              <w:spacing w:after="100" w:before="100" w:line="240"/>
+              <w:ind w:firstLine="0" w:left="100" w:right="100"/>
+            </w:pPr>
+            <w:r xmlns:w="http://schemas.openxmlformats.org/wordprocessingml/2006/main" xmlns:wp="http://schemas.openxmlformats.org/drawingml/2006/wordprocessingDrawing" xmlns:r="http://schemas.openxmlformats.org/officeDocument/2006/relationships" xmlns:w14="http://schemas.microsoft.com/office/word/2010/wordml">
+              <w:rPr>
+                <w:rFonts w:ascii="Helvetica" w:hAnsi="Helvetica" w:eastAsia="Helvetica" w:cs="Helvetica"/>
+                <w:i w:val="false"/>
+                <w:b w:val="false"/>
+                <w:u w:val="none"/>
+                <w:sz w:val="16"/>
+                <w:szCs w:val="16"/>
+                <w:color w:val="000000"/>
+              </w:rPr>
+              <w:t xml:space="preserve">very small</w:t>
+            </w:r>
+          </w:p>
+        </w:tc>
+        <w:tc>
+          <w:tcPr>
+            <w:tcBorders>
+              <w:bottom w:val="none" w:sz="0" w:space="0" w:color="000000"/>
+              <w:top w:val="single" w:sz="16" w:space="0" w:color="666666"/>
+              <w:left w:val="none" w:sz="0" w:space="0" w:color="000000"/>
+              <w:right w:val="none" w:sz="0" w:space="0" w:color="000000"/>
+            </w:tcBorders>
+            <w:shd w:val="clear" w:color="auto" w:fill="FFFFFF"/>
+            <w:tcMar>
+              <w:top w:w="0" w:type="dxa"/>
+              <w:bottom w:w="0" w:type="dxa"/>
+              <w:left w:w="0" w:type="dxa"/>
+              <w:right w:w="0" w:type="dxa"/>
+            </w:tcMar>
+            <w:vAlign w:val="center"/>
+          </w:tcPr>
+          <w:p>
+            <w:pPr>
+              <w:pStyle w:val="Normal"/>
               <w:jc w:val="right"/>
               <w:keepNext/>
               <w:pBdr>
@@ -23692,6 +26170,51 @@
           <w:p>
             <w:pPr>
               <w:pStyle w:val="Normal"/>
+              <w:jc w:val="left"/>
+              <w:keepNext/>
+              <w:pBdr>
+                <w:bottom w:val="none" w:sz="0" w:space="0" w:color="000000"/>
+                <w:top w:val="none" w:sz="0" w:space="0" w:color="000000"/>
+                <w:left w:val="none" w:sz="0" w:space="0" w:color="000000"/>
+                <w:right w:val="none" w:sz="0" w:space="0" w:color="000000"/>
+              </w:pBdr>
+              <w:spacing w:after="100" w:before="100" w:line="240"/>
+              <w:ind w:firstLine="0" w:left="100" w:right="100"/>
+            </w:pPr>
+            <w:r xmlns:w="http://schemas.openxmlformats.org/wordprocessingml/2006/main" xmlns:wp="http://schemas.openxmlformats.org/drawingml/2006/wordprocessingDrawing" xmlns:r="http://schemas.openxmlformats.org/officeDocument/2006/relationships" xmlns:w14="http://schemas.microsoft.com/office/word/2010/wordml">
+              <w:rPr>
+                <w:rFonts w:ascii="Helvetica" w:hAnsi="Helvetica" w:eastAsia="Helvetica" w:cs="Helvetica"/>
+                <w:i w:val="false"/>
+                <w:b w:val="false"/>
+                <w:u w:val="none"/>
+                <w:sz w:val="16"/>
+                <w:szCs w:val="16"/>
+                <w:color w:val="000000"/>
+              </w:rPr>
+              <w:t xml:space="preserve">small</w:t>
+            </w:r>
+          </w:p>
+        </w:tc>
+        <w:tc>
+          <w:tcPr>
+            <w:tcBorders>
+              <w:bottom w:val="none" w:sz="0" w:space="0" w:color="000000"/>
+              <w:top w:val="none" w:sz="0" w:space="0" w:color="000000"/>
+              <w:left w:val="none" w:sz="0" w:space="0" w:color="000000"/>
+              <w:right w:val="none" w:sz="0" w:space="0" w:color="000000"/>
+            </w:tcBorders>
+            <w:shd w:val="clear" w:color="auto" w:fill="FFFFFF"/>
+            <w:tcMar>
+              <w:top w:w="0" w:type="dxa"/>
+              <w:bottom w:w="0" w:type="dxa"/>
+              <w:left w:w="0" w:type="dxa"/>
+              <w:right w:w="0" w:type="dxa"/>
+            </w:tcMar>
+            <w:vAlign w:val="center"/>
+          </w:tcPr>
+          <w:p>
+            <w:pPr>
+              <w:pStyle w:val="Normal"/>
               <w:jc w:val="right"/>
               <w:keepNext/>
               <w:pBdr>
@@ -23721,7 +26244,7 @@
       <w:tr>
         <w:trPr>
           <w:cantSplit/>
-          <w:trHeight w:val="547" w:hRule="auto"/>
+          <w:trHeight w:val="560" w:hRule="auto"/>
         </w:trPr>
         body3
         <w:tc>
@@ -24081,6 +26604,51 @@
                 <w:color w:val="000000"/>
               </w:rPr>
               <w:t xml:space="preserve">19,642.86</w:t>
+            </w:r>
+          </w:p>
+        </w:tc>
+        <w:tc>
+          <w:tcPr>
+            <w:tcBorders>
+              <w:bottom w:val="none" w:sz="0" w:space="0" w:color="000000"/>
+              <w:top w:val="none" w:sz="0" w:space="0" w:color="000000"/>
+              <w:left w:val="none" w:sz="0" w:space="0" w:color="000000"/>
+              <w:right w:val="none" w:sz="0" w:space="0" w:color="000000"/>
+            </w:tcBorders>
+            <w:shd w:val="clear" w:color="auto" w:fill="FFFFFF"/>
+            <w:tcMar>
+              <w:top w:w="0" w:type="dxa"/>
+              <w:bottom w:w="0" w:type="dxa"/>
+              <w:left w:w="0" w:type="dxa"/>
+              <w:right w:w="0" w:type="dxa"/>
+            </w:tcMar>
+            <w:vAlign w:val="center"/>
+          </w:tcPr>
+          <w:p>
+            <w:pPr>
+              <w:pStyle w:val="Normal"/>
+              <w:jc w:val="left"/>
+              <w:keepNext/>
+              <w:pBdr>
+                <w:bottom w:val="none" w:sz="0" w:space="0" w:color="000000"/>
+                <w:top w:val="none" w:sz="0" w:space="0" w:color="000000"/>
+                <w:left w:val="none" w:sz="0" w:space="0" w:color="000000"/>
+                <w:right w:val="none" w:sz="0" w:space="0" w:color="000000"/>
+              </w:pBdr>
+              <w:spacing w:after="100" w:before="100" w:line="240"/>
+              <w:ind w:firstLine="0" w:left="100" w:right="100"/>
+            </w:pPr>
+            <w:r xmlns:w="http://schemas.openxmlformats.org/wordprocessingml/2006/main" xmlns:wp="http://schemas.openxmlformats.org/drawingml/2006/wordprocessingDrawing" xmlns:r="http://schemas.openxmlformats.org/officeDocument/2006/relationships" xmlns:w14="http://schemas.microsoft.com/office/word/2010/wordml">
+              <w:rPr>
+                <w:rFonts w:ascii="Helvetica" w:hAnsi="Helvetica" w:eastAsia="Helvetica" w:cs="Helvetica"/>
+                <w:i w:val="false"/>
+                <w:b w:val="false"/>
+                <w:u w:val="none"/>
+                <w:sz w:val="16"/>
+                <w:szCs w:val="16"/>
+                <w:color w:val="000000"/>
+              </w:rPr>
+              <w:t xml:space="preserve">very small</w:t>
             </w:r>
           </w:p>
         </w:tc>
@@ -24516,6 +27084,51 @@
           <w:p>
             <w:pPr>
               <w:pStyle w:val="Normal"/>
+              <w:jc w:val="left"/>
+              <w:keepNext/>
+              <w:pBdr>
+                <w:bottom w:val="none" w:sz="0" w:space="0" w:color="000000"/>
+                <w:top w:val="none" w:sz="0" w:space="0" w:color="000000"/>
+                <w:left w:val="none" w:sz="0" w:space="0" w:color="000000"/>
+                <w:right w:val="none" w:sz="0" w:space="0" w:color="000000"/>
+              </w:pBdr>
+              <w:spacing w:after="100" w:before="100" w:line="240"/>
+              <w:ind w:firstLine="0" w:left="100" w:right="100"/>
+            </w:pPr>
+            <w:r xmlns:w="http://schemas.openxmlformats.org/wordprocessingml/2006/main" xmlns:wp="http://schemas.openxmlformats.org/drawingml/2006/wordprocessingDrawing" xmlns:r="http://schemas.openxmlformats.org/officeDocument/2006/relationships" xmlns:w14="http://schemas.microsoft.com/office/word/2010/wordml">
+              <w:rPr>
+                <w:rFonts w:ascii="Helvetica" w:hAnsi="Helvetica" w:eastAsia="Helvetica" w:cs="Helvetica"/>
+                <w:i w:val="false"/>
+                <w:b w:val="false"/>
+                <w:u w:val="none"/>
+                <w:sz w:val="16"/>
+                <w:szCs w:val="16"/>
+                <w:color w:val="000000"/>
+              </w:rPr>
+              <w:t xml:space="preserve"/>
+            </w:r>
+          </w:p>
+        </w:tc>
+        <w:tc>
+          <w:tcPr>
+            <w:tcBorders>
+              <w:bottom w:val="none" w:sz="0" w:space="0" w:color="000000"/>
+              <w:top w:val="none" w:sz="0" w:space="0" w:color="000000"/>
+              <w:left w:val="none" w:sz="0" w:space="0" w:color="000000"/>
+              <w:right w:val="none" w:sz="0" w:space="0" w:color="000000"/>
+            </w:tcBorders>
+            <w:shd w:val="clear" w:color="auto" w:fill="FFFFFF"/>
+            <w:tcMar>
+              <w:top w:w="0" w:type="dxa"/>
+              <w:bottom w:w="0" w:type="dxa"/>
+              <w:left w:w="0" w:type="dxa"/>
+              <w:right w:w="0" w:type="dxa"/>
+            </w:tcMar>
+            <w:vAlign w:val="center"/>
+          </w:tcPr>
+          <w:p>
+            <w:pPr>
+              <w:pStyle w:val="Normal"/>
               <w:jc w:val="right"/>
               <w:keepNext/>
               <w:pBdr>
@@ -24928,6 +27541,51 @@
           <w:p>
             <w:pPr>
               <w:pStyle w:val="Normal"/>
+              <w:jc w:val="left"/>
+              <w:keepNext/>
+              <w:pBdr>
+                <w:bottom w:val="none" w:sz="0" w:space="0" w:color="000000"/>
+                <w:top w:val="none" w:sz="0" w:space="0" w:color="000000"/>
+                <w:left w:val="none" w:sz="0" w:space="0" w:color="000000"/>
+                <w:right w:val="none" w:sz="0" w:space="0" w:color="000000"/>
+              </w:pBdr>
+              <w:spacing w:after="100" w:before="100" w:line="240"/>
+              <w:ind w:firstLine="0" w:left="100" w:right="100"/>
+            </w:pPr>
+            <w:r xmlns:w="http://schemas.openxmlformats.org/wordprocessingml/2006/main" xmlns:wp="http://schemas.openxmlformats.org/drawingml/2006/wordprocessingDrawing" xmlns:r="http://schemas.openxmlformats.org/officeDocument/2006/relationships" xmlns:w14="http://schemas.microsoft.com/office/word/2010/wordml">
+              <w:rPr>
+                <w:rFonts w:ascii="Helvetica" w:hAnsi="Helvetica" w:eastAsia="Helvetica" w:cs="Helvetica"/>
+                <w:i w:val="false"/>
+                <w:b w:val="false"/>
+                <w:u w:val="none"/>
+                <w:sz w:val="16"/>
+                <w:szCs w:val="16"/>
+                <w:color w:val="000000"/>
+              </w:rPr>
+              <w:t xml:space="preserve"/>
+            </w:r>
+          </w:p>
+        </w:tc>
+        <w:tc>
+          <w:tcPr>
+            <w:tcBorders>
+              <w:bottom w:val="none" w:sz="0" w:space="0" w:color="000000"/>
+              <w:top w:val="none" w:sz="0" w:space="0" w:color="000000"/>
+              <w:left w:val="none" w:sz="0" w:space="0" w:color="000000"/>
+              <w:right w:val="none" w:sz="0" w:space="0" w:color="000000"/>
+            </w:tcBorders>
+            <w:shd w:val="clear" w:color="auto" w:fill="FFFFFF"/>
+            <w:tcMar>
+              <w:top w:w="0" w:type="dxa"/>
+              <w:bottom w:w="0" w:type="dxa"/>
+              <w:left w:w="0" w:type="dxa"/>
+              <w:right w:w="0" w:type="dxa"/>
+            </w:tcMar>
+            <w:vAlign w:val="center"/>
+          </w:tcPr>
+          <w:p>
+            <w:pPr>
+              <w:pStyle w:val="Normal"/>
               <w:jc w:val="right"/>
               <w:keepNext/>
               <w:pBdr>
@@ -25340,6 +27998,51 @@
           <w:p>
             <w:pPr>
               <w:pStyle w:val="Normal"/>
+              <w:jc w:val="left"/>
+              <w:keepNext/>
+              <w:pBdr>
+                <w:bottom w:val="none" w:sz="0" w:space="0" w:color="000000"/>
+                <w:top w:val="none" w:sz="0" w:space="0" w:color="000000"/>
+                <w:left w:val="none" w:sz="0" w:space="0" w:color="000000"/>
+                <w:right w:val="none" w:sz="0" w:space="0" w:color="000000"/>
+              </w:pBdr>
+              <w:spacing w:after="100" w:before="100" w:line="240"/>
+              <w:ind w:firstLine="0" w:left="100" w:right="100"/>
+            </w:pPr>
+            <w:r xmlns:w="http://schemas.openxmlformats.org/wordprocessingml/2006/main" xmlns:wp="http://schemas.openxmlformats.org/drawingml/2006/wordprocessingDrawing" xmlns:r="http://schemas.openxmlformats.org/officeDocument/2006/relationships" xmlns:w14="http://schemas.microsoft.com/office/word/2010/wordml">
+              <w:rPr>
+                <w:rFonts w:ascii="Helvetica" w:hAnsi="Helvetica" w:eastAsia="Helvetica" w:cs="Helvetica"/>
+                <w:i w:val="false"/>
+                <w:b w:val="false"/>
+                <w:u w:val="none"/>
+                <w:sz w:val="16"/>
+                <w:szCs w:val="16"/>
+                <w:color w:val="000000"/>
+              </w:rPr>
+              <w:t xml:space="preserve"/>
+            </w:r>
+          </w:p>
+        </w:tc>
+        <w:tc>
+          <w:tcPr>
+            <w:tcBorders>
+              <w:bottom w:val="none" w:sz="0" w:space="0" w:color="000000"/>
+              <w:top w:val="none" w:sz="0" w:space="0" w:color="000000"/>
+              <w:left w:val="none" w:sz="0" w:space="0" w:color="000000"/>
+              <w:right w:val="none" w:sz="0" w:space="0" w:color="000000"/>
+            </w:tcBorders>
+            <w:shd w:val="clear" w:color="auto" w:fill="FFFFFF"/>
+            <w:tcMar>
+              <w:top w:w="0" w:type="dxa"/>
+              <w:bottom w:w="0" w:type="dxa"/>
+              <w:left w:w="0" w:type="dxa"/>
+              <w:right w:w="0" w:type="dxa"/>
+            </w:tcMar>
+            <w:vAlign w:val="center"/>
+          </w:tcPr>
+          <w:p>
+            <w:pPr>
+              <w:pStyle w:val="Normal"/>
               <w:jc w:val="right"/>
               <w:keepNext/>
               <w:pBdr>
@@ -25708,6 +28411,51 @@
             <w:pPr>
               <w:pStyle w:val="Normal"/>
               <w:jc w:val="right"/>
+              <w:keepNext/>
+              <w:pBdr>
+                <w:bottom w:val="none" w:sz="0" w:space="0" w:color="000000"/>
+                <w:top w:val="none" w:sz="0" w:space="0" w:color="000000"/>
+                <w:left w:val="none" w:sz="0" w:space="0" w:color="000000"/>
+                <w:right w:val="none" w:sz="0" w:space="0" w:color="000000"/>
+              </w:pBdr>
+              <w:spacing w:after="100" w:before="100" w:line="240"/>
+              <w:ind w:firstLine="0" w:left="100" w:right="100"/>
+            </w:pPr>
+            <w:r xmlns:w="http://schemas.openxmlformats.org/wordprocessingml/2006/main" xmlns:wp="http://schemas.openxmlformats.org/drawingml/2006/wordprocessingDrawing" xmlns:r="http://schemas.openxmlformats.org/officeDocument/2006/relationships" xmlns:w14="http://schemas.microsoft.com/office/word/2010/wordml">
+              <w:rPr>
+                <w:rFonts w:ascii="Helvetica" w:hAnsi="Helvetica" w:eastAsia="Helvetica" w:cs="Helvetica"/>
+                <w:i w:val="false"/>
+                <w:b w:val="false"/>
+                <w:u w:val="none"/>
+                <w:sz w:val="16"/>
+                <w:szCs w:val="16"/>
+                <w:color w:val="000000"/>
+              </w:rPr>
+              <w:t xml:space="preserve"/>
+            </w:r>
+          </w:p>
+        </w:tc>
+        <w:tc>
+          <w:tcPr>
+            <w:tcBorders>
+              <w:bottom w:val="single" w:sz="16" w:space="0" w:color="666666"/>
+              <w:top w:val="none" w:sz="0" w:space="0" w:color="000000"/>
+              <w:left w:val="none" w:sz="0" w:space="0" w:color="000000"/>
+              <w:right w:val="none" w:sz="0" w:space="0" w:color="000000"/>
+            </w:tcBorders>
+            <w:shd w:val="clear" w:color="auto" w:fill="FFFFFF"/>
+            <w:tcMar>
+              <w:top w:w="0" w:type="dxa"/>
+              <w:bottom w:w="0" w:type="dxa"/>
+              <w:left w:w="0" w:type="dxa"/>
+              <w:right w:w="0" w:type="dxa"/>
+            </w:tcMar>
+            <w:vAlign w:val="center"/>
+          </w:tcPr>
+          <w:p>
+            <w:pPr>
+              <w:pStyle w:val="Normal"/>
+              <w:jc w:val="left"/>
               <w:keepNext/>
               <w:pBdr>
                 <w:bottom w:val="none" w:sz="0" w:space="0" w:color="000000"/>
@@ -25822,6 +28570,7 @@
         <w:gridCol w:w="722"/>
         <w:gridCol w:w="749"/>
         <w:gridCol w:w="1122"/>
+        <w:gridCol w:w="1175"/>
         <w:gridCol w:w="953"/>
       </w:tblGrid>
       <w:tr>
@@ -26259,6 +29008,51 @@
           <w:p>
             <w:pPr>
               <w:pStyle w:val="Normal"/>
+              <w:jc w:val="left"/>
+              <w:keepNext/>
+              <w:pBdr>
+                <w:bottom w:val="none" w:sz="0" w:space="0" w:color="000000"/>
+                <w:top w:val="none" w:sz="0" w:space="0" w:color="000000"/>
+                <w:left w:val="none" w:sz="0" w:space="0" w:color="000000"/>
+                <w:right w:val="none" w:sz="0" w:space="0" w:color="000000"/>
+              </w:pBdr>
+              <w:spacing w:after="100" w:before="100" w:line="240"/>
+              <w:ind w:firstLine="0" w:left="100" w:right="100"/>
+            </w:pPr>
+            <w:r xmlns:w="http://schemas.openxmlformats.org/wordprocessingml/2006/main" xmlns:wp="http://schemas.openxmlformats.org/drawingml/2006/wordprocessingDrawing" xmlns:r="http://schemas.openxmlformats.org/officeDocument/2006/relationships" xmlns:w14="http://schemas.microsoft.com/office/word/2010/wordml">
+              <w:rPr>
+                <w:rFonts w:ascii="Helvetica" w:hAnsi="Helvetica" w:eastAsia="Helvetica" w:cs="Helvetica"/>
+                <w:i w:val="false"/>
+                <w:b w:val="false"/>
+                <w:u w:val="none"/>
+                <w:sz w:val="16"/>
+                <w:szCs w:val="16"/>
+                <w:color w:val="000000"/>
+              </w:rPr>
+              <w:t xml:space="preserve">Effect Size</w:t>
+            </w:r>
+          </w:p>
+        </w:tc>
+        <w:tc>
+          <w:tcPr>
+            <w:tcBorders>
+              <w:bottom w:val="single" w:sz="16" w:space="0" w:color="666666"/>
+              <w:top w:val="single" w:sz="16" w:space="0" w:color="666666"/>
+              <w:left w:val="none" w:sz="0" w:space="0" w:color="000000"/>
+              <w:right w:val="none" w:sz="0" w:space="0" w:color="000000"/>
+            </w:tcBorders>
+            <w:shd w:val="clear" w:color="auto" w:fill="FFFFFF"/>
+            <w:tcMar>
+              <w:top w:w="0" w:type="dxa"/>
+              <w:bottom w:w="0" w:type="dxa"/>
+              <w:left w:w="0" w:type="dxa"/>
+              <w:right w:w="0" w:type="dxa"/>
+            </w:tcMar>
+            <w:vAlign w:val="center"/>
+          </w:tcPr>
+          <w:p>
+            <w:pPr>
+              <w:pStyle w:val="Normal"/>
               <w:jc w:val="right"/>
               <w:keepNext/>
               <w:pBdr>
@@ -26671,6 +29465,51 @@
           <w:p>
             <w:pPr>
               <w:pStyle w:val="Normal"/>
+              <w:jc w:val="left"/>
+              <w:keepNext/>
+              <w:pBdr>
+                <w:bottom w:val="none" w:sz="0" w:space="0" w:color="000000"/>
+                <w:top w:val="none" w:sz="0" w:space="0" w:color="000000"/>
+                <w:left w:val="none" w:sz="0" w:space="0" w:color="000000"/>
+                <w:right w:val="none" w:sz="0" w:space="0" w:color="000000"/>
+              </w:pBdr>
+              <w:spacing w:after="100" w:before="100" w:line="240"/>
+              <w:ind w:firstLine="0" w:left="100" w:right="100"/>
+            </w:pPr>
+            <w:r xmlns:w="http://schemas.openxmlformats.org/wordprocessingml/2006/main" xmlns:wp="http://schemas.openxmlformats.org/drawingml/2006/wordprocessingDrawing" xmlns:r="http://schemas.openxmlformats.org/officeDocument/2006/relationships" xmlns:w14="http://schemas.microsoft.com/office/word/2010/wordml">
+              <w:rPr>
+                <w:rFonts w:ascii="Helvetica" w:hAnsi="Helvetica" w:eastAsia="Helvetica" w:cs="Helvetica"/>
+                <w:i w:val="false"/>
+                <w:b w:val="false"/>
+                <w:u w:val="none"/>
+                <w:sz w:val="16"/>
+                <w:szCs w:val="16"/>
+                <w:color w:val="000000"/>
+              </w:rPr>
+              <w:t xml:space="preserve">very small</w:t>
+            </w:r>
+          </w:p>
+        </w:tc>
+        <w:tc>
+          <w:tcPr>
+            <w:tcBorders>
+              <w:bottom w:val="none" w:sz="0" w:space="0" w:color="000000"/>
+              <w:top w:val="single" w:sz="16" w:space="0" w:color="666666"/>
+              <w:left w:val="none" w:sz="0" w:space="0" w:color="000000"/>
+              <w:right w:val="none" w:sz="0" w:space="0" w:color="000000"/>
+            </w:tcBorders>
+            <w:shd w:val="clear" w:color="auto" w:fill="FFFFFF"/>
+            <w:tcMar>
+              <w:top w:w="0" w:type="dxa"/>
+              <w:bottom w:w="0" w:type="dxa"/>
+              <w:left w:w="0" w:type="dxa"/>
+              <w:right w:w="0" w:type="dxa"/>
+            </w:tcMar>
+            <w:vAlign w:val="center"/>
+          </w:tcPr>
+          <w:p>
+            <w:pPr>
+              <w:pStyle w:val="Normal"/>
               <w:jc w:val="right"/>
               <w:keepNext/>
               <w:pBdr>
@@ -27083,6 +29922,51 @@
           <w:p>
             <w:pPr>
               <w:pStyle w:val="Normal"/>
+              <w:jc w:val="left"/>
+              <w:keepNext/>
+              <w:pBdr>
+                <w:bottom w:val="none" w:sz="0" w:space="0" w:color="000000"/>
+                <w:top w:val="none" w:sz="0" w:space="0" w:color="000000"/>
+                <w:left w:val="none" w:sz="0" w:space="0" w:color="000000"/>
+                <w:right w:val="none" w:sz="0" w:space="0" w:color="000000"/>
+              </w:pBdr>
+              <w:spacing w:after="100" w:before="100" w:line="240"/>
+              <w:ind w:firstLine="0" w:left="100" w:right="100"/>
+            </w:pPr>
+            <w:r xmlns:w="http://schemas.openxmlformats.org/wordprocessingml/2006/main" xmlns:wp="http://schemas.openxmlformats.org/drawingml/2006/wordprocessingDrawing" xmlns:r="http://schemas.openxmlformats.org/officeDocument/2006/relationships" xmlns:w14="http://schemas.microsoft.com/office/word/2010/wordml">
+              <w:rPr>
+                <w:rFonts w:ascii="Helvetica" w:hAnsi="Helvetica" w:eastAsia="Helvetica" w:cs="Helvetica"/>
+                <w:i w:val="false"/>
+                <w:b w:val="false"/>
+                <w:u w:val="none"/>
+                <w:sz w:val="16"/>
+                <w:szCs w:val="16"/>
+                <w:color w:val="000000"/>
+              </w:rPr>
+              <w:t xml:space="preserve">small</w:t>
+            </w:r>
+          </w:p>
+        </w:tc>
+        <w:tc>
+          <w:tcPr>
+            <w:tcBorders>
+              <w:bottom w:val="none" w:sz="0" w:space="0" w:color="000000"/>
+              <w:top w:val="none" w:sz="0" w:space="0" w:color="000000"/>
+              <w:left w:val="none" w:sz="0" w:space="0" w:color="000000"/>
+              <w:right w:val="none" w:sz="0" w:space="0" w:color="000000"/>
+            </w:tcBorders>
+            <w:shd w:val="clear" w:color="auto" w:fill="FFFFFF"/>
+            <w:tcMar>
+              <w:top w:w="0" w:type="dxa"/>
+              <w:bottom w:w="0" w:type="dxa"/>
+              <w:left w:w="0" w:type="dxa"/>
+              <w:right w:w="0" w:type="dxa"/>
+            </w:tcMar>
+            <w:vAlign w:val="center"/>
+          </w:tcPr>
+          <w:p>
+            <w:pPr>
+              <w:pStyle w:val="Normal"/>
               <w:jc w:val="right"/>
               <w:keepNext/>
               <w:pBdr>
@@ -27495,6 +30379,51 @@
           <w:p>
             <w:pPr>
               <w:pStyle w:val="Normal"/>
+              <w:jc w:val="left"/>
+              <w:keepNext/>
+              <w:pBdr>
+                <w:bottom w:val="none" w:sz="0" w:space="0" w:color="000000"/>
+                <w:top w:val="none" w:sz="0" w:space="0" w:color="000000"/>
+                <w:left w:val="none" w:sz="0" w:space="0" w:color="000000"/>
+                <w:right w:val="none" w:sz="0" w:space="0" w:color="000000"/>
+              </w:pBdr>
+              <w:spacing w:after="100" w:before="100" w:line="240"/>
+              <w:ind w:firstLine="0" w:left="100" w:right="100"/>
+            </w:pPr>
+            <w:r xmlns:w="http://schemas.openxmlformats.org/wordprocessingml/2006/main" xmlns:wp="http://schemas.openxmlformats.org/drawingml/2006/wordprocessingDrawing" xmlns:r="http://schemas.openxmlformats.org/officeDocument/2006/relationships" xmlns:w14="http://schemas.microsoft.com/office/word/2010/wordml">
+              <w:rPr>
+                <w:rFonts w:ascii="Helvetica" w:hAnsi="Helvetica" w:eastAsia="Helvetica" w:cs="Helvetica"/>
+                <w:i w:val="false"/>
+                <w:b w:val="false"/>
+                <w:u w:val="none"/>
+                <w:sz w:val="16"/>
+                <w:szCs w:val="16"/>
+                <w:color w:val="000000"/>
+              </w:rPr>
+              <w:t xml:space="preserve">small</w:t>
+            </w:r>
+          </w:p>
+        </w:tc>
+        <w:tc>
+          <w:tcPr>
+            <w:tcBorders>
+              <w:bottom w:val="none" w:sz="0" w:space="0" w:color="000000"/>
+              <w:top w:val="none" w:sz="0" w:space="0" w:color="000000"/>
+              <w:left w:val="none" w:sz="0" w:space="0" w:color="000000"/>
+              <w:right w:val="none" w:sz="0" w:space="0" w:color="000000"/>
+            </w:tcBorders>
+            <w:shd w:val="clear" w:color="auto" w:fill="FFFFFF"/>
+            <w:tcMar>
+              <w:top w:w="0" w:type="dxa"/>
+              <w:bottom w:w="0" w:type="dxa"/>
+              <w:left w:w="0" w:type="dxa"/>
+              <w:right w:w="0" w:type="dxa"/>
+            </w:tcMar>
+            <w:vAlign w:val="center"/>
+          </w:tcPr>
+          <w:p>
+            <w:pPr>
+              <w:pStyle w:val="Normal"/>
               <w:jc w:val="right"/>
               <w:keepNext/>
               <w:pBdr>
@@ -27524,7 +30453,7 @@
       <w:tr>
         <w:trPr>
           <w:cantSplit/>
-          <w:trHeight w:val="547" w:hRule="auto"/>
+          <w:trHeight w:val="560" w:hRule="auto"/>
         </w:trPr>
         body4
         <w:tc>
@@ -27884,6 +30813,51 @@
                 <w:color w:val="000000"/>
               </w:rPr>
               <w:t xml:space="preserve">21,691.79</w:t>
+            </w:r>
+          </w:p>
+        </w:tc>
+        <w:tc>
+          <w:tcPr>
+            <w:tcBorders>
+              <w:bottom w:val="none" w:sz="0" w:space="0" w:color="000000"/>
+              <w:top w:val="none" w:sz="0" w:space="0" w:color="000000"/>
+              <w:left w:val="none" w:sz="0" w:space="0" w:color="000000"/>
+              <w:right w:val="none" w:sz="0" w:space="0" w:color="000000"/>
+            </w:tcBorders>
+            <w:shd w:val="clear" w:color="auto" w:fill="FFFFFF"/>
+            <w:tcMar>
+              <w:top w:w="0" w:type="dxa"/>
+              <w:bottom w:w="0" w:type="dxa"/>
+              <w:left w:w="0" w:type="dxa"/>
+              <w:right w:w="0" w:type="dxa"/>
+            </w:tcMar>
+            <w:vAlign w:val="center"/>
+          </w:tcPr>
+          <w:p>
+            <w:pPr>
+              <w:pStyle w:val="Normal"/>
+              <w:jc w:val="left"/>
+              <w:keepNext/>
+              <w:pBdr>
+                <w:bottom w:val="none" w:sz="0" w:space="0" w:color="000000"/>
+                <w:top w:val="none" w:sz="0" w:space="0" w:color="000000"/>
+                <w:left w:val="none" w:sz="0" w:space="0" w:color="000000"/>
+                <w:right w:val="none" w:sz="0" w:space="0" w:color="000000"/>
+              </w:pBdr>
+              <w:spacing w:after="100" w:before="100" w:line="240"/>
+              <w:ind w:firstLine="0" w:left="100" w:right="100"/>
+            </w:pPr>
+            <w:r xmlns:w="http://schemas.openxmlformats.org/wordprocessingml/2006/main" xmlns:wp="http://schemas.openxmlformats.org/drawingml/2006/wordprocessingDrawing" xmlns:r="http://schemas.openxmlformats.org/officeDocument/2006/relationships" xmlns:w14="http://schemas.microsoft.com/office/word/2010/wordml">
+              <w:rPr>
+                <w:rFonts w:ascii="Helvetica" w:hAnsi="Helvetica" w:eastAsia="Helvetica" w:cs="Helvetica"/>
+                <w:i w:val="false"/>
+                <w:b w:val="false"/>
+                <w:u w:val="none"/>
+                <w:sz w:val="16"/>
+                <w:szCs w:val="16"/>
+                <w:color w:val="000000"/>
+              </w:rPr>
+              <w:t xml:space="preserve">very small</w:t>
             </w:r>
           </w:p>
         </w:tc>
@@ -28319,6 +31293,51 @@
           <w:p>
             <w:pPr>
               <w:pStyle w:val="Normal"/>
+              <w:jc w:val="left"/>
+              <w:keepNext/>
+              <w:pBdr>
+                <w:bottom w:val="none" w:sz="0" w:space="0" w:color="000000"/>
+                <w:top w:val="none" w:sz="0" w:space="0" w:color="000000"/>
+                <w:left w:val="none" w:sz="0" w:space="0" w:color="000000"/>
+                <w:right w:val="none" w:sz="0" w:space="0" w:color="000000"/>
+              </w:pBdr>
+              <w:spacing w:after="100" w:before="100" w:line="240"/>
+              <w:ind w:firstLine="0" w:left="100" w:right="100"/>
+            </w:pPr>
+            <w:r xmlns:w="http://schemas.openxmlformats.org/wordprocessingml/2006/main" xmlns:wp="http://schemas.openxmlformats.org/drawingml/2006/wordprocessingDrawing" xmlns:r="http://schemas.openxmlformats.org/officeDocument/2006/relationships" xmlns:w14="http://schemas.microsoft.com/office/word/2010/wordml">
+              <w:rPr>
+                <w:rFonts w:ascii="Helvetica" w:hAnsi="Helvetica" w:eastAsia="Helvetica" w:cs="Helvetica"/>
+                <w:i w:val="false"/>
+                <w:b w:val="false"/>
+                <w:u w:val="none"/>
+                <w:sz w:val="16"/>
+                <w:szCs w:val="16"/>
+                <w:color w:val="000000"/>
+              </w:rPr>
+              <w:t xml:space="preserve"/>
+            </w:r>
+          </w:p>
+        </w:tc>
+        <w:tc>
+          <w:tcPr>
+            <w:tcBorders>
+              <w:bottom w:val="none" w:sz="0" w:space="0" w:color="000000"/>
+              <w:top w:val="none" w:sz="0" w:space="0" w:color="000000"/>
+              <w:left w:val="none" w:sz="0" w:space="0" w:color="000000"/>
+              <w:right w:val="none" w:sz="0" w:space="0" w:color="000000"/>
+            </w:tcBorders>
+            <w:shd w:val="clear" w:color="auto" w:fill="FFFFFF"/>
+            <w:tcMar>
+              <w:top w:w="0" w:type="dxa"/>
+              <w:bottom w:w="0" w:type="dxa"/>
+              <w:left w:w="0" w:type="dxa"/>
+              <w:right w:w="0" w:type="dxa"/>
+            </w:tcMar>
+            <w:vAlign w:val="center"/>
+          </w:tcPr>
+          <w:p>
+            <w:pPr>
+              <w:pStyle w:val="Normal"/>
               <w:jc w:val="right"/>
               <w:keepNext/>
               <w:pBdr>
@@ -28731,6 +31750,51 @@
           <w:p>
             <w:pPr>
               <w:pStyle w:val="Normal"/>
+              <w:jc w:val="left"/>
+              <w:keepNext/>
+              <w:pBdr>
+                <w:bottom w:val="none" w:sz="0" w:space="0" w:color="000000"/>
+                <w:top w:val="none" w:sz="0" w:space="0" w:color="000000"/>
+                <w:left w:val="none" w:sz="0" w:space="0" w:color="000000"/>
+                <w:right w:val="none" w:sz="0" w:space="0" w:color="000000"/>
+              </w:pBdr>
+              <w:spacing w:after="100" w:before="100" w:line="240"/>
+              <w:ind w:firstLine="0" w:left="100" w:right="100"/>
+            </w:pPr>
+            <w:r xmlns:w="http://schemas.openxmlformats.org/wordprocessingml/2006/main" xmlns:wp="http://schemas.openxmlformats.org/drawingml/2006/wordprocessingDrawing" xmlns:r="http://schemas.openxmlformats.org/officeDocument/2006/relationships" xmlns:w14="http://schemas.microsoft.com/office/word/2010/wordml">
+              <w:rPr>
+                <w:rFonts w:ascii="Helvetica" w:hAnsi="Helvetica" w:eastAsia="Helvetica" w:cs="Helvetica"/>
+                <w:i w:val="false"/>
+                <w:b w:val="false"/>
+                <w:u w:val="none"/>
+                <w:sz w:val="16"/>
+                <w:szCs w:val="16"/>
+                <w:color w:val="000000"/>
+              </w:rPr>
+              <w:t xml:space="preserve"/>
+            </w:r>
+          </w:p>
+        </w:tc>
+        <w:tc>
+          <w:tcPr>
+            <w:tcBorders>
+              <w:bottom w:val="none" w:sz="0" w:space="0" w:color="000000"/>
+              <w:top w:val="none" w:sz="0" w:space="0" w:color="000000"/>
+              <w:left w:val="none" w:sz="0" w:space="0" w:color="000000"/>
+              <w:right w:val="none" w:sz="0" w:space="0" w:color="000000"/>
+            </w:tcBorders>
+            <w:shd w:val="clear" w:color="auto" w:fill="FFFFFF"/>
+            <w:tcMar>
+              <w:top w:w="0" w:type="dxa"/>
+              <w:bottom w:w="0" w:type="dxa"/>
+              <w:left w:w="0" w:type="dxa"/>
+              <w:right w:w="0" w:type="dxa"/>
+            </w:tcMar>
+            <w:vAlign w:val="center"/>
+          </w:tcPr>
+          <w:p>
+            <w:pPr>
+              <w:pStyle w:val="Normal"/>
               <w:jc w:val="right"/>
               <w:keepNext/>
               <w:pBdr>
@@ -29143,6 +32207,51 @@
           <w:p>
             <w:pPr>
               <w:pStyle w:val="Normal"/>
+              <w:jc w:val="left"/>
+              <w:keepNext/>
+              <w:pBdr>
+                <w:bottom w:val="none" w:sz="0" w:space="0" w:color="000000"/>
+                <w:top w:val="none" w:sz="0" w:space="0" w:color="000000"/>
+                <w:left w:val="none" w:sz="0" w:space="0" w:color="000000"/>
+                <w:right w:val="none" w:sz="0" w:space="0" w:color="000000"/>
+              </w:pBdr>
+              <w:spacing w:after="100" w:before="100" w:line="240"/>
+              <w:ind w:firstLine="0" w:left="100" w:right="100"/>
+            </w:pPr>
+            <w:r xmlns:w="http://schemas.openxmlformats.org/wordprocessingml/2006/main" xmlns:wp="http://schemas.openxmlformats.org/drawingml/2006/wordprocessingDrawing" xmlns:r="http://schemas.openxmlformats.org/officeDocument/2006/relationships" xmlns:w14="http://schemas.microsoft.com/office/word/2010/wordml">
+              <w:rPr>
+                <w:rFonts w:ascii="Helvetica" w:hAnsi="Helvetica" w:eastAsia="Helvetica" w:cs="Helvetica"/>
+                <w:i w:val="false"/>
+                <w:b w:val="false"/>
+                <w:u w:val="none"/>
+                <w:sz w:val="16"/>
+                <w:szCs w:val="16"/>
+                <w:color w:val="000000"/>
+              </w:rPr>
+              <w:t xml:space="preserve"/>
+            </w:r>
+          </w:p>
+        </w:tc>
+        <w:tc>
+          <w:tcPr>
+            <w:tcBorders>
+              <w:bottom w:val="none" w:sz="0" w:space="0" w:color="000000"/>
+              <w:top w:val="none" w:sz="0" w:space="0" w:color="000000"/>
+              <w:left w:val="none" w:sz="0" w:space="0" w:color="000000"/>
+              <w:right w:val="none" w:sz="0" w:space="0" w:color="000000"/>
+            </w:tcBorders>
+            <w:shd w:val="clear" w:color="auto" w:fill="FFFFFF"/>
+            <w:tcMar>
+              <w:top w:w="0" w:type="dxa"/>
+              <w:bottom w:w="0" w:type="dxa"/>
+              <w:left w:w="0" w:type="dxa"/>
+              <w:right w:w="0" w:type="dxa"/>
+            </w:tcMar>
+            <w:vAlign w:val="center"/>
+          </w:tcPr>
+          <w:p>
+            <w:pPr>
+              <w:pStyle w:val="Normal"/>
               <w:jc w:val="right"/>
               <w:keepNext/>
               <w:pBdr>
@@ -29511,6 +32620,51 @@
             <w:pPr>
               <w:pStyle w:val="Normal"/>
               <w:jc w:val="right"/>
+              <w:keepNext/>
+              <w:pBdr>
+                <w:bottom w:val="none" w:sz="0" w:space="0" w:color="000000"/>
+                <w:top w:val="none" w:sz="0" w:space="0" w:color="000000"/>
+                <w:left w:val="none" w:sz="0" w:space="0" w:color="000000"/>
+                <w:right w:val="none" w:sz="0" w:space="0" w:color="000000"/>
+              </w:pBdr>
+              <w:spacing w:after="100" w:before="100" w:line="240"/>
+              <w:ind w:firstLine="0" w:left="100" w:right="100"/>
+            </w:pPr>
+            <w:r xmlns:w="http://schemas.openxmlformats.org/wordprocessingml/2006/main" xmlns:wp="http://schemas.openxmlformats.org/drawingml/2006/wordprocessingDrawing" xmlns:r="http://schemas.openxmlformats.org/officeDocument/2006/relationships" xmlns:w14="http://schemas.microsoft.com/office/word/2010/wordml">
+              <w:rPr>
+                <w:rFonts w:ascii="Helvetica" w:hAnsi="Helvetica" w:eastAsia="Helvetica" w:cs="Helvetica"/>
+                <w:i w:val="false"/>
+                <w:b w:val="false"/>
+                <w:u w:val="none"/>
+                <w:sz w:val="16"/>
+                <w:szCs w:val="16"/>
+                <w:color w:val="000000"/>
+              </w:rPr>
+              <w:t xml:space="preserve"/>
+            </w:r>
+          </w:p>
+        </w:tc>
+        <w:tc>
+          <w:tcPr>
+            <w:tcBorders>
+              <w:bottom w:val="single" w:sz="16" w:space="0" w:color="666666"/>
+              <w:top w:val="none" w:sz="0" w:space="0" w:color="000000"/>
+              <w:left w:val="none" w:sz="0" w:space="0" w:color="000000"/>
+              <w:right w:val="none" w:sz="0" w:space="0" w:color="000000"/>
+            </w:tcBorders>
+            <w:shd w:val="clear" w:color="auto" w:fill="FFFFFF"/>
+            <w:tcMar>
+              <w:top w:w="0" w:type="dxa"/>
+              <w:bottom w:w="0" w:type="dxa"/>
+              <w:left w:w="0" w:type="dxa"/>
+              <w:right w:w="0" w:type="dxa"/>
+            </w:tcMar>
+            <w:vAlign w:val="center"/>
+          </w:tcPr>
+          <w:p>
+            <w:pPr>
+              <w:pStyle w:val="Normal"/>
+              <w:jc w:val="left"/>
               <w:keepNext/>
               <w:pBdr>
                 <w:bottom w:val="none" w:sz="0" w:space="0" w:color="000000"/>
@@ -29625,6 +32779,7 @@
         <w:gridCol w:w="722"/>
         <w:gridCol w:w="749"/>
         <w:gridCol w:w="1122"/>
+        <w:gridCol w:w="1175"/>
         <w:gridCol w:w="864"/>
       </w:tblGrid>
       <w:tr>
@@ -30062,6 +33217,51 @@
           <w:p>
             <w:pPr>
               <w:pStyle w:val="Normal"/>
+              <w:jc w:val="left"/>
+              <w:keepNext/>
+              <w:pBdr>
+                <w:bottom w:val="none" w:sz="0" w:space="0" w:color="000000"/>
+                <w:top w:val="none" w:sz="0" w:space="0" w:color="000000"/>
+                <w:left w:val="none" w:sz="0" w:space="0" w:color="000000"/>
+                <w:right w:val="none" w:sz="0" w:space="0" w:color="000000"/>
+              </w:pBdr>
+              <w:spacing w:after="100" w:before="100" w:line="240"/>
+              <w:ind w:firstLine="0" w:left="100" w:right="100"/>
+            </w:pPr>
+            <w:r xmlns:w="http://schemas.openxmlformats.org/wordprocessingml/2006/main" xmlns:wp="http://schemas.openxmlformats.org/drawingml/2006/wordprocessingDrawing" xmlns:r="http://schemas.openxmlformats.org/officeDocument/2006/relationships" xmlns:w14="http://schemas.microsoft.com/office/word/2010/wordml">
+              <w:rPr>
+                <w:rFonts w:ascii="Helvetica" w:hAnsi="Helvetica" w:eastAsia="Helvetica" w:cs="Helvetica"/>
+                <w:i w:val="false"/>
+                <w:b w:val="false"/>
+                <w:u w:val="none"/>
+                <w:sz w:val="16"/>
+                <w:szCs w:val="16"/>
+                <w:color w:val="000000"/>
+              </w:rPr>
+              <w:t xml:space="preserve">Effect Size</w:t>
+            </w:r>
+          </w:p>
+        </w:tc>
+        <w:tc>
+          <w:tcPr>
+            <w:tcBorders>
+              <w:bottom w:val="single" w:sz="16" w:space="0" w:color="666666"/>
+              <w:top w:val="single" w:sz="16" w:space="0" w:color="666666"/>
+              <w:left w:val="none" w:sz="0" w:space="0" w:color="000000"/>
+              <w:right w:val="none" w:sz="0" w:space="0" w:color="000000"/>
+            </w:tcBorders>
+            <w:shd w:val="clear" w:color="auto" w:fill="FFFFFF"/>
+            <w:tcMar>
+              <w:top w:w="0" w:type="dxa"/>
+              <w:bottom w:w="0" w:type="dxa"/>
+              <w:left w:w="0" w:type="dxa"/>
+              <w:right w:w="0" w:type="dxa"/>
+            </w:tcMar>
+            <w:vAlign w:val="center"/>
+          </w:tcPr>
+          <w:p>
+            <w:pPr>
+              <w:pStyle w:val="Normal"/>
               <w:jc w:val="right"/>
               <w:keepNext/>
               <w:pBdr>
@@ -30474,6 +33674,51 @@
           <w:p>
             <w:pPr>
               <w:pStyle w:val="Normal"/>
+              <w:jc w:val="left"/>
+              <w:keepNext/>
+              <w:pBdr>
+                <w:bottom w:val="none" w:sz="0" w:space="0" w:color="000000"/>
+                <w:top w:val="none" w:sz="0" w:space="0" w:color="000000"/>
+                <w:left w:val="none" w:sz="0" w:space="0" w:color="000000"/>
+                <w:right w:val="none" w:sz="0" w:space="0" w:color="000000"/>
+              </w:pBdr>
+              <w:spacing w:after="100" w:before="100" w:line="240"/>
+              <w:ind w:firstLine="0" w:left="100" w:right="100"/>
+            </w:pPr>
+            <w:r xmlns:w="http://schemas.openxmlformats.org/wordprocessingml/2006/main" xmlns:wp="http://schemas.openxmlformats.org/drawingml/2006/wordprocessingDrawing" xmlns:r="http://schemas.openxmlformats.org/officeDocument/2006/relationships" xmlns:w14="http://schemas.microsoft.com/office/word/2010/wordml">
+              <w:rPr>
+                <w:rFonts w:ascii="Helvetica" w:hAnsi="Helvetica" w:eastAsia="Helvetica" w:cs="Helvetica"/>
+                <w:i w:val="false"/>
+                <w:b w:val="false"/>
+                <w:u w:val="none"/>
+                <w:sz w:val="16"/>
+                <w:szCs w:val="16"/>
+                <w:color w:val="000000"/>
+              </w:rPr>
+              <w:t xml:space="preserve">very small</w:t>
+            </w:r>
+          </w:p>
+        </w:tc>
+        <w:tc>
+          <w:tcPr>
+            <w:tcBorders>
+              <w:bottom w:val="none" w:sz="0" w:space="0" w:color="000000"/>
+              <w:top w:val="single" w:sz="16" w:space="0" w:color="666666"/>
+              <w:left w:val="none" w:sz="0" w:space="0" w:color="000000"/>
+              <w:right w:val="none" w:sz="0" w:space="0" w:color="000000"/>
+            </w:tcBorders>
+            <w:shd w:val="clear" w:color="auto" w:fill="FFFFFF"/>
+            <w:tcMar>
+              <w:top w:w="0" w:type="dxa"/>
+              <w:bottom w:w="0" w:type="dxa"/>
+              <w:left w:w="0" w:type="dxa"/>
+              <w:right w:w="0" w:type="dxa"/>
+            </w:tcMar>
+            <w:vAlign w:val="center"/>
+          </w:tcPr>
+          <w:p>
+            <w:pPr>
+              <w:pStyle w:val="Normal"/>
               <w:jc w:val="right"/>
               <w:keepNext/>
               <w:pBdr>
@@ -30886,6 +34131,51 @@
           <w:p>
             <w:pPr>
               <w:pStyle w:val="Normal"/>
+              <w:jc w:val="left"/>
+              <w:keepNext/>
+              <w:pBdr>
+                <w:bottom w:val="none" w:sz="0" w:space="0" w:color="000000"/>
+                <w:top w:val="none" w:sz="0" w:space="0" w:color="000000"/>
+                <w:left w:val="none" w:sz="0" w:space="0" w:color="000000"/>
+                <w:right w:val="none" w:sz="0" w:space="0" w:color="000000"/>
+              </w:pBdr>
+              <w:spacing w:after="100" w:before="100" w:line="240"/>
+              <w:ind w:firstLine="0" w:left="100" w:right="100"/>
+            </w:pPr>
+            <w:r xmlns:w="http://schemas.openxmlformats.org/wordprocessingml/2006/main" xmlns:wp="http://schemas.openxmlformats.org/drawingml/2006/wordprocessingDrawing" xmlns:r="http://schemas.openxmlformats.org/officeDocument/2006/relationships" xmlns:w14="http://schemas.microsoft.com/office/word/2010/wordml">
+              <w:rPr>
+                <w:rFonts w:ascii="Helvetica" w:hAnsi="Helvetica" w:eastAsia="Helvetica" w:cs="Helvetica"/>
+                <w:i w:val="false"/>
+                <w:b w:val="false"/>
+                <w:u w:val="none"/>
+                <w:sz w:val="16"/>
+                <w:szCs w:val="16"/>
+                <w:color w:val="000000"/>
+              </w:rPr>
+              <w:t xml:space="preserve">small</w:t>
+            </w:r>
+          </w:p>
+        </w:tc>
+        <w:tc>
+          <w:tcPr>
+            <w:tcBorders>
+              <w:bottom w:val="none" w:sz="0" w:space="0" w:color="000000"/>
+              <w:top w:val="none" w:sz="0" w:space="0" w:color="000000"/>
+              <w:left w:val="none" w:sz="0" w:space="0" w:color="000000"/>
+              <w:right w:val="none" w:sz="0" w:space="0" w:color="000000"/>
+            </w:tcBorders>
+            <w:shd w:val="clear" w:color="auto" w:fill="FFFFFF"/>
+            <w:tcMar>
+              <w:top w:w="0" w:type="dxa"/>
+              <w:bottom w:w="0" w:type="dxa"/>
+              <w:left w:w="0" w:type="dxa"/>
+              <w:right w:w="0" w:type="dxa"/>
+            </w:tcMar>
+            <w:vAlign w:val="center"/>
+          </w:tcPr>
+          <w:p>
+            <w:pPr>
+              <w:pStyle w:val="Normal"/>
               <w:jc w:val="right"/>
               <w:keepNext/>
               <w:pBdr>
@@ -31298,6 +34588,51 @@
           <w:p>
             <w:pPr>
               <w:pStyle w:val="Normal"/>
+              <w:jc w:val="left"/>
+              <w:keepNext/>
+              <w:pBdr>
+                <w:bottom w:val="none" w:sz="0" w:space="0" w:color="000000"/>
+                <w:top w:val="none" w:sz="0" w:space="0" w:color="000000"/>
+                <w:left w:val="none" w:sz="0" w:space="0" w:color="000000"/>
+                <w:right w:val="none" w:sz="0" w:space="0" w:color="000000"/>
+              </w:pBdr>
+              <w:spacing w:after="100" w:before="100" w:line="240"/>
+              <w:ind w:firstLine="0" w:left="100" w:right="100"/>
+            </w:pPr>
+            <w:r xmlns:w="http://schemas.openxmlformats.org/wordprocessingml/2006/main" xmlns:wp="http://schemas.openxmlformats.org/drawingml/2006/wordprocessingDrawing" xmlns:r="http://schemas.openxmlformats.org/officeDocument/2006/relationships" xmlns:w14="http://schemas.microsoft.com/office/word/2010/wordml">
+              <w:rPr>
+                <w:rFonts w:ascii="Helvetica" w:hAnsi="Helvetica" w:eastAsia="Helvetica" w:cs="Helvetica"/>
+                <w:i w:val="false"/>
+                <w:b w:val="false"/>
+                <w:u w:val="none"/>
+                <w:sz w:val="16"/>
+                <w:szCs w:val="16"/>
+                <w:color w:val="000000"/>
+              </w:rPr>
+              <w:t xml:space="preserve">small</w:t>
+            </w:r>
+          </w:p>
+        </w:tc>
+        <w:tc>
+          <w:tcPr>
+            <w:tcBorders>
+              <w:bottom w:val="none" w:sz="0" w:space="0" w:color="000000"/>
+              <w:top w:val="none" w:sz="0" w:space="0" w:color="000000"/>
+              <w:left w:val="none" w:sz="0" w:space="0" w:color="000000"/>
+              <w:right w:val="none" w:sz="0" w:space="0" w:color="000000"/>
+            </w:tcBorders>
+            <w:shd w:val="clear" w:color="auto" w:fill="FFFFFF"/>
+            <w:tcMar>
+              <w:top w:w="0" w:type="dxa"/>
+              <w:bottom w:w="0" w:type="dxa"/>
+              <w:left w:w="0" w:type="dxa"/>
+              <w:right w:w="0" w:type="dxa"/>
+            </w:tcMar>
+            <w:vAlign w:val="center"/>
+          </w:tcPr>
+          <w:p>
+            <w:pPr>
+              <w:pStyle w:val="Normal"/>
               <w:jc w:val="right"/>
               <w:keepNext/>
               <w:pBdr>
@@ -31710,6 +35045,51 @@
           <w:p>
             <w:pPr>
               <w:pStyle w:val="Normal"/>
+              <w:jc w:val="left"/>
+              <w:keepNext/>
+              <w:pBdr>
+                <w:bottom w:val="none" w:sz="0" w:space="0" w:color="000000"/>
+                <w:top w:val="none" w:sz="0" w:space="0" w:color="000000"/>
+                <w:left w:val="none" w:sz="0" w:space="0" w:color="000000"/>
+                <w:right w:val="none" w:sz="0" w:space="0" w:color="000000"/>
+              </w:pBdr>
+              <w:spacing w:after="100" w:before="100" w:line="240"/>
+              <w:ind w:firstLine="0" w:left="100" w:right="100"/>
+            </w:pPr>
+            <w:r xmlns:w="http://schemas.openxmlformats.org/wordprocessingml/2006/main" xmlns:wp="http://schemas.openxmlformats.org/drawingml/2006/wordprocessingDrawing" xmlns:r="http://schemas.openxmlformats.org/officeDocument/2006/relationships" xmlns:w14="http://schemas.microsoft.com/office/word/2010/wordml">
+              <w:rPr>
+                <w:rFonts w:ascii="Helvetica" w:hAnsi="Helvetica" w:eastAsia="Helvetica" w:cs="Helvetica"/>
+                <w:i w:val="false"/>
+                <w:b w:val="false"/>
+                <w:u w:val="none"/>
+                <w:sz w:val="16"/>
+                <w:szCs w:val="16"/>
+                <w:color w:val="000000"/>
+              </w:rPr>
+              <w:t xml:space="preserve"/>
+            </w:r>
+          </w:p>
+        </w:tc>
+        <w:tc>
+          <w:tcPr>
+            <w:tcBorders>
+              <w:bottom w:val="none" w:sz="0" w:space="0" w:color="000000"/>
+              <w:top w:val="none" w:sz="0" w:space="0" w:color="000000"/>
+              <w:left w:val="none" w:sz="0" w:space="0" w:color="000000"/>
+              <w:right w:val="none" w:sz="0" w:space="0" w:color="000000"/>
+            </w:tcBorders>
+            <w:shd w:val="clear" w:color="auto" w:fill="FFFFFF"/>
+            <w:tcMar>
+              <w:top w:w="0" w:type="dxa"/>
+              <w:bottom w:w="0" w:type="dxa"/>
+              <w:left w:w="0" w:type="dxa"/>
+              <w:right w:w="0" w:type="dxa"/>
+            </w:tcMar>
+            <w:vAlign w:val="center"/>
+          </w:tcPr>
+          <w:p>
+            <w:pPr>
+              <w:pStyle w:val="Normal"/>
               <w:jc w:val="right"/>
               <w:keepNext/>
               <w:pBdr>
@@ -32122,6 +35502,51 @@
           <w:p>
             <w:pPr>
               <w:pStyle w:val="Normal"/>
+              <w:jc w:val="left"/>
+              <w:keepNext/>
+              <w:pBdr>
+                <w:bottom w:val="none" w:sz="0" w:space="0" w:color="000000"/>
+                <w:top w:val="none" w:sz="0" w:space="0" w:color="000000"/>
+                <w:left w:val="none" w:sz="0" w:space="0" w:color="000000"/>
+                <w:right w:val="none" w:sz="0" w:space="0" w:color="000000"/>
+              </w:pBdr>
+              <w:spacing w:after="100" w:before="100" w:line="240"/>
+              <w:ind w:firstLine="0" w:left="100" w:right="100"/>
+            </w:pPr>
+            <w:r xmlns:w="http://schemas.openxmlformats.org/wordprocessingml/2006/main" xmlns:wp="http://schemas.openxmlformats.org/drawingml/2006/wordprocessingDrawing" xmlns:r="http://schemas.openxmlformats.org/officeDocument/2006/relationships" xmlns:w14="http://schemas.microsoft.com/office/word/2010/wordml">
+              <w:rPr>
+                <w:rFonts w:ascii="Helvetica" w:hAnsi="Helvetica" w:eastAsia="Helvetica" w:cs="Helvetica"/>
+                <w:i w:val="false"/>
+                <w:b w:val="false"/>
+                <w:u w:val="none"/>
+                <w:sz w:val="16"/>
+                <w:szCs w:val="16"/>
+                <w:color w:val="000000"/>
+              </w:rPr>
+              <w:t xml:space="preserve"/>
+            </w:r>
+          </w:p>
+        </w:tc>
+        <w:tc>
+          <w:tcPr>
+            <w:tcBorders>
+              <w:bottom w:val="none" w:sz="0" w:space="0" w:color="000000"/>
+              <w:top w:val="none" w:sz="0" w:space="0" w:color="000000"/>
+              <w:left w:val="none" w:sz="0" w:space="0" w:color="000000"/>
+              <w:right w:val="none" w:sz="0" w:space="0" w:color="000000"/>
+            </w:tcBorders>
+            <w:shd w:val="clear" w:color="auto" w:fill="FFFFFF"/>
+            <w:tcMar>
+              <w:top w:w="0" w:type="dxa"/>
+              <w:bottom w:w="0" w:type="dxa"/>
+              <w:left w:w="0" w:type="dxa"/>
+              <w:right w:w="0" w:type="dxa"/>
+            </w:tcMar>
+            <w:vAlign w:val="center"/>
+          </w:tcPr>
+          <w:p>
+            <w:pPr>
+              <w:pStyle w:val="Normal"/>
               <w:jc w:val="right"/>
               <w:keepNext/>
               <w:pBdr>
@@ -32534,6 +35959,51 @@
           <w:p>
             <w:pPr>
               <w:pStyle w:val="Normal"/>
+              <w:jc w:val="left"/>
+              <w:keepNext/>
+              <w:pBdr>
+                <w:bottom w:val="none" w:sz="0" w:space="0" w:color="000000"/>
+                <w:top w:val="none" w:sz="0" w:space="0" w:color="000000"/>
+                <w:left w:val="none" w:sz="0" w:space="0" w:color="000000"/>
+                <w:right w:val="none" w:sz="0" w:space="0" w:color="000000"/>
+              </w:pBdr>
+              <w:spacing w:after="100" w:before="100" w:line="240"/>
+              <w:ind w:firstLine="0" w:left="100" w:right="100"/>
+            </w:pPr>
+            <w:r xmlns:w="http://schemas.openxmlformats.org/wordprocessingml/2006/main" xmlns:wp="http://schemas.openxmlformats.org/drawingml/2006/wordprocessingDrawing" xmlns:r="http://schemas.openxmlformats.org/officeDocument/2006/relationships" xmlns:w14="http://schemas.microsoft.com/office/word/2010/wordml">
+              <w:rPr>
+                <w:rFonts w:ascii="Helvetica" w:hAnsi="Helvetica" w:eastAsia="Helvetica" w:cs="Helvetica"/>
+                <w:i w:val="false"/>
+                <w:b w:val="false"/>
+                <w:u w:val="none"/>
+                <w:sz w:val="16"/>
+                <w:szCs w:val="16"/>
+                <w:color w:val="000000"/>
+              </w:rPr>
+              <w:t xml:space="preserve"/>
+            </w:r>
+          </w:p>
+        </w:tc>
+        <w:tc>
+          <w:tcPr>
+            <w:tcBorders>
+              <w:bottom w:val="none" w:sz="0" w:space="0" w:color="000000"/>
+              <w:top w:val="none" w:sz="0" w:space="0" w:color="000000"/>
+              <w:left w:val="none" w:sz="0" w:space="0" w:color="000000"/>
+              <w:right w:val="none" w:sz="0" w:space="0" w:color="000000"/>
+            </w:tcBorders>
+            <w:shd w:val="clear" w:color="auto" w:fill="FFFFFF"/>
+            <w:tcMar>
+              <w:top w:w="0" w:type="dxa"/>
+              <w:bottom w:w="0" w:type="dxa"/>
+              <w:left w:w="0" w:type="dxa"/>
+              <w:right w:w="0" w:type="dxa"/>
+            </w:tcMar>
+            <w:vAlign w:val="center"/>
+          </w:tcPr>
+          <w:p>
+            <w:pPr>
+              <w:pStyle w:val="Normal"/>
               <w:jc w:val="right"/>
               <w:keepNext/>
               <w:pBdr>
@@ -32902,6 +36372,51 @@
             <w:pPr>
               <w:pStyle w:val="Normal"/>
               <w:jc w:val="right"/>
+              <w:keepNext/>
+              <w:pBdr>
+                <w:bottom w:val="none" w:sz="0" w:space="0" w:color="000000"/>
+                <w:top w:val="none" w:sz="0" w:space="0" w:color="000000"/>
+                <w:left w:val="none" w:sz="0" w:space="0" w:color="000000"/>
+                <w:right w:val="none" w:sz="0" w:space="0" w:color="000000"/>
+              </w:pBdr>
+              <w:spacing w:after="100" w:before="100" w:line="240"/>
+              <w:ind w:firstLine="0" w:left="100" w:right="100"/>
+            </w:pPr>
+            <w:r xmlns:w="http://schemas.openxmlformats.org/wordprocessingml/2006/main" xmlns:wp="http://schemas.openxmlformats.org/drawingml/2006/wordprocessingDrawing" xmlns:r="http://schemas.openxmlformats.org/officeDocument/2006/relationships" xmlns:w14="http://schemas.microsoft.com/office/word/2010/wordml">
+              <w:rPr>
+                <w:rFonts w:ascii="Helvetica" w:hAnsi="Helvetica" w:eastAsia="Helvetica" w:cs="Helvetica"/>
+                <w:i w:val="false"/>
+                <w:b w:val="false"/>
+                <w:u w:val="none"/>
+                <w:sz w:val="16"/>
+                <w:szCs w:val="16"/>
+                <w:color w:val="000000"/>
+              </w:rPr>
+              <w:t xml:space="preserve"/>
+            </w:r>
+          </w:p>
+        </w:tc>
+        <w:tc>
+          <w:tcPr>
+            <w:tcBorders>
+              <w:bottom w:val="single" w:sz="16" w:space="0" w:color="666666"/>
+              <w:top w:val="none" w:sz="0" w:space="0" w:color="000000"/>
+              <w:left w:val="none" w:sz="0" w:space="0" w:color="000000"/>
+              <w:right w:val="none" w:sz="0" w:space="0" w:color="000000"/>
+            </w:tcBorders>
+            <w:shd w:val="clear" w:color="auto" w:fill="FFFFFF"/>
+            <w:tcMar>
+              <w:top w:w="0" w:type="dxa"/>
+              <w:bottom w:w="0" w:type="dxa"/>
+              <w:left w:w="0" w:type="dxa"/>
+              <w:right w:w="0" w:type="dxa"/>
+            </w:tcMar>
+            <w:vAlign w:val="center"/>
+          </w:tcPr>
+          <w:p>
+            <w:pPr>
+              <w:pStyle w:val="Normal"/>
+              <w:jc w:val="left"/>
               <w:keepNext/>
               <w:pBdr>
                 <w:bottom w:val="none" w:sz="0" w:space="0" w:color="000000"/>
@@ -33016,6 +36531,7 @@
         <w:gridCol w:w="722"/>
         <w:gridCol w:w="749"/>
         <w:gridCol w:w="1122"/>
+        <w:gridCol w:w="1175"/>
         <w:gridCol w:w="953"/>
       </w:tblGrid>
       <w:tr>
@@ -33453,6 +36969,51 @@
           <w:p>
             <w:pPr>
               <w:pStyle w:val="Normal"/>
+              <w:jc w:val="left"/>
+              <w:keepNext/>
+              <w:pBdr>
+                <w:bottom w:val="none" w:sz="0" w:space="0" w:color="000000"/>
+                <w:top w:val="none" w:sz="0" w:space="0" w:color="000000"/>
+                <w:left w:val="none" w:sz="0" w:space="0" w:color="000000"/>
+                <w:right w:val="none" w:sz="0" w:space="0" w:color="000000"/>
+              </w:pBdr>
+              <w:spacing w:after="100" w:before="100" w:line="240"/>
+              <w:ind w:firstLine="0" w:left="100" w:right="100"/>
+            </w:pPr>
+            <w:r xmlns:w="http://schemas.openxmlformats.org/wordprocessingml/2006/main" xmlns:wp="http://schemas.openxmlformats.org/drawingml/2006/wordprocessingDrawing" xmlns:r="http://schemas.openxmlformats.org/officeDocument/2006/relationships" xmlns:w14="http://schemas.microsoft.com/office/word/2010/wordml">
+              <w:rPr>
+                <w:rFonts w:ascii="Helvetica" w:hAnsi="Helvetica" w:eastAsia="Helvetica" w:cs="Helvetica"/>
+                <w:i w:val="false"/>
+                <w:b w:val="false"/>
+                <w:u w:val="none"/>
+                <w:sz w:val="16"/>
+                <w:szCs w:val="16"/>
+                <w:color w:val="000000"/>
+              </w:rPr>
+              <w:t xml:space="preserve">Effect Size</w:t>
+            </w:r>
+          </w:p>
+        </w:tc>
+        <w:tc>
+          <w:tcPr>
+            <w:tcBorders>
+              <w:bottom w:val="single" w:sz="16" w:space="0" w:color="666666"/>
+              <w:top w:val="single" w:sz="16" w:space="0" w:color="666666"/>
+              <w:left w:val="none" w:sz="0" w:space="0" w:color="000000"/>
+              <w:right w:val="none" w:sz="0" w:space="0" w:color="000000"/>
+            </w:tcBorders>
+            <w:shd w:val="clear" w:color="auto" w:fill="FFFFFF"/>
+            <w:tcMar>
+              <w:top w:w="0" w:type="dxa"/>
+              <w:bottom w:w="0" w:type="dxa"/>
+              <w:left w:w="0" w:type="dxa"/>
+              <w:right w:w="0" w:type="dxa"/>
+            </w:tcMar>
+            <w:vAlign w:val="center"/>
+          </w:tcPr>
+          <w:p>
+            <w:pPr>
+              <w:pStyle w:val="Normal"/>
               <w:jc w:val="right"/>
               <w:keepNext/>
               <w:pBdr>
@@ -33865,6 +37426,51 @@
           <w:p>
             <w:pPr>
               <w:pStyle w:val="Normal"/>
+              <w:jc w:val="left"/>
+              <w:keepNext/>
+              <w:pBdr>
+                <w:bottom w:val="none" w:sz="0" w:space="0" w:color="000000"/>
+                <w:top w:val="none" w:sz="0" w:space="0" w:color="000000"/>
+                <w:left w:val="none" w:sz="0" w:space="0" w:color="000000"/>
+                <w:right w:val="none" w:sz="0" w:space="0" w:color="000000"/>
+              </w:pBdr>
+              <w:spacing w:after="100" w:before="100" w:line="240"/>
+              <w:ind w:firstLine="0" w:left="100" w:right="100"/>
+            </w:pPr>
+            <w:r xmlns:w="http://schemas.openxmlformats.org/wordprocessingml/2006/main" xmlns:wp="http://schemas.openxmlformats.org/drawingml/2006/wordprocessingDrawing" xmlns:r="http://schemas.openxmlformats.org/officeDocument/2006/relationships" xmlns:w14="http://schemas.microsoft.com/office/word/2010/wordml">
+              <w:rPr>
+                <w:rFonts w:ascii="Helvetica" w:hAnsi="Helvetica" w:eastAsia="Helvetica" w:cs="Helvetica"/>
+                <w:i w:val="false"/>
+                <w:b w:val="false"/>
+                <w:u w:val="none"/>
+                <w:sz w:val="16"/>
+                <w:szCs w:val="16"/>
+                <w:color w:val="000000"/>
+              </w:rPr>
+              <w:t xml:space="preserve">very small</w:t>
+            </w:r>
+          </w:p>
+        </w:tc>
+        <w:tc>
+          <w:tcPr>
+            <w:tcBorders>
+              <w:bottom w:val="none" w:sz="0" w:space="0" w:color="000000"/>
+              <w:top w:val="single" w:sz="16" w:space="0" w:color="666666"/>
+              <w:left w:val="none" w:sz="0" w:space="0" w:color="000000"/>
+              <w:right w:val="none" w:sz="0" w:space="0" w:color="000000"/>
+            </w:tcBorders>
+            <w:shd w:val="clear" w:color="auto" w:fill="FFFFFF"/>
+            <w:tcMar>
+              <w:top w:w="0" w:type="dxa"/>
+              <w:bottom w:w="0" w:type="dxa"/>
+              <w:left w:w="0" w:type="dxa"/>
+              <w:right w:w="0" w:type="dxa"/>
+            </w:tcMar>
+            <w:vAlign w:val="center"/>
+          </w:tcPr>
+          <w:p>
+            <w:pPr>
+              <w:pStyle w:val="Normal"/>
               <w:jc w:val="right"/>
               <w:keepNext/>
               <w:pBdr>
@@ -34277,6 +37883,51 @@
           <w:p>
             <w:pPr>
               <w:pStyle w:val="Normal"/>
+              <w:jc w:val="left"/>
+              <w:keepNext/>
+              <w:pBdr>
+                <w:bottom w:val="none" w:sz="0" w:space="0" w:color="000000"/>
+                <w:top w:val="none" w:sz="0" w:space="0" w:color="000000"/>
+                <w:left w:val="none" w:sz="0" w:space="0" w:color="000000"/>
+                <w:right w:val="none" w:sz="0" w:space="0" w:color="000000"/>
+              </w:pBdr>
+              <w:spacing w:after="100" w:before="100" w:line="240"/>
+              <w:ind w:firstLine="0" w:left="100" w:right="100"/>
+            </w:pPr>
+            <w:r xmlns:w="http://schemas.openxmlformats.org/wordprocessingml/2006/main" xmlns:wp="http://schemas.openxmlformats.org/drawingml/2006/wordprocessingDrawing" xmlns:r="http://schemas.openxmlformats.org/officeDocument/2006/relationships" xmlns:w14="http://schemas.microsoft.com/office/word/2010/wordml">
+              <w:rPr>
+                <w:rFonts w:ascii="Helvetica" w:hAnsi="Helvetica" w:eastAsia="Helvetica" w:cs="Helvetica"/>
+                <w:i w:val="false"/>
+                <w:b w:val="false"/>
+                <w:u w:val="none"/>
+                <w:sz w:val="16"/>
+                <w:szCs w:val="16"/>
+                <w:color w:val="000000"/>
+              </w:rPr>
+              <w:t xml:space="preserve">small</w:t>
+            </w:r>
+          </w:p>
+        </w:tc>
+        <w:tc>
+          <w:tcPr>
+            <w:tcBorders>
+              <w:bottom w:val="none" w:sz="0" w:space="0" w:color="000000"/>
+              <w:top w:val="none" w:sz="0" w:space="0" w:color="000000"/>
+              <w:left w:val="none" w:sz="0" w:space="0" w:color="000000"/>
+              <w:right w:val="none" w:sz="0" w:space="0" w:color="000000"/>
+            </w:tcBorders>
+            <w:shd w:val="clear" w:color="auto" w:fill="FFFFFF"/>
+            <w:tcMar>
+              <w:top w:w="0" w:type="dxa"/>
+              <w:bottom w:w="0" w:type="dxa"/>
+              <w:left w:w="0" w:type="dxa"/>
+              <w:right w:w="0" w:type="dxa"/>
+            </w:tcMar>
+            <w:vAlign w:val="center"/>
+          </w:tcPr>
+          <w:p>
+            <w:pPr>
+              <w:pStyle w:val="Normal"/>
               <w:jc w:val="right"/>
               <w:keepNext/>
               <w:pBdr>
@@ -34689,6 +38340,51 @@
           <w:p>
             <w:pPr>
               <w:pStyle w:val="Normal"/>
+              <w:jc w:val="left"/>
+              <w:keepNext/>
+              <w:pBdr>
+                <w:bottom w:val="none" w:sz="0" w:space="0" w:color="000000"/>
+                <w:top w:val="none" w:sz="0" w:space="0" w:color="000000"/>
+                <w:left w:val="none" w:sz="0" w:space="0" w:color="000000"/>
+                <w:right w:val="none" w:sz="0" w:space="0" w:color="000000"/>
+              </w:pBdr>
+              <w:spacing w:after="100" w:before="100" w:line="240"/>
+              <w:ind w:firstLine="0" w:left="100" w:right="100"/>
+            </w:pPr>
+            <w:r xmlns:w="http://schemas.openxmlformats.org/wordprocessingml/2006/main" xmlns:wp="http://schemas.openxmlformats.org/drawingml/2006/wordprocessingDrawing" xmlns:r="http://schemas.openxmlformats.org/officeDocument/2006/relationships" xmlns:w14="http://schemas.microsoft.com/office/word/2010/wordml">
+              <w:rPr>
+                <w:rFonts w:ascii="Helvetica" w:hAnsi="Helvetica" w:eastAsia="Helvetica" w:cs="Helvetica"/>
+                <w:i w:val="false"/>
+                <w:b w:val="false"/>
+                <w:u w:val="none"/>
+                <w:sz w:val="16"/>
+                <w:szCs w:val="16"/>
+                <w:color w:val="000000"/>
+              </w:rPr>
+              <w:t xml:space="preserve">small</w:t>
+            </w:r>
+          </w:p>
+        </w:tc>
+        <w:tc>
+          <w:tcPr>
+            <w:tcBorders>
+              <w:bottom w:val="none" w:sz="0" w:space="0" w:color="000000"/>
+              <w:top w:val="none" w:sz="0" w:space="0" w:color="000000"/>
+              <w:left w:val="none" w:sz="0" w:space="0" w:color="000000"/>
+              <w:right w:val="none" w:sz="0" w:space="0" w:color="000000"/>
+            </w:tcBorders>
+            <w:shd w:val="clear" w:color="auto" w:fill="FFFFFF"/>
+            <w:tcMar>
+              <w:top w:w="0" w:type="dxa"/>
+              <w:bottom w:w="0" w:type="dxa"/>
+              <w:left w:w="0" w:type="dxa"/>
+              <w:right w:w="0" w:type="dxa"/>
+            </w:tcMar>
+            <w:vAlign w:val="center"/>
+          </w:tcPr>
+          <w:p>
+            <w:pPr>
+              <w:pStyle w:val="Normal"/>
               <w:jc w:val="right"/>
               <w:keepNext/>
               <w:pBdr>
@@ -35101,6 +38797,51 @@
           <w:p>
             <w:pPr>
               <w:pStyle w:val="Normal"/>
+              <w:jc w:val="left"/>
+              <w:keepNext/>
+              <w:pBdr>
+                <w:bottom w:val="none" w:sz="0" w:space="0" w:color="000000"/>
+                <w:top w:val="none" w:sz="0" w:space="0" w:color="000000"/>
+                <w:left w:val="none" w:sz="0" w:space="0" w:color="000000"/>
+                <w:right w:val="none" w:sz="0" w:space="0" w:color="000000"/>
+              </w:pBdr>
+              <w:spacing w:after="100" w:before="100" w:line="240"/>
+              <w:ind w:firstLine="0" w:left="100" w:right="100"/>
+            </w:pPr>
+            <w:r xmlns:w="http://schemas.openxmlformats.org/wordprocessingml/2006/main" xmlns:wp="http://schemas.openxmlformats.org/drawingml/2006/wordprocessingDrawing" xmlns:r="http://schemas.openxmlformats.org/officeDocument/2006/relationships" xmlns:w14="http://schemas.microsoft.com/office/word/2010/wordml">
+              <w:rPr>
+                <w:rFonts w:ascii="Helvetica" w:hAnsi="Helvetica" w:eastAsia="Helvetica" w:cs="Helvetica"/>
+                <w:i w:val="false"/>
+                <w:b w:val="false"/>
+                <w:u w:val="none"/>
+                <w:sz w:val="16"/>
+                <w:szCs w:val="16"/>
+                <w:color w:val="000000"/>
+              </w:rPr>
+              <w:t xml:space="preserve">very small</w:t>
+            </w:r>
+          </w:p>
+        </w:tc>
+        <w:tc>
+          <w:tcPr>
+            <w:tcBorders>
+              <w:bottom w:val="none" w:sz="0" w:space="0" w:color="000000"/>
+              <w:top w:val="none" w:sz="0" w:space="0" w:color="000000"/>
+              <w:left w:val="none" w:sz="0" w:space="0" w:color="000000"/>
+              <w:right w:val="none" w:sz="0" w:space="0" w:color="000000"/>
+            </w:tcBorders>
+            <w:shd w:val="clear" w:color="auto" w:fill="FFFFFF"/>
+            <w:tcMar>
+              <w:top w:w="0" w:type="dxa"/>
+              <w:bottom w:w="0" w:type="dxa"/>
+              <w:left w:w="0" w:type="dxa"/>
+              <w:right w:w="0" w:type="dxa"/>
+            </w:tcMar>
+            <w:vAlign w:val="center"/>
+          </w:tcPr>
+          <w:p>
+            <w:pPr>
+              <w:pStyle w:val="Normal"/>
               <w:jc w:val="right"/>
               <w:keepNext/>
               <w:pBdr>
@@ -35513,6 +39254,51 @@
           <w:p>
             <w:pPr>
               <w:pStyle w:val="Normal"/>
+              <w:jc w:val="left"/>
+              <w:keepNext/>
+              <w:pBdr>
+                <w:bottom w:val="none" w:sz="0" w:space="0" w:color="000000"/>
+                <w:top w:val="none" w:sz="0" w:space="0" w:color="000000"/>
+                <w:left w:val="none" w:sz="0" w:space="0" w:color="000000"/>
+                <w:right w:val="none" w:sz="0" w:space="0" w:color="000000"/>
+              </w:pBdr>
+              <w:spacing w:after="100" w:before="100" w:line="240"/>
+              <w:ind w:firstLine="0" w:left="100" w:right="100"/>
+            </w:pPr>
+            <w:r xmlns:w="http://schemas.openxmlformats.org/wordprocessingml/2006/main" xmlns:wp="http://schemas.openxmlformats.org/drawingml/2006/wordprocessingDrawing" xmlns:r="http://schemas.openxmlformats.org/officeDocument/2006/relationships" xmlns:w14="http://schemas.microsoft.com/office/word/2010/wordml">
+              <w:rPr>
+                <w:rFonts w:ascii="Helvetica" w:hAnsi="Helvetica" w:eastAsia="Helvetica" w:cs="Helvetica"/>
+                <w:i w:val="false"/>
+                <w:b w:val="false"/>
+                <w:u w:val="none"/>
+                <w:sz w:val="16"/>
+                <w:szCs w:val="16"/>
+                <w:color w:val="000000"/>
+              </w:rPr>
+              <w:t xml:space="preserve"/>
+            </w:r>
+          </w:p>
+        </w:tc>
+        <w:tc>
+          <w:tcPr>
+            <w:tcBorders>
+              <w:bottom w:val="none" w:sz="0" w:space="0" w:color="000000"/>
+              <w:top w:val="none" w:sz="0" w:space="0" w:color="000000"/>
+              <w:left w:val="none" w:sz="0" w:space="0" w:color="000000"/>
+              <w:right w:val="none" w:sz="0" w:space="0" w:color="000000"/>
+            </w:tcBorders>
+            <w:shd w:val="clear" w:color="auto" w:fill="FFFFFF"/>
+            <w:tcMar>
+              <w:top w:w="0" w:type="dxa"/>
+              <w:bottom w:w="0" w:type="dxa"/>
+              <w:left w:w="0" w:type="dxa"/>
+              <w:right w:w="0" w:type="dxa"/>
+            </w:tcMar>
+            <w:vAlign w:val="center"/>
+          </w:tcPr>
+          <w:p>
+            <w:pPr>
+              <w:pStyle w:val="Normal"/>
               <w:jc w:val="right"/>
               <w:keepNext/>
               <w:pBdr>
@@ -35925,6 +39711,51 @@
           <w:p>
             <w:pPr>
               <w:pStyle w:val="Normal"/>
+              <w:jc w:val="left"/>
+              <w:keepNext/>
+              <w:pBdr>
+                <w:bottom w:val="none" w:sz="0" w:space="0" w:color="000000"/>
+                <w:top w:val="none" w:sz="0" w:space="0" w:color="000000"/>
+                <w:left w:val="none" w:sz="0" w:space="0" w:color="000000"/>
+                <w:right w:val="none" w:sz="0" w:space="0" w:color="000000"/>
+              </w:pBdr>
+              <w:spacing w:after="100" w:before="100" w:line="240"/>
+              <w:ind w:firstLine="0" w:left="100" w:right="100"/>
+            </w:pPr>
+            <w:r xmlns:w="http://schemas.openxmlformats.org/wordprocessingml/2006/main" xmlns:wp="http://schemas.openxmlformats.org/drawingml/2006/wordprocessingDrawing" xmlns:r="http://schemas.openxmlformats.org/officeDocument/2006/relationships" xmlns:w14="http://schemas.microsoft.com/office/word/2010/wordml">
+              <w:rPr>
+                <w:rFonts w:ascii="Helvetica" w:hAnsi="Helvetica" w:eastAsia="Helvetica" w:cs="Helvetica"/>
+                <w:i w:val="false"/>
+                <w:b w:val="false"/>
+                <w:u w:val="none"/>
+                <w:sz w:val="16"/>
+                <w:szCs w:val="16"/>
+                <w:color w:val="000000"/>
+              </w:rPr>
+              <w:t xml:space="preserve"/>
+            </w:r>
+          </w:p>
+        </w:tc>
+        <w:tc>
+          <w:tcPr>
+            <w:tcBorders>
+              <w:bottom w:val="none" w:sz="0" w:space="0" w:color="000000"/>
+              <w:top w:val="none" w:sz="0" w:space="0" w:color="000000"/>
+              <w:left w:val="none" w:sz="0" w:space="0" w:color="000000"/>
+              <w:right w:val="none" w:sz="0" w:space="0" w:color="000000"/>
+            </w:tcBorders>
+            <w:shd w:val="clear" w:color="auto" w:fill="FFFFFF"/>
+            <w:tcMar>
+              <w:top w:w="0" w:type="dxa"/>
+              <w:bottom w:w="0" w:type="dxa"/>
+              <w:left w:w="0" w:type="dxa"/>
+              <w:right w:w="0" w:type="dxa"/>
+            </w:tcMar>
+            <w:vAlign w:val="center"/>
+          </w:tcPr>
+          <w:p>
+            <w:pPr>
+              <w:pStyle w:val="Normal"/>
               <w:jc w:val="right"/>
               <w:keepNext/>
               <w:pBdr>
@@ -36337,6 +40168,51 @@
           <w:p>
             <w:pPr>
               <w:pStyle w:val="Normal"/>
+              <w:jc w:val="left"/>
+              <w:keepNext/>
+              <w:pBdr>
+                <w:bottom w:val="none" w:sz="0" w:space="0" w:color="000000"/>
+                <w:top w:val="none" w:sz="0" w:space="0" w:color="000000"/>
+                <w:left w:val="none" w:sz="0" w:space="0" w:color="000000"/>
+                <w:right w:val="none" w:sz="0" w:space="0" w:color="000000"/>
+              </w:pBdr>
+              <w:spacing w:after="100" w:before="100" w:line="240"/>
+              <w:ind w:firstLine="0" w:left="100" w:right="100"/>
+            </w:pPr>
+            <w:r xmlns:w="http://schemas.openxmlformats.org/wordprocessingml/2006/main" xmlns:wp="http://schemas.openxmlformats.org/drawingml/2006/wordprocessingDrawing" xmlns:r="http://schemas.openxmlformats.org/officeDocument/2006/relationships" xmlns:w14="http://schemas.microsoft.com/office/word/2010/wordml">
+              <w:rPr>
+                <w:rFonts w:ascii="Helvetica" w:hAnsi="Helvetica" w:eastAsia="Helvetica" w:cs="Helvetica"/>
+                <w:i w:val="false"/>
+                <w:b w:val="false"/>
+                <w:u w:val="none"/>
+                <w:sz w:val="16"/>
+                <w:szCs w:val="16"/>
+                <w:color w:val="000000"/>
+              </w:rPr>
+              <w:t xml:space="preserve"/>
+            </w:r>
+          </w:p>
+        </w:tc>
+        <w:tc>
+          <w:tcPr>
+            <w:tcBorders>
+              <w:bottom w:val="none" w:sz="0" w:space="0" w:color="000000"/>
+              <w:top w:val="none" w:sz="0" w:space="0" w:color="000000"/>
+              <w:left w:val="none" w:sz="0" w:space="0" w:color="000000"/>
+              <w:right w:val="none" w:sz="0" w:space="0" w:color="000000"/>
+            </w:tcBorders>
+            <w:shd w:val="clear" w:color="auto" w:fill="FFFFFF"/>
+            <w:tcMar>
+              <w:top w:w="0" w:type="dxa"/>
+              <w:bottom w:w="0" w:type="dxa"/>
+              <w:left w:w="0" w:type="dxa"/>
+              <w:right w:w="0" w:type="dxa"/>
+            </w:tcMar>
+            <w:vAlign w:val="center"/>
+          </w:tcPr>
+          <w:p>
+            <w:pPr>
+              <w:pStyle w:val="Normal"/>
               <w:jc w:val="right"/>
               <w:keepNext/>
               <w:pBdr>
@@ -36705,6 +40581,51 @@
             <w:pPr>
               <w:pStyle w:val="Normal"/>
               <w:jc w:val="right"/>
+              <w:keepNext/>
+              <w:pBdr>
+                <w:bottom w:val="none" w:sz="0" w:space="0" w:color="000000"/>
+                <w:top w:val="none" w:sz="0" w:space="0" w:color="000000"/>
+                <w:left w:val="none" w:sz="0" w:space="0" w:color="000000"/>
+                <w:right w:val="none" w:sz="0" w:space="0" w:color="000000"/>
+              </w:pBdr>
+              <w:spacing w:after="100" w:before="100" w:line="240"/>
+              <w:ind w:firstLine="0" w:left="100" w:right="100"/>
+            </w:pPr>
+            <w:r xmlns:w="http://schemas.openxmlformats.org/wordprocessingml/2006/main" xmlns:wp="http://schemas.openxmlformats.org/drawingml/2006/wordprocessingDrawing" xmlns:r="http://schemas.openxmlformats.org/officeDocument/2006/relationships" xmlns:w14="http://schemas.microsoft.com/office/word/2010/wordml">
+              <w:rPr>
+                <w:rFonts w:ascii="Helvetica" w:hAnsi="Helvetica" w:eastAsia="Helvetica" w:cs="Helvetica"/>
+                <w:i w:val="false"/>
+                <w:b w:val="false"/>
+                <w:u w:val="none"/>
+                <w:sz w:val="16"/>
+                <w:szCs w:val="16"/>
+                <w:color w:val="000000"/>
+              </w:rPr>
+              <w:t xml:space="preserve"/>
+            </w:r>
+          </w:p>
+        </w:tc>
+        <w:tc>
+          <w:tcPr>
+            <w:tcBorders>
+              <w:bottom w:val="single" w:sz="16" w:space="0" w:color="666666"/>
+              <w:top w:val="none" w:sz="0" w:space="0" w:color="000000"/>
+              <w:left w:val="none" w:sz="0" w:space="0" w:color="000000"/>
+              <w:right w:val="none" w:sz="0" w:space="0" w:color="000000"/>
+            </w:tcBorders>
+            <w:shd w:val="clear" w:color="auto" w:fill="FFFFFF"/>
+            <w:tcMar>
+              <w:top w:w="0" w:type="dxa"/>
+              <w:bottom w:w="0" w:type="dxa"/>
+              <w:left w:w="0" w:type="dxa"/>
+              <w:right w:w="0" w:type="dxa"/>
+            </w:tcMar>
+            <w:vAlign w:val="center"/>
+          </w:tcPr>
+          <w:p>
+            <w:pPr>
+              <w:pStyle w:val="Normal"/>
+              <w:jc w:val="left"/>
               <w:keepNext/>
               <w:pBdr>
                 <w:bottom w:val="none" w:sz="0" w:space="0" w:color="000000"/>
@@ -37150,11 +41071,6 @@
       </w:r>
       <w:r>
         <w:t xml:space="preserve">indicates that no data were generated, e.g., a methods paper.</w:t>
-      </w:r>
-    </w:p>
-    <w:p>
-      <w:r>
-        <w:br w:type="page"/>
       </w:r>
     </w:p>
     <w:bookmarkEnd w:id="25"/>

</xml_diff>

<commit_message>
Correct captions in supp materials
</commit_message>
<xml_diff>
--- a/analysis/paper/supplementary_materials.docx
+++ b/analysis/paper/supplementary_materials.docx
@@ -341,14 +341,6 @@
         </w:r>
       </w:hyperlink>
     </w:p>
-    <w:p>
-      <w:pPr>
-        <w:pStyle w:val="BodyText"/>
-      </w:pPr>
-      <w:r>
-        <w:t xml:space="preserve">``</w:t>
-      </w:r>
-    </w:p>
     <w:bookmarkStart w:id="26" w:name="supplementary-materials"/>
     <w:p>
       <w:pPr>
@@ -387,7 +379,7 @@
           <w:szCs w:val="22"/>
           <w:color w:val="000000"/>
         </w:rPr>
-        <w:t xml:space="preserve">Full description of the model that was fit to scoring data, which were used to evaluate the effect of journal title on code availability for 450 papers published in 21 plant pathology journals or plant pathology focused articles from other specialized journals. Scoring for 'Code Availability' was scored 0--3 where, '0' was 'Not available or not mentioned in the publication'; '1' was 'Available upon request to the author; '2' was 'Online, but inconvenient or non-permanent (e.g., login needed, paywall, FTP server, personal lab website that may disappear, or may have already disappeared)'; and '3' was 'Freely available online to anonymous users for foreseeable future (e.g., archived using Zenodo, dataverse or university library or some other proper archiving system)'; 'NA' indicates that no code was created to conduct the work that was detectable. We fit a Bayesian logistic mixed model (estimated using MCMC sampling with 4 chains of 10000 iterations and a warmup of 5000) to predict comp_mthds_avail with abbreviation (formula: comp_mthds_avail ~ abbreviation). The model included assignee as random effect (formula: ~1 | assignee). Priors over parameters were set as normal (mean = 0.00, SD = 1.00), normal (mean = 0.00, SD = 1.00), normal (mean = 0.00, SD = 1.00), normal (mean = 0.00, SD = 1.00), normal (mean = 0.00, SD = 1.00), normal (mean = 0.00, SD = 1.00), normal (mean = 0.00, SD = 1.00), normal (mean = 0.00, SD = 1.00), normal (mean = 0.00, SD = 1.00), normal (mean = 0.00, SD = 1.00), normal (mean = 0.00, SD = 1.00), normal (mean = 0.00, SD = 1.00), normal (mean = 0.00, SD = 1.00), normal (mean = 0.00, SD = 1.00), normal (mean = 0.00, SD = 1.00), normal (mean = 0.00, SD = 1.00), normal (mean = 0.00, SD = 1.00), normal (mean = 0.00, SD = 1.00), normal (mean = 0.00, SD = 1.00), normal (mean = 0.00, SD = 1.00), normal (mean = 0.00, SD = 1.00), normal (mean = 0.00, SD = 1.00), normal (mean = 0.00, SD = 1.00), normal (mean = 0.00, SD = 1.00), normal (mean = 0.00, SD = 1.00), normal (mean = 0.00, SD = 1.00), normal (mean = 0.00, SD = 1.00), normal (mean = 0.00, SD = 1.00) and student_t (location = 0.00, scale = 2.50) distributions.</w:t>
+        <w:t xml:space="preserve">Full description of the model that was fit to scoring data, which were used to evaluate the affect of journal title on code availability for 450 papers published in 21 plant pathology journals or plant pathology focused articles from other specialized journals. Scoring for 'Code Availability' was scored 0--3 where, '0' was 'Not available or not mentioned in the publication'; '1' was 'Available upon request to the author; '2' was 'Online, but inconvenient or non-permanent (e.g., login needed, paywall, FTP server, personal lab website that may disappear, or may have already disappeared)'; and '3' was 'Freely available online to anonymous users for foreseeable future (e.g., archived using Zenodo, dataverse or university library or some other proper archiving system)'; 'NA' indicates that no code was created to conduct the work that was detectable. We fit a Bayesian logistic mixed model (estimated using MCMC sampling with 4 chains of 10000 iterations and a warmup of 5000) to predict comp_mthds_avail with abbreviation (formula: comp_mthds_avail ~ abbreviation). The model included assignee as random effect (formula: ~1 | assignee). Priors over parameters were set as normal (mean = 0.00, SD = 1.00), normal (mean = 0.00, SD = 1.00), normal (mean = 0.00, SD = 1.00), normal (mean = 0.00, SD = 1.00), normal (mean = 0.00, SD = 1.00), normal (mean = 0.00, SD = 1.00), normal (mean = 0.00, SD = 1.00), normal (mean = 0.00, SD = 1.00), normal (mean = 0.00, SD = 1.00), normal (mean = 0.00, SD = 1.00), normal (mean = 0.00, SD = 1.00), normal (mean = 0.00, SD = 1.00), normal (mean = 0.00, SD = 1.00), normal (mean = 0.00, SD = 1.00), normal (mean = 0.00, SD = 1.00), normal (mean = 0.00, SD = 1.00), normal (mean = 0.00, SD = 1.00), normal (mean = 0.00, SD = 1.00), normal (mean = 0.00, SD = 1.00), normal (mean = 0.00, SD = 1.00), normal (mean = 0.00, SD = 1.00), normal (mean = 0.00, SD = 1.00), normal (mean = 0.00, SD = 1.00), normal (mean = 0.00, SD = 1.00), normal (mean = 0.00, SD = 1.00), normal (mean = 0.00, SD = 1.00), normal (mean = 0.00, SD = 1.00), normal (mean = 0.00, SD = 1.00) and student_t (location = 0.00, scale = 2.50) distributions.</w:t>
       </w:r>
     </w:p>
     <w:tbl xmlns:w="http://schemas.openxmlformats.org/wordprocessingml/2006/main" xmlns:r="http://schemas.openxmlformats.org/officeDocument/2006/relationships" xmlns:w14="http://schemas.microsoft.com/office/word/2010/wordml" xmlns:wp="http://schemas.openxmlformats.org/drawingml/2006/wordprocessingDrawing" xmlns:a="http://schemas.openxmlformats.org/drawingml/2006/main" xmlns:pic="http://schemas.openxmlformats.org/drawingml/2006/picture">
@@ -8722,7 +8714,7 @@
           <w:szCs w:val="22"/>
           <w:color w:val="000000"/>
         </w:rPr>
-        <w:t xml:space="preserve">Full description of the model that was fit to scoring data, which were used to evaluate the effect of journal title on data availability for 450 papers published in 21 plant pathology journals or plant pathology focused articles from other specialized journals. Scoring for 'Data Availability' was scored 0--3 where, '0' was 'Not available or not mentioned in the publication'; '1' was 'Available upon request to the author; '2' was 'Online, but inconvenient or non-permanent (e.g., login needed, paywall, FTP server, personal lab website that may disappear, or may have already disappeared)'; and '3' was 'Freely available online to anonymous users for foreseeable future (e.g., archived using Zenodo, dataverse or university library or some other proper archiving system)'; 'NA' indicates that no data were generated, e.g., a methods paper. We fit a Bayesian logistic mixed model (estimated using MCMC sampling with 4 chains of 10000 iterations and a warmup of 5000) to predict comp_mthds_avail with abbreviation (formula: comp_mthds_avail ~ abbreviation). The model included assignee as random effect (formula: ~1 | assignee). Priors over parameters were set as normal (mean = 0.00, SD = 1.00), normal (mean = 0.00, SD = 1.00), normal (mean = 0.00, SD = 1.00), normal (mean = 0.00, SD = 1.00), normal (mean = 0.00, SD = 1.00), normal (mean = 0.00, SD = 1.00), normal (mean = 0.00, SD = 1.00), normal (mean = 0.00, SD = 1.00), normal (mean = 0.00, SD = 1.00), normal (mean = 0.00, SD = 1.00), normal (mean = 0.00, SD = 1.00), normal (mean = 0.00, SD = 1.00), normal (mean = 0.00, SD = 1.00), normal (mean = 0.00, SD = 1.00), normal (mean = 0.00, SD = 1.00), normal (mean = 0.00, SD = 1.00), normal (mean = 0.00, SD = 1.00), normal (mean = 0.00, SD = 1.00), normal (mean = 0.00, SD = 1.00), normal (mean = 0.00, SD = 1.00), normal (mean = 0.00, SD = 1.00), normal (mean = 0.00, SD = 1.00), normal (mean = 0.00, SD = 1.00), normal (mean = 0.00, SD = 1.00), normal (mean = 0.00, SD = 1.00), normal (mean = 0.00, SD = 1.00), normal (mean = 0.00, SD = 1.00), normal (mean = 0.00, SD = 1.00) and student_t (location = 0.00, scale = 2.50) distributions.</w:t>
+        <w:t xml:space="preserve">Full description of the model that was fit to scoring data, which were used to evaluate the affect of journal title on data availability for 450 papers published in 21 plant pathology journals or plant pathology focused articles from other specialized journals. Scoring for 'Data Availability' was scored 0--3 where, '0' was 'Not available or not mentioned in the publication'; '1' was 'Available upon request to the author; '2' was 'Online, but inconvenient or non-permanent (e.g., login needed, paywall, FTP server, personal lab website that may disappear, or may have already disappeared)'; and '3' was 'Freely available online to anonymous users for foreseeable future (e.g., archived using Zenodo, dataverse or university library or some other proper archiving system)'; 'NA' indicates that no data were generated, e.g., a methods paper. We fit a Bayesian logistic mixed model (estimated using MCMC sampling with 4 chains of 10000 iterations and a warmup of 5000) to predict comp_mthds_avail with abbreviation (formula: comp_mthds_avail ~ abbreviation). The model included assignee as random effect (formula: ~1 | assignee). Priors over parameters were set as normal (mean = 0.00, SD = 1.00), normal (mean = 0.00, SD = 1.00), normal (mean = 0.00, SD = 1.00), normal (mean = 0.00, SD = 1.00), normal (mean = 0.00, SD = 1.00), normal (mean = 0.00, SD = 1.00), normal (mean = 0.00, SD = 1.00), normal (mean = 0.00, SD = 1.00), normal (mean = 0.00, SD = 1.00), normal (mean = 0.00, SD = 1.00), normal (mean = 0.00, SD = 1.00), normal (mean = 0.00, SD = 1.00), normal (mean = 0.00, SD = 1.00), normal (mean = 0.00, SD = 1.00), normal (mean = 0.00, SD = 1.00), normal (mean = 0.00, SD = 1.00), normal (mean = 0.00, SD = 1.00), normal (mean = 0.00, SD = 1.00), normal (mean = 0.00, SD = 1.00), normal (mean = 0.00, SD = 1.00), normal (mean = 0.00, SD = 1.00), normal (mean = 0.00, SD = 1.00), normal (mean = 0.00, SD = 1.00), normal (mean = 0.00, SD = 1.00), normal (mean = 0.00, SD = 1.00), normal (mean = 0.00, SD = 1.00), normal (mean = 0.00, SD = 1.00), normal (mean = 0.00, SD = 1.00) and student_t (location = 0.00, scale = 2.50) distributions.</w:t>
       </w:r>
     </w:p>
     <w:tbl xmlns:w="http://schemas.openxmlformats.org/wordprocessingml/2006/main" xmlns:r="http://schemas.openxmlformats.org/officeDocument/2006/relationships" xmlns:w14="http://schemas.microsoft.com/office/word/2010/wordml" xmlns:wp="http://schemas.openxmlformats.org/drawingml/2006/wordprocessingDrawing" xmlns:a="http://schemas.openxmlformats.org/drawingml/2006/main" xmlns:pic="http://schemas.openxmlformats.org/drawingml/2006/picture">
@@ -17057,7 +17049,7 @@
           <w:szCs w:val="22"/>
           <w:color w:val="000000"/>
         </w:rPr>
-        <w:t xml:space="preserve">Full description of the model that was fit to scoring data, which were used to evaluate the effect of the year of publication on code availability for 450 papers published in 21 plant pathology journals or plant pathology focused articles from other specialized journals. Scoring for 'Code Availability' was scored 0--3 where, '0' was 'Not available or not mentioned in the publication'; '1' was 'Available upon request to the author; '2' was 'Online, but inconvenient or non-permanent (e.g., login needed, paywall, FTP server, personal lab website that may disappear, or may have already disappeared)'; and '3' was 'Freely available online to anonymous users for foreseeable future (e.g., archived using Zenodo, dataverse or university library or some other proper archiving system)'; 'NA' indicates that no code was created to conduct the work that was detectable. We fit a Bayesian logistic mixed model (estimated using MCMC sampling with 4 chains of 10000 iterations and a warmup of 5000) to predict comp_mthds_avail with abbreviation (formula: comp_mthds_avail ~ abbreviation). We fit a Bayesian logistic mixed model (estimated using MCMC sampling with 4 chains of 10000 iterations and a warmup of 5000) to predict comp_mthds_avail with year (formula: comp_mthds_avail ~ year). The model included abbreviation and assignee as random effects (formula: list(~1 | abbreviation, ~1 | assignee)). Priors over parameters were set as normal (mean = 0.00, SD = 1.00), normal (mean = 0.00, SD = 1.00), normal (mean = 0.00, SD = 1.00), normal (mean = 0.00, SD = 1.00), normal (mean = 0.00, SD = 1.00), normal (mean = 0.00, SD = 1.00), normal (mean = 0.00, SD = 1.00), normal (mean = 0.00, SD = 1.00), normal (mean = 0.00, SD = 1.00), student_t (location = 0.00, scale = 2.50) and student_t (location = 0.00, scale = 2.50) distributions.</w:t>
+        <w:t xml:space="preserve">Full description of the model that was fit to scoring data, which were used to evaluate the affect of the year of publication on code availability for 450 papers published in 21 plant pathology journals or plant pathology focused articles from other specialized journals. Scoring for 'Code Availability' was scored 0--3 where, '0' was 'Not available or not mentioned in the publication'; '1' was 'Available upon request to the author; '2' was 'Online, but inconvenient or non-permanent (e.g., login needed, paywall, FTP server, personal lab website that may disappear, or may have already disappeared)'; and '3' was 'Freely available online to anonymous users for foreseeable future (e.g., archived using Zenodo, dataverse or university library or some other proper archiving system)'; 'NA' indicates that no code was created to conduct the work that was detectable. We fit a Bayesian logistic mixed model (estimated using MCMC sampling with 4 chains of 10000 iterations and a warmup of 5000) to predict comp_mthds_avail with abbreviation (formula: comp_mthds_avail ~ abbreviation). We fit a Bayesian logistic mixed model (estimated using MCMC sampling with 4 chains of 10000 iterations and a warmup of 5000) to predict comp_mthds_avail with year (formula: comp_mthds_avail ~ year). The model included abbreviation and assignee as random effects (formula: list(~1 | abbreviation, ~1 | assignee)). Priors over parameters were set as normal (mean = 0.00, SD = 1.00), normal (mean = 0.00, SD = 1.00), normal (mean = 0.00, SD = 1.00), normal (mean = 0.00, SD = 1.00), normal (mean = 0.00, SD = 1.00), normal (mean = 0.00, SD = 1.00), normal (mean = 0.00, SD = 1.00), normal (mean = 0.00, SD = 1.00), normal (mean = 0.00, SD = 1.00), student_t (location = 0.00, scale = 2.50) and student_t (location = 0.00, scale = 2.50) distributions.</w:t>
       </w:r>
     </w:p>
     <w:tbl xmlns:w="http://schemas.openxmlformats.org/wordprocessingml/2006/main" xmlns:r="http://schemas.openxmlformats.org/officeDocument/2006/relationships" xmlns:w14="http://schemas.microsoft.com/office/word/2010/wordml" xmlns:wp="http://schemas.openxmlformats.org/drawingml/2006/wordprocessingDrawing" xmlns:a="http://schemas.openxmlformats.org/drawingml/2006/main" xmlns:pic="http://schemas.openxmlformats.org/drawingml/2006/picture">
@@ -17976,7 +17968,7 @@
           <w:szCs w:val="22"/>
           <w:color w:val="000000"/>
         </w:rPr>
-        <w:t xml:space="preserve">Full description of the model that was fit to scoring data, which were used to evaluate the effect of the year of publication on data availability for 450 papers published in 21 plant pathology journals or plant pathology focused articles from other specialized journals. Scoring for 'Data Availability' was scored 0--3 where, '0' was 'Not available or not mentioned in the publication'; '1' was 'Available upon request to the author; '2' was 'Online, but inconvenient or non-permanent (e.g., login needed, paywall, FTP server, personal lab website that may disappear, or may have already disappeared)'; and '3' was 'Freely available online to anonymous users for foreseeable future (e.g., archived using Zenodo, dataverse or university library or some other proper archiving system)'; 'NA' indicates that no data were generated, e.g., a methods paper. We fit a Bayesian logistic mixed model (estimated using MCMC sampling with 4 chains of 10000 iterations and a warmup of 5000) to predict comp_mthds_avail with abbreviation (formula: comp_mthds_avail ~ abbreviation). We fit a Bayesian logistic mixed model (estimated using MCMC sampling with 4 chains of 10000 iterations and a warmup of 5000) to predict data_avail with year (formula: data_avail ~ year). The model included abbreviation and assignee as random effects (formula: list(~1 | abbreviation, ~1 | assignee)). Priors over parameters were set as normal (mean = 0.00, SD = 1.00), normal (mean = 0.00, SD = 1.00), normal (mean = 0.00, SD = 1.00), normal (mean = 0.00, SD = 1.00), normal (mean = 0.00, SD = 1.00), normal (mean = 0.00, SD = 1.00), normal (mean = 0.00, SD = 1.00), normal (mean = 0.00, SD = 1.00), normal (mean = 0.00, SD = 1.00), normal (mean = 0.00, SD = 1.00), normal (mean = 0.00, SD = 1.00), normal (mean = 0.00, SD = 1.00), normal (mean = 0.00, SD = 1.00), normal (mean = 0.00, SD = 1.00), normal (mean = 0.00, SD = 1.00), normal (mean = 0.00, SD = 1.00), student_t (location = 0.00, scale = 2.50) and student_t (location = 0.00, scale = 2.50) distributions. </w:t>
+        <w:t xml:space="preserve">Full description of the model that was fit to scoring data, which were used to evaluate the affect of the year of publication on data availability for 450 papers published in 21 plant pathology journals or plant pathology focused articles from other specialized journals. Scoring for 'Data Availability' was scored 0--3 where, '0' was 'Not available or not mentioned in the publication'; '1' was 'Available upon request to the author; '2' was 'Online, but inconvenient or non-permanent (e.g., login needed, paywall, FTP server, personal lab website that may disappear, or may have already disappeared)'; and '3' was 'Freely available online to anonymous users for foreseeable future (e.g., archived using Zenodo, dataverse or university library or some other proper archiving system)'; 'NA' indicates that no data were generated, e.g., a methods paper. We fit a Bayesian logistic mixed model (estimated using MCMC sampling with 4 chains of 10000 iterations and a warmup of 5000) to predict comp_mthds_avail with abbreviation (formula: comp_mthds_avail ~ abbreviation). We fit a Bayesian logistic mixed model (estimated using MCMC sampling with 4 chains of 10000 iterations and a warmup of 5000) to predict data_avail with year (formula: data_avail ~ year). The model included abbreviation and assignee as random effects (formula: list(~1 | abbreviation, ~1 | assignee)). Priors over parameters were set as normal (mean = 0.00, SD = 1.00), normal (mean = 0.00, SD = 1.00), normal (mean = 0.00, SD = 1.00), normal (mean = 0.00, SD = 1.00), normal (mean = 0.00, SD = 1.00), normal (mean = 0.00, SD = 1.00), normal (mean = 0.00, SD = 1.00), normal (mean = 0.00, SD = 1.00), normal (mean = 0.00, SD = 1.00), normal (mean = 0.00, SD = 1.00), normal (mean = 0.00, SD = 1.00), normal (mean = 0.00, SD = 1.00), normal (mean = 0.00, SD = 1.00), normal (mean = 0.00, SD = 1.00), normal (mean = 0.00, SD = 1.00), normal (mean = 0.00, SD = 1.00), student_t (location = 0.00, scale = 2.50) and student_t (location = 0.00, scale = 2.50) distributions. </w:t>
       </w:r>
     </w:p>
     <w:tbl xmlns:w="http://schemas.openxmlformats.org/wordprocessingml/2006/main" xmlns:r="http://schemas.openxmlformats.org/officeDocument/2006/relationships" xmlns:w14="http://schemas.microsoft.com/office/word/2010/wordml" xmlns:wp="http://schemas.openxmlformats.org/drawingml/2006/wordprocessingDrawing" xmlns:a="http://schemas.openxmlformats.org/drawingml/2006/main" xmlns:pic="http://schemas.openxmlformats.org/drawingml/2006/picture">
@@ -18895,7 +18887,7 @@
           <w:szCs w:val="22"/>
           <w:color w:val="000000"/>
         </w:rPr>
-        <w:t xml:space="preserve">Full description of the model that was fit to scoring data, which were used to evaluate the effect of five-year impact factor on code availability for 450 papers published in 21 plant pathology journals or plant pathology focused articles from other specialized journals. Scoring for 'Code Availability' was scored 0--3 where, '0' was 'Not available or not mentioned in the publication'; '1' was 'Available upon request to the author; '2' was 'Online, but inconvenient or non-permanent (e.g., login needed, paywall, FTP server, personal lab website that may disappear, or may have already disappeared)'; and '3' was 'Freely available online to anonymous users for foreseeable future (e.g., archived using Zenodo, dataverse or university library or some other proper archiving system)'; 'NA' indicates that no code was created to conduct the work that was detectable. We fit a Bayesian logistic mixed model (estimated using MCMC sampling with 4 chains of 10000 iterations and a warmup of 5000) to predict comp_mthds_avail with year (formula: comp_mthds_avail ~ year). The model included abbreviation and assignee as random effects (formula: list(~1 | abbreviation, ~1 | assignee)). Priors over parameters were set as normal (mean = 0.00, SD = 1.00), normal (mean = 0.00, SD = 1.00), normal (mean = 0.00, SD = 1.00), normal (mean = 0.00, SD = 1.00), normal (mean = 0.00, SD = 1.00), normal (mean = 0.00, SD = 1.00), normal (mean = 0.00, SD = 1.00), normal (mean = 0.00, SD = 1.00), normal (mean = 0.00, SD = 1.00), normal (mean = 0.00, SD = 1.00), normal (mean = 0.00, SD = 1.00), normal (mean = 0.00, SD = 1.00), normal (mean = 0.00, SD = 1.00), normal (mean = 0.00, SD = 1.00), normal (mean = 0.00, SD = 1.00), normal (mean = 0.00, SD = 1.00), normal (mean = 0.00, SD = 1.00), student_t (location = 0.00, scale = 2.50) and student_t (location = 0.00, scale = 2.50) distributions.</w:t>
+        <w:t xml:space="preserve">Full description of the model that was fit to scoring data, which were used to evaluate the affect of five-year impact factor on code availability for 450 papers published in 21 plant pathology journals or plant pathology focused articles from other specialized journals. Scoring for 'Code Availability' was scored 0--3 where, '0' was 'Not available or not mentioned in the publication'; '1' was 'Available upon request to the author; '2' was 'Online, but inconvenient or non-permanent (e.g., login needed, paywall, FTP server, personal lab website that may disappear, or may have already disappeared)'; and '3' was 'Freely available online to anonymous users for foreseeable future (e.g., archived using Zenodo, dataverse or university library or some other proper archiving system)'; 'NA' indicates that no code was created to conduct the work that was detectable. We fit a Bayesian logistic mixed model (estimated using MCMC sampling with 4 chains of 10000 iterations and a warmup of 5000) to predict comp_mthds_avail with year (formula: comp_mthds_avail ~ year). The model included abbreviation and assignee as random effects (formula: list(~1 | abbreviation, ~1 | assignee)). Priors over parameters were set as normal (mean = 0.00, SD = 1.00), normal (mean = 0.00, SD = 1.00), normal (mean = 0.00, SD = 1.00), normal (mean = 0.00, SD = 1.00), normal (mean = 0.00, SD = 1.00), normal (mean = 0.00, SD = 1.00), normal (mean = 0.00, SD = 1.00), normal (mean = 0.00, SD = 1.00), normal (mean = 0.00, SD = 1.00), normal (mean = 0.00, SD = 1.00), normal (mean = 0.00, SD = 1.00), normal (mean = 0.00, SD = 1.00), normal (mean = 0.00, SD = 1.00), normal (mean = 0.00, SD = 1.00), normal (mean = 0.00, SD = 1.00), normal (mean = 0.00, SD = 1.00), normal (mean = 0.00, SD = 1.00), student_t (location = 0.00, scale = 2.50) and student_t (location = 0.00, scale = 2.50) distributions.</w:t>
       </w:r>
     </w:p>
     <w:tbl xmlns:w="http://schemas.openxmlformats.org/wordprocessingml/2006/main" xmlns:r="http://schemas.openxmlformats.org/officeDocument/2006/relationships" xmlns:w14="http://schemas.microsoft.com/office/word/2010/wordml" xmlns:wp="http://schemas.openxmlformats.org/drawingml/2006/wordprocessingDrawing" xmlns:a="http://schemas.openxmlformats.org/drawingml/2006/main" xmlns:pic="http://schemas.openxmlformats.org/drawingml/2006/picture">
@@ -19814,7 +19806,7 @@
           <w:szCs w:val="22"/>
           <w:color w:val="000000"/>
         </w:rPr>
-        <w:t xml:space="preserve">Full description of model fit for the effect of five-year impact factor on data availability. Scoring for 'Data Availability' was scored 0--3 where, '0' was 'Not available or not mentioned in the publication'; '1' was 'Available upon request to the author; '2' was 'Online, but inconvenient or non-permanent (e.g., login needed, paywall, FTP server, personal lab website that may disappear, or may have already disappeared)'; and '3' was 'Freely available online to anonymous users for foreseeable future (e.g., archived using Zenodo, dataverse or university library or some other proper archiving system)'; 'NA' indicates that no data were generated, e.g., a methods paper. We fit a Bayesian logistic mixed model (estimated using MCMC sampling with 4 chains of 10000 iterations and a warmup of 5000) to predict comp_mthds_avail with year (formula: comp_mthds_avail ~ year). The model included abbreviation and assignee as random effects (formula: list(~1 | abbreviation, ~1 | assignee)). Priors over parameters were set as normal (mean = 0.00, SD = 1.00), normal (mean = 0.00, SD = 1.00), normal (mean = 0.00, SD = 1.00), normal (mean = 0.00, SD = 1.00), normal (mean = 0.00, SD = 1.00), normal (mean = 0.00, SD = 1.00), normal (mean = 0.00, SD = 1.00), normal (mean = 0.00, SD = 1.00), normal (mean = 0.00, SD = 1.00), normal (mean = 0.00, SD = 1.00), normal (mean = 0.00, SD = 1.00), normal (mean = 0.00, SD = 1.00), normal (mean = 0.00, SD = 1.00), normal (mean = 0.00, SD = 1.00), normal (mean = 0.00, SD = 1.00), normal (mean = 0.00, SD = 1.00), normal (mean = 0.00, SD = 1.00), student_t (location = 0.00, scale = 2.50) and student_t (location = 0.00, scale = 2.50) distributions.</w:t>
+        <w:t xml:space="preserve">Full description of model fit for the affect of five-year impact factor on data availability. Scoring for 'Data Availability' was scored 0--3 where, '0' was 'Not available or not mentioned in the publication'; '1' was 'Available upon request to the author; '2' was 'Online, but inconvenient or non-permanent (e.g., login needed, paywall, FTP server, personal lab website that may disappear, or may have already disappeared)'; and '3' was 'Freely available online to anonymous users for foreseeable future (e.g., archived using Zenodo, dataverse or university library or some other proper archiving system)'; 'NA' indicates that no data were generated, e.g., a methods paper. We fit a Bayesian logistic mixed model (estimated using MCMC sampling with 4 chains of 10000 iterations and a warmup of 5000) to predict comp_mthds_avail with year (formula: comp_mthds_avail ~ year). The model included abbreviation and assignee as random effects (formula: list(~1 | abbreviation, ~1 | assignee)). Priors over parameters were set as normal (mean = 0.00, SD = 1.00), normal (mean = 0.00, SD = 1.00), normal (mean = 0.00, SD = 1.00), normal (mean = 0.00, SD = 1.00), normal (mean = 0.00, SD = 1.00), normal (mean = 0.00, SD = 1.00), normal (mean = 0.00, SD = 1.00), normal (mean = 0.00, SD = 1.00), normal (mean = 0.00, SD = 1.00), normal (mean = 0.00, SD = 1.00), normal (mean = 0.00, SD = 1.00), normal (mean = 0.00, SD = 1.00), normal (mean = 0.00, SD = 1.00), normal (mean = 0.00, SD = 1.00), normal (mean = 0.00, SD = 1.00), normal (mean = 0.00, SD = 1.00), normal (mean = 0.00, SD = 1.00), student_t (location = 0.00, scale = 2.50) and student_t (location = 0.00, scale = 2.50) distributions.</w:t>
       </w:r>
     </w:p>
     <w:tbl xmlns:w="http://schemas.openxmlformats.org/wordprocessingml/2006/main" xmlns:r="http://schemas.openxmlformats.org/officeDocument/2006/relationships" xmlns:w14="http://schemas.microsoft.com/office/word/2010/wordml" xmlns:wp="http://schemas.openxmlformats.org/drawingml/2006/wordprocessingDrawing" xmlns:a="http://schemas.openxmlformats.org/drawingml/2006/main" xmlns:pic="http://schemas.openxmlformats.org/drawingml/2006/picture">

</xml_diff>

<commit_message>
Update supplementary materials, remove OSU affiliation
</commit_message>
<xml_diff>
--- a/analysis/paper/supplementary_materials.docx
+++ b/analysis/paper/supplementary_materials.docx
@@ -219,7 +219,7 @@
         <w:rPr>
           <w:vertAlign w:val="superscript"/>
         </w:rPr>
-        <w:t xml:space="preserve">5</w:t>
+        <w:t xml:space="preserve">4</w:t>
       </w:r>
     </w:p>
     <w:p>
@@ -276,21 +276,6 @@
           <w:vertAlign w:val="superscript"/>
         </w:rPr>
         <w:t xml:space="preserve">4</w:t>
-      </w:r>
-      <w:r>
-        <w:t xml:space="preserve"> </w:t>
-      </w:r>
-      <w:r>
-        <w:t xml:space="preserve">Department of Botany and Plant Pathology, Oregon State University, Corvallis OR 97331, USA</w:t>
-      </w:r>
-      <w:r>
-        <w:br/>
-      </w:r>
-      <w:r>
-        <w:rPr>
-          <w:vertAlign w:val="superscript"/>
-        </w:rPr>
-        <w:t xml:space="preserve">5</w:t>
       </w:r>
       <w:r>
         <w:t xml:space="preserve"> </w:t>
@@ -22387,11 +22372,11 @@
     <w:next w:val="BodyText"/>
     <w:uiPriority w:val="9"/>
     <w:qFormat/>
-    <w:rsid w:val="007D5C7B"/>
+    <w:rsid w:val="009E5687"/>
     <w:pPr>
       <w:keepNext/>
       <w:keepLines/>
-      <w:spacing w:after="0" w:before="480"/>
+      <w:spacing w:after="120" w:before="480"/>
       <w:outlineLvl w:val="0"/>
     </w:pPr>
     <w:rPr>
@@ -22707,19 +22692,20 @@
     <w:name w:val="caption"/>
     <w:basedOn w:val="Normal"/>
     <w:link w:val="CaptionChar"/>
+    <w:rsid w:val="009E5687"/>
     <w:pPr>
+      <w:keepNext/>
+      <w:keepLines/>
       <w:spacing w:after="120"/>
     </w:pPr>
     <w:rPr>
+      <w:rFonts w:ascii="Helvetica" w:hAnsi="Helvetica"/>
       <w:i/>
     </w:rPr>
   </w:style>
   <w:style w:customStyle="1" w:styleId="TableCaption" w:type="paragraph">
     <w:name w:val="Table Caption"/>
     <w:basedOn w:val="Caption"/>
-    <w:pPr>
-      <w:keepNext/>
-    </w:pPr>
   </w:style>
   <w:style w:customStyle="1" w:styleId="ImageCaption" w:type="paragraph">
     <w:name w:val="Image Caption"/>
@@ -22740,6 +22726,15 @@
     <w:name w:val="Caption Char"/>
     <w:basedOn w:val="DefaultParagraphFont"/>
     <w:link w:val="Caption"/>
+    <w:rsid w:val="009E5687"/>
+    <w:rPr>
+      <w:rFonts w:ascii="Helvetica" w:cs="Times New Roman (Body CS)" w:hAnsi="Helvetica"/>
+      <w:i/>
+      <w:kern w:val="24"/>
+      <w14:ligatures w14:val="standardContextual"/>
+      <w14:numForm w14:val="oldStyle"/>
+      <w14:numSpacing w14:val="proportional"/>
+    </w:rPr>
   </w:style>
   <w:style w:customStyle="1" w:styleId="VerbatimChar" w:type="character">
     <w:name w:val="Verbatim Char"/>
@@ -22748,6 +22743,7 @@
     <w:rsid w:val="00F843F8"/>
     <w:rPr>
       <w:rFonts w:ascii="Calibri" w:cs="Times New Roman (Body CS)" w:hAnsi="Calibri"/>
+      <w:i/>
       <w:kern w:val="24"/>
       <w14:ligatures w14:val="standardContextual"/>
       <w14:numForm w14:val="oldStyle"/>
@@ -22758,7 +22754,13 @@
     <w:name w:val="footnote reference"/>
     <w:basedOn w:val="CaptionChar"/>
     <w:rPr>
+      <w:rFonts w:ascii="Calibri" w:cs="Times New Roman (Body CS)" w:hAnsi="Calibri"/>
+      <w:i/>
+      <w:kern w:val="24"/>
       <w:vertAlign w:val="superscript"/>
+      <w14:ligatures w14:val="standardContextual"/>
+      <w14:numForm w14:val="oldStyle"/>
+      <w14:numSpacing w14:val="proportional"/>
     </w:rPr>
   </w:style>
   <w:style w:styleId="Hyperlink" w:type="character">
@@ -22766,7 +22768,13 @@
     <w:basedOn w:val="CaptionChar"/>
     <w:rsid w:val="003C733A"/>
     <w:rPr>
+      <w:rFonts w:ascii="Calibri" w:cs="Times New Roman (Body CS)" w:hAnsi="Calibri"/>
+      <w:i/>
       <w:color w:val="0070C0"/>
+      <w:kern w:val="24"/>
+      <w14:ligatures w14:val="standardContextual"/>
+      <w14:numForm w14:val="oldStyle"/>
+      <w14:numSpacing w14:val="proportional"/>
     </w:rPr>
   </w:style>
   <w:style w:styleId="TOCHeading" w:type="paragraph">
@@ -22801,6 +22809,7 @@
     <w:rPr>
       <w:rFonts w:ascii="Consolas" w:cs="Times New Roman (Body CS)" w:hAnsi="Consolas"/>
       <w:b/>
+      <w:i/>
       <w:color w:val="204A87"/>
       <w:kern w:val="24"/>
       <w:sz w:val="22"/>
@@ -22815,6 +22824,7 @@
     <w:basedOn w:val="VerbatimChar"/>
     <w:rPr>
       <w:rFonts w:ascii="Consolas" w:cs="Times New Roman (Body CS)" w:hAnsi="Consolas"/>
+      <w:i/>
       <w:color w:val="204A87"/>
       <w:kern w:val="24"/>
       <w:sz w:val="22"/>
@@ -22829,6 +22839,7 @@
     <w:basedOn w:val="VerbatimChar"/>
     <w:rPr>
       <w:rFonts w:ascii="Consolas" w:cs="Times New Roman (Body CS)" w:hAnsi="Consolas"/>
+      <w:i/>
       <w:color w:val="0000CF"/>
       <w:kern w:val="24"/>
       <w:sz w:val="22"/>
@@ -22843,6 +22854,7 @@
     <w:basedOn w:val="VerbatimChar"/>
     <w:rPr>
       <w:rFonts w:ascii="Consolas" w:cs="Times New Roman (Body CS)" w:hAnsi="Consolas"/>
+      <w:i/>
       <w:color w:val="0000CF"/>
       <w:kern w:val="24"/>
       <w:sz w:val="22"/>
@@ -22857,6 +22869,7 @@
     <w:basedOn w:val="VerbatimChar"/>
     <w:rPr>
       <w:rFonts w:ascii="Consolas" w:cs="Times New Roman (Body CS)" w:hAnsi="Consolas"/>
+      <w:i/>
       <w:color w:val="0000CF"/>
       <w:kern w:val="24"/>
       <w:sz w:val="22"/>
@@ -22871,6 +22884,7 @@
     <w:basedOn w:val="VerbatimChar"/>
     <w:rPr>
       <w:rFonts w:ascii="Consolas" w:cs="Times New Roman (Body CS)" w:hAnsi="Consolas"/>
+      <w:i/>
       <w:color w:val="000000"/>
       <w:kern w:val="24"/>
       <w:sz w:val="22"/>
@@ -22885,6 +22899,7 @@
     <w:basedOn w:val="VerbatimChar"/>
     <w:rPr>
       <w:rFonts w:ascii="Consolas" w:cs="Times New Roman (Body CS)" w:hAnsi="Consolas"/>
+      <w:i/>
       <w:color w:val="4E9A06"/>
       <w:kern w:val="24"/>
       <w:sz w:val="22"/>
@@ -22899,6 +22914,7 @@
     <w:basedOn w:val="VerbatimChar"/>
     <w:rPr>
       <w:rFonts w:ascii="Consolas" w:cs="Times New Roman (Body CS)" w:hAnsi="Consolas"/>
+      <w:i/>
       <w:color w:val="000000"/>
       <w:kern w:val="24"/>
       <w:sz w:val="22"/>
@@ -22913,6 +22929,7 @@
     <w:basedOn w:val="VerbatimChar"/>
     <w:rPr>
       <w:rFonts w:ascii="Consolas" w:cs="Times New Roman (Body CS)" w:hAnsi="Consolas"/>
+      <w:i/>
       <w:color w:val="4E9A06"/>
       <w:kern w:val="24"/>
       <w:sz w:val="22"/>
@@ -22927,6 +22944,7 @@
     <w:basedOn w:val="VerbatimChar"/>
     <w:rPr>
       <w:rFonts w:ascii="Consolas" w:cs="Times New Roman (Body CS)" w:hAnsi="Consolas"/>
+      <w:i/>
       <w:color w:val="4E9A06"/>
       <w:kern w:val="24"/>
       <w:sz w:val="22"/>
@@ -22941,6 +22959,7 @@
     <w:basedOn w:val="VerbatimChar"/>
     <w:rPr>
       <w:rFonts w:ascii="Consolas" w:cs="Times New Roman (Body CS)" w:hAnsi="Consolas"/>
+      <w:i/>
       <w:color w:val="4E9A06"/>
       <w:kern w:val="24"/>
       <w:sz w:val="22"/>
@@ -22955,6 +22974,7 @@
     <w:basedOn w:val="VerbatimChar"/>
     <w:rPr>
       <w:rFonts w:ascii="Consolas" w:cs="Times New Roman (Body CS)" w:hAnsi="Consolas"/>
+      <w:i/>
       <w:kern w:val="24"/>
       <w:sz w:val="22"/>
       <w:shd w:color="auto" w:fill="F8F8F8" w:val="clear"/>
@@ -22968,7 +22988,7 @@
     <w:basedOn w:val="VerbatimChar"/>
     <w:rPr>
       <w:rFonts w:ascii="Consolas" w:cs="Times New Roman (Body CS)" w:hAnsi="Consolas"/>
-      <w:i/>
+      <w:i w:val="0"/>
       <w:color w:val="8F5902"/>
       <w:kern w:val="24"/>
       <w:sz w:val="22"/>
@@ -22984,7 +23004,7 @@
     <w:rPr>
       <w:rFonts w:ascii="Consolas" w:cs="Times New Roman (Body CS)" w:hAnsi="Consolas"/>
       <w:b/>
-      <w:i/>
+      <w:i w:val="0"/>
       <w:color w:val="8F5902"/>
       <w:kern w:val="24"/>
       <w:sz w:val="22"/>
@@ -23000,7 +23020,7 @@
     <w:rPr>
       <w:rFonts w:ascii="Consolas" w:cs="Times New Roman (Body CS)" w:hAnsi="Consolas"/>
       <w:b/>
-      <w:i/>
+      <w:i w:val="0"/>
       <w:color w:val="8F5902"/>
       <w:kern w:val="24"/>
       <w:sz w:val="22"/>
@@ -23016,7 +23036,7 @@
     <w:rPr>
       <w:rFonts w:ascii="Consolas" w:cs="Times New Roman (Body CS)" w:hAnsi="Consolas"/>
       <w:b/>
-      <w:i/>
+      <w:i w:val="0"/>
       <w:color w:val="8F5902"/>
       <w:kern w:val="24"/>
       <w:sz w:val="22"/>
@@ -23031,6 +23051,7 @@
     <w:basedOn w:val="VerbatimChar"/>
     <w:rPr>
       <w:rFonts w:ascii="Consolas" w:cs="Times New Roman (Body CS)" w:hAnsi="Consolas"/>
+      <w:i/>
       <w:color w:val="8F5902"/>
       <w:kern w:val="24"/>
       <w:sz w:val="22"/>
@@ -23045,6 +23066,7 @@
     <w:basedOn w:val="VerbatimChar"/>
     <w:rPr>
       <w:rFonts w:ascii="Consolas" w:cs="Times New Roman (Body CS)" w:hAnsi="Consolas"/>
+      <w:i/>
       <w:color w:val="000000"/>
       <w:kern w:val="24"/>
       <w:sz w:val="22"/>
@@ -23059,6 +23081,7 @@
     <w:basedOn w:val="VerbatimChar"/>
     <w:rPr>
       <w:rFonts w:ascii="Consolas" w:cs="Times New Roman (Body CS)" w:hAnsi="Consolas"/>
+      <w:i/>
       <w:color w:val="000000"/>
       <w:kern w:val="24"/>
       <w:sz w:val="22"/>
@@ -23074,6 +23097,7 @@
     <w:rPr>
       <w:rFonts w:ascii="Consolas" w:cs="Times New Roman (Body CS)" w:hAnsi="Consolas"/>
       <w:b/>
+      <w:i/>
       <w:color w:val="204A87"/>
       <w:kern w:val="24"/>
       <w:sz w:val="22"/>
@@ -23089,6 +23113,7 @@
     <w:rPr>
       <w:rFonts w:ascii="Consolas" w:cs="Times New Roman (Body CS)" w:hAnsi="Consolas"/>
       <w:b/>
+      <w:i/>
       <w:color w:val="CE5C00"/>
       <w:kern w:val="24"/>
       <w:sz w:val="22"/>
@@ -23103,6 +23128,7 @@
     <w:basedOn w:val="VerbatimChar"/>
     <w:rPr>
       <w:rFonts w:ascii="Consolas" w:cs="Times New Roman (Body CS)" w:hAnsi="Consolas"/>
+      <w:i/>
       <w:kern w:val="24"/>
       <w:sz w:val="22"/>
       <w:shd w:color="auto" w:fill="F8F8F8" w:val="clear"/>
@@ -23116,6 +23142,7 @@
     <w:basedOn w:val="VerbatimChar"/>
     <w:rPr>
       <w:rFonts w:ascii="Consolas" w:cs="Times New Roman (Body CS)" w:hAnsi="Consolas"/>
+      <w:i/>
       <w:kern w:val="24"/>
       <w:sz w:val="22"/>
       <w:shd w:color="auto" w:fill="F8F8F8" w:val="clear"/>
@@ -23129,7 +23156,7 @@
     <w:basedOn w:val="VerbatimChar"/>
     <w:rPr>
       <w:rFonts w:ascii="Consolas" w:cs="Times New Roman (Body CS)" w:hAnsi="Consolas"/>
-      <w:i/>
+      <w:i w:val="0"/>
       <w:color w:val="8F5902"/>
       <w:kern w:val="24"/>
       <w:sz w:val="22"/>
@@ -23144,6 +23171,7 @@
     <w:basedOn w:val="VerbatimChar"/>
     <w:rPr>
       <w:rFonts w:ascii="Consolas" w:cs="Times New Roman (Body CS)" w:hAnsi="Consolas"/>
+      <w:i/>
       <w:color w:val="C4A000"/>
       <w:kern w:val="24"/>
       <w:sz w:val="22"/>
@@ -23158,6 +23186,7 @@
     <w:basedOn w:val="VerbatimChar"/>
     <w:rPr>
       <w:rFonts w:ascii="Consolas" w:cs="Times New Roman (Body CS)" w:hAnsi="Consolas"/>
+      <w:i/>
       <w:kern w:val="24"/>
       <w:sz w:val="22"/>
       <w:shd w:color="auto" w:fill="F8F8F8" w:val="clear"/>
@@ -23172,7 +23201,7 @@
     <w:rPr>
       <w:rFonts w:ascii="Consolas" w:cs="Times New Roman (Body CS)" w:hAnsi="Consolas"/>
       <w:b/>
-      <w:i/>
+      <w:i w:val="0"/>
       <w:color w:val="8F5902"/>
       <w:kern w:val="24"/>
       <w:sz w:val="22"/>
@@ -23188,7 +23217,7 @@
     <w:rPr>
       <w:rFonts w:ascii="Consolas" w:cs="Times New Roman (Body CS)" w:hAnsi="Consolas"/>
       <w:b/>
-      <w:i/>
+      <w:i w:val="0"/>
       <w:color w:val="8F5902"/>
       <w:kern w:val="24"/>
       <w:sz w:val="22"/>
@@ -23203,6 +23232,7 @@
     <w:basedOn w:val="VerbatimChar"/>
     <w:rPr>
       <w:rFonts w:ascii="Consolas" w:cs="Times New Roman (Body CS)" w:hAnsi="Consolas"/>
+      <w:i/>
       <w:color w:val="EF2929"/>
       <w:kern w:val="24"/>
       <w:sz w:val="22"/>
@@ -23218,6 +23248,7 @@
     <w:rPr>
       <w:rFonts w:ascii="Consolas" w:cs="Times New Roman (Body CS)" w:hAnsi="Consolas"/>
       <w:b/>
+      <w:i/>
       <w:color w:val="A40000"/>
       <w:kern w:val="24"/>
       <w:sz w:val="22"/>
@@ -23232,6 +23263,7 @@
     <w:basedOn w:val="VerbatimChar"/>
     <w:rPr>
       <w:rFonts w:ascii="Consolas" w:cs="Times New Roman (Body CS)" w:hAnsi="Consolas"/>
+      <w:i/>
       <w:kern w:val="24"/>
       <w:sz w:val="22"/>
       <w:shd w:color="auto" w:fill="F8F8F8" w:val="clear"/>

</xml_diff>

<commit_message>
affect > effect in captions
</commit_message>
<xml_diff>
--- a/analysis/paper/supplementary_materials.docx
+++ b/analysis/paper/supplementary_materials.docx
@@ -364,7 +364,7 @@
           <w:szCs w:val="22"/>
           <w:color w:val="000000"/>
         </w:rPr>
-        <w:t xml:space="preserve">Full description of the model that was fit to scoring data, which were used to evaluate the affect of journal title on code availability for 450 papers published in 21 plant pathology journals or plant pathology focused articles from other specialized journals. Scoring for 'Code Availability' was scored 0--3 where, '0' was 'Not available or not mentioned in the publication'; '1' was 'Available upon request to the author; '2' was 'Online, but inconvenient or non-permanent (e.g., login needed, paywall, FTP server, personal lab website that may disappear, or may have already disappeared)'; and '3' was 'Freely available online to anonymous users for foreseeable future (e.g., archived using Zenodo, dataverse or university library or some other proper archiving system)'; 'NA' indicates that no code was created to conduct the work that was detectable. We fit a Bayesian logistic mixed model (estimated using MCMC sampling with 4 chains of 10000 iterations and a warmup of 5000) to predict comp_mthds_avail with abbreviation (formula: comp_mthds_avail ~ abbreviation). The model included assignee as random effect (formula: ~1 | assignee). Priors over parameters were set as normal (mean = 0.00, SD = 1.00), normal (mean = 0.00, SD = 1.00), normal (mean = 0.00, SD = 1.00), normal (mean = 0.00, SD = 1.00), normal (mean = 0.00, SD = 1.00), normal (mean = 0.00, SD = 1.00), normal (mean = 0.00, SD = 1.00), normal (mean = 0.00, SD = 1.00), normal (mean = 0.00, SD = 1.00), normal (mean = 0.00, SD = 1.00), normal (mean = 0.00, SD = 1.00), normal (mean = 0.00, SD = 1.00), normal (mean = 0.00, SD = 1.00), normal (mean = 0.00, SD = 1.00), normal (mean = 0.00, SD = 1.00), normal (mean = 0.00, SD = 1.00), normal (mean = 0.00, SD = 1.00), normal (mean = 0.00, SD = 1.00), normal (mean = 0.00, SD = 1.00), normal (mean = 0.00, SD = 1.00), normal (mean = 0.00, SD = 1.00), normal (mean = 0.00, SD = 1.00), normal (mean = 0.00, SD = 1.00), normal (mean = 0.00, SD = 1.00), normal (mean = 0.00, SD = 1.00), normal (mean = 0.00, SD = 1.00), normal (mean = 0.00, SD = 1.00), normal (mean = 0.00, SD = 1.00) and student_t (location = 0.00, scale = 2.50) distributions.</w:t>
+        <w:t xml:space="preserve">Full description of the model that was fit to scoring data, which were used to evaluate the effect of journal title on code availability for 450 papers published in 21 plant pathology journals or plant pathology focused articles from other specialized journals. Scoring for 'Code Availability' was scored 0--3 where, '0' was 'Not available or not mentioned in the publication'; '1' was 'Available upon request to the author; '2' was 'Online, but inconvenient or non-permanent (e.g., login needed, paywall, FTP server, personal lab website that may disappear, or may have already disappeared)'; and '3' was 'Freely available online to anonymous users for foreseeable future (e.g., archived using Zenodo, dataverse or university library or some other proper archiving system)'; 'NA' indicates that no code was created to conduct the work that was detectable. We fit a Bayesian logistic mixed model (estimated using MCMC sampling with 4 chains of 10000 iterations and a warmup of 5000) to predict comp_mthds_avail with abbreviation (formula: comp_mthds_avail ~ abbreviation). The model included assignee as random effect (formula: ~1 | assignee). Priors over parameters were set as normal (mean = 0.00, SD = 1.00), normal (mean = 0.00, SD = 1.00), normal (mean = 0.00, SD = 1.00), normal (mean = 0.00, SD = 1.00), normal (mean = 0.00, SD = 1.00), normal (mean = 0.00, SD = 1.00), normal (mean = 0.00, SD = 1.00), normal (mean = 0.00, SD = 1.00), normal (mean = 0.00, SD = 1.00), normal (mean = 0.00, SD = 1.00), normal (mean = 0.00, SD = 1.00), normal (mean = 0.00, SD = 1.00), normal (mean = 0.00, SD = 1.00), normal (mean = 0.00, SD = 1.00), normal (mean = 0.00, SD = 1.00), normal (mean = 0.00, SD = 1.00), normal (mean = 0.00, SD = 1.00), normal (mean = 0.00, SD = 1.00), normal (mean = 0.00, SD = 1.00), normal (mean = 0.00, SD = 1.00), normal (mean = 0.00, SD = 1.00), normal (mean = 0.00, SD = 1.00), normal (mean = 0.00, SD = 1.00), normal (mean = 0.00, SD = 1.00), normal (mean = 0.00, SD = 1.00), normal (mean = 0.00, SD = 1.00), normal (mean = 0.00, SD = 1.00), normal (mean = 0.00, SD = 1.00) and student_t (location = 0.00, scale = 2.50) distributions.</w:t>
       </w:r>
     </w:p>
     <w:tbl xmlns:w="http://schemas.openxmlformats.org/wordprocessingml/2006/main" xmlns:r="http://schemas.openxmlformats.org/officeDocument/2006/relationships" xmlns:w14="http://schemas.microsoft.com/office/word/2010/wordml" xmlns:wp="http://schemas.openxmlformats.org/drawingml/2006/wordprocessingDrawing" xmlns:a="http://schemas.openxmlformats.org/drawingml/2006/main" xmlns:pic="http://schemas.openxmlformats.org/drawingml/2006/picture">
@@ -8699,7 +8699,7 @@
           <w:szCs w:val="22"/>
           <w:color w:val="000000"/>
         </w:rPr>
-        <w:t xml:space="preserve">Full description of the model that was fit to scoring data, which were used to evaluate the affect of journal title on data availability for 450 papers published in 21 plant pathology journals or plant pathology focused articles from other specialized journals. Scoring for 'Data Availability' was scored 0--3 where, '0' was 'Not available or not mentioned in the publication'; '1' was 'Available upon request to the author; '2' was 'Online, but inconvenient or non-permanent (e.g., login needed, paywall, FTP server, personal lab website that may disappear, or may have already disappeared)'; and '3' was 'Freely available online to anonymous users for foreseeable future (e.g., archived using Zenodo, dataverse or university library or some other proper archiving system)'; 'NA' indicates that no data were generated, e.g., a methods paper. We fit a Bayesian logistic mixed model (estimated using MCMC sampling with 4 chains of 10000 iterations and a warmup of 5000) to predict comp_mthds_avail with abbreviation (formula: comp_mthds_avail ~ abbreviation). The model included assignee as random effect (formula: ~1 | assignee). Priors over parameters were set as normal (mean = 0.00, SD = 1.00), normal (mean = 0.00, SD = 1.00), normal (mean = 0.00, SD = 1.00), normal (mean = 0.00, SD = 1.00), normal (mean = 0.00, SD = 1.00), normal (mean = 0.00, SD = 1.00), normal (mean = 0.00, SD = 1.00), normal (mean = 0.00, SD = 1.00), normal (mean = 0.00, SD = 1.00), normal (mean = 0.00, SD = 1.00), normal (mean = 0.00, SD = 1.00), normal (mean = 0.00, SD = 1.00), normal (mean = 0.00, SD = 1.00), normal (mean = 0.00, SD = 1.00), normal (mean = 0.00, SD = 1.00), normal (mean = 0.00, SD = 1.00), normal (mean = 0.00, SD = 1.00), normal (mean = 0.00, SD = 1.00), normal (mean = 0.00, SD = 1.00), normal (mean = 0.00, SD = 1.00), normal (mean = 0.00, SD = 1.00), normal (mean = 0.00, SD = 1.00), normal (mean = 0.00, SD = 1.00), normal (mean = 0.00, SD = 1.00), normal (mean = 0.00, SD = 1.00), normal (mean = 0.00, SD = 1.00), normal (mean = 0.00, SD = 1.00), normal (mean = 0.00, SD = 1.00) and student_t (location = 0.00, scale = 2.50) distributions.</w:t>
+        <w:t xml:space="preserve">Full description of the model that was fit to scoring data, which were used to evaluate the effect of journal title on data availability for 450 papers published in 21 plant pathology journals or plant pathology focused articles from other specialized journals. Scoring for 'Data Availability' was scored 0--3 where, '0' was 'Not available or not mentioned in the publication'; '1' was 'Available upon request to the author; '2' was 'Online, but inconvenient or non-permanent (e.g., login needed, paywall, FTP server, personal lab website that may disappear, or may have already disappeared)'; and '3' was 'Freely available online to anonymous users for foreseeable future (e.g., archived using Zenodo, dataverse or university library or some other proper archiving system)'; 'NA' indicates that no data were generated, e.g., a methods paper. We fit a Bayesian logistic mixed model (estimated using MCMC sampling with 4 chains of 10000 iterations and a warmup of 5000) to predict comp_mthds_avail with abbreviation (formula: comp_mthds_avail ~ abbreviation). The model included assignee as random effect (formula: ~1 | assignee). Priors over parameters were set as normal (mean = 0.00, SD = 1.00), normal (mean = 0.00, SD = 1.00), normal (mean = 0.00, SD = 1.00), normal (mean = 0.00, SD = 1.00), normal (mean = 0.00, SD = 1.00), normal (mean = 0.00, SD = 1.00), normal (mean = 0.00, SD = 1.00), normal (mean = 0.00, SD = 1.00), normal (mean = 0.00, SD = 1.00), normal (mean = 0.00, SD = 1.00), normal (mean = 0.00, SD = 1.00), normal (mean = 0.00, SD = 1.00), normal (mean = 0.00, SD = 1.00), normal (mean = 0.00, SD = 1.00), normal (mean = 0.00, SD = 1.00), normal (mean = 0.00, SD = 1.00), normal (mean = 0.00, SD = 1.00), normal (mean = 0.00, SD = 1.00), normal (mean = 0.00, SD = 1.00), normal (mean = 0.00, SD = 1.00), normal (mean = 0.00, SD = 1.00), normal (mean = 0.00, SD = 1.00), normal (mean = 0.00, SD = 1.00), normal (mean = 0.00, SD = 1.00), normal (mean = 0.00, SD = 1.00), normal (mean = 0.00, SD = 1.00), normal (mean = 0.00, SD = 1.00), normal (mean = 0.00, SD = 1.00) and student_t (location = 0.00, scale = 2.50) distributions.</w:t>
       </w:r>
     </w:p>
     <w:tbl xmlns:w="http://schemas.openxmlformats.org/wordprocessingml/2006/main" xmlns:r="http://schemas.openxmlformats.org/officeDocument/2006/relationships" xmlns:w14="http://schemas.microsoft.com/office/word/2010/wordml" xmlns:wp="http://schemas.openxmlformats.org/drawingml/2006/wordprocessingDrawing" xmlns:a="http://schemas.openxmlformats.org/drawingml/2006/main" xmlns:pic="http://schemas.openxmlformats.org/drawingml/2006/picture">
@@ -17034,7 +17034,7 @@
           <w:szCs w:val="22"/>
           <w:color w:val="000000"/>
         </w:rPr>
-        <w:t xml:space="preserve">Full description of the model that was fit to scoring data, which were used to evaluate the affect of the year of publication on code availability for 450 papers published in 21 plant pathology journals or plant pathology focused articles from other specialized journals. Scoring for 'Code Availability' was scored 0--3 where, '0' was 'Not available or not mentioned in the publication'; '1' was 'Available upon request to the author; '2' was 'Online, but inconvenient or non-permanent (e.g., login needed, paywall, FTP server, personal lab website that may disappear, or may have already disappeared)'; and '3' was 'Freely available online to anonymous users for foreseeable future (e.g., archived using Zenodo, dataverse or university library or some other proper archiving system)'; 'NA' indicates that no code was created to conduct the work that was detectable. We fit a Bayesian logistic mixed model (estimated using MCMC sampling with 4 chains of 10000 iterations and a warmup of 5000) to predict comp_mthds_avail with abbreviation (formula: comp_mthds_avail ~ abbreviation). We fit a Bayesian logistic mixed model (estimated using MCMC sampling with 4 chains of 10000 iterations and a warmup of 5000) to predict comp_mthds_avail with year (formula: comp_mthds_avail ~ year). The model included abbreviation and assignee as random effects (formula: list(~1 | abbreviation, ~1 | assignee)). Priors over parameters were set as normal (mean = 0.00, SD = 1.00), normal (mean = 0.00, SD = 1.00), normal (mean = 0.00, SD = 1.00), normal (mean = 0.00, SD = 1.00), normal (mean = 0.00, SD = 1.00), normal (mean = 0.00, SD = 1.00), normal (mean = 0.00, SD = 1.00), normal (mean = 0.00, SD = 1.00), normal (mean = 0.00, SD = 1.00), student_t (location = 0.00, scale = 2.50) and student_t (location = 0.00, scale = 2.50) distributions.</w:t>
+        <w:t xml:space="preserve">Full description of the model that was fit to scoring data, which were used to evaluate the effect of the year of publication on code availability for 450 papers published in 21 plant pathology journals or plant pathology focused articles from other specialized journals. Scoring for 'Code Availability' was scored 0--3 where, '0' was 'Not available or not mentioned in the publication'; '1' was 'Available upon request to the author; '2' was 'Online, but inconvenient or non-permanent (e.g., login needed, paywall, FTP server, personal lab website that may disappear, or may have already disappeared)'; and '3' was 'Freely available online to anonymous users for foreseeable future (e.g., archived using Zenodo, dataverse or university library or some other proper archiving system)'; 'NA' indicates that no code was created to conduct the work that was detectable. We fit a Bayesian logistic mixed model (estimated using MCMC sampling with 4 chains of 10000 iterations and a warmup of 5000) to predict comp_mthds_avail with abbreviation (formula: comp_mthds_avail ~ abbreviation). We fit a Bayesian logistic mixed model (estimated using MCMC sampling with 4 chains of 10000 iterations and a warmup of 5000) to predict comp_mthds_avail with year (formula: comp_mthds_avail ~ year). The model included abbreviation and assignee as random effects (formula: list(~1 | abbreviation, ~1 | assignee)). Priors over parameters were set as normal (mean = 0.00, SD = 1.00), normal (mean = 0.00, SD = 1.00), normal (mean = 0.00, SD = 1.00), normal (mean = 0.00, SD = 1.00), normal (mean = 0.00, SD = 1.00), normal (mean = 0.00, SD = 1.00), normal (mean = 0.00, SD = 1.00), normal (mean = 0.00, SD = 1.00), normal (mean = 0.00, SD = 1.00), student_t (location = 0.00, scale = 2.50) and student_t (location = 0.00, scale = 2.50) distributions.</w:t>
       </w:r>
     </w:p>
     <w:tbl xmlns:w="http://schemas.openxmlformats.org/wordprocessingml/2006/main" xmlns:r="http://schemas.openxmlformats.org/officeDocument/2006/relationships" xmlns:w14="http://schemas.microsoft.com/office/word/2010/wordml" xmlns:wp="http://schemas.openxmlformats.org/drawingml/2006/wordprocessingDrawing" xmlns:a="http://schemas.openxmlformats.org/drawingml/2006/main" xmlns:pic="http://schemas.openxmlformats.org/drawingml/2006/picture">
@@ -17953,7 +17953,7 @@
           <w:szCs w:val="22"/>
           <w:color w:val="000000"/>
         </w:rPr>
-        <w:t xml:space="preserve">Full description of the model that was fit to scoring data, which were used to evaluate the affect of the year of publication on data availability for 450 papers published in 21 plant pathology journals or plant pathology focused articles from other specialized journals. Scoring for 'Data Availability' was scored 0--3 where, '0' was 'Not available or not mentioned in the publication'; '1' was 'Available upon request to the author; '2' was 'Online, but inconvenient or non-permanent (e.g., login needed, paywall, FTP server, personal lab website that may disappear, or may have already disappeared)'; and '3' was 'Freely available online to anonymous users for foreseeable future (e.g., archived using Zenodo, dataverse or university library or some other proper archiving system)'; 'NA' indicates that no data were generated, e.g., a methods paper. We fit a Bayesian logistic mixed model (estimated using MCMC sampling with 4 chains of 10000 iterations and a warmup of 5000) to predict comp_mthds_avail with abbreviation (formula: comp_mthds_avail ~ abbreviation). We fit a Bayesian logistic mixed model (estimated using MCMC sampling with 4 chains of 10000 iterations and a warmup of 5000) to predict data_avail with year (formula: data_avail ~ year). The model included abbreviation and assignee as random effects (formula: list(~1 | abbreviation, ~1 | assignee)). Priors over parameters were set as normal (mean = 0.00, SD = 1.00), normal (mean = 0.00, SD = 1.00), normal (mean = 0.00, SD = 1.00), normal (mean = 0.00, SD = 1.00), normal (mean = 0.00, SD = 1.00), normal (mean = 0.00, SD = 1.00), normal (mean = 0.00, SD = 1.00), normal (mean = 0.00, SD = 1.00), normal (mean = 0.00, SD = 1.00), normal (mean = 0.00, SD = 1.00), normal (mean = 0.00, SD = 1.00), normal (mean = 0.00, SD = 1.00), normal (mean = 0.00, SD = 1.00), normal (mean = 0.00, SD = 1.00), normal (mean = 0.00, SD = 1.00), normal (mean = 0.00, SD = 1.00), student_t (location = 0.00, scale = 2.50) and student_t (location = 0.00, scale = 2.50) distributions. </w:t>
+        <w:t xml:space="preserve">Full description of the model that was fit to scoring data, which were used to evaluate the effect of the year of publication on data availability for 450 papers published in 21 plant pathology journals or plant pathology focused articles from other specialized journals. Scoring for 'Data Availability' was scored 0--3 where, '0' was 'Not available or not mentioned in the publication'; '1' was 'Available upon request to the author; '2' was 'Online, but inconvenient or non-permanent (e.g., login needed, paywall, FTP server, personal lab website that may disappear, or may have already disappeared)'; and '3' was 'Freely available online to anonymous users for foreseeable future (e.g., archived using Zenodo, dataverse or university library or some other proper archiving system)'; 'NA' indicates that no data were generated, e.g., a methods paper. We fit a Bayesian logistic mixed model (estimated using MCMC sampling with 4 chains of 10000 iterations and a warmup of 5000) to predict comp_mthds_avail with abbreviation (formula: comp_mthds_avail ~ abbreviation). We fit a Bayesian logistic mixed model (estimated using MCMC sampling with 4 chains of 10000 iterations and a warmup of 5000) to predict data_avail with year (formula: data_avail ~ year). The model included abbreviation and assignee as random effects (formula: list(~1 | abbreviation, ~1 | assignee)). Priors over parameters were set as normal (mean = 0.00, SD = 1.00), normal (mean = 0.00, SD = 1.00), normal (mean = 0.00, SD = 1.00), normal (mean = 0.00, SD = 1.00), normal (mean = 0.00, SD = 1.00), normal (mean = 0.00, SD = 1.00), normal (mean = 0.00, SD = 1.00), normal (mean = 0.00, SD = 1.00), normal (mean = 0.00, SD = 1.00), normal (mean = 0.00, SD = 1.00), normal (mean = 0.00, SD = 1.00), normal (mean = 0.00, SD = 1.00), normal (mean = 0.00, SD = 1.00), normal (mean = 0.00, SD = 1.00), normal (mean = 0.00, SD = 1.00), normal (mean = 0.00, SD = 1.00), student_t (location = 0.00, scale = 2.50) and student_t (location = 0.00, scale = 2.50) distributions. </w:t>
       </w:r>
     </w:p>
     <w:tbl xmlns:w="http://schemas.openxmlformats.org/wordprocessingml/2006/main" xmlns:r="http://schemas.openxmlformats.org/officeDocument/2006/relationships" xmlns:w14="http://schemas.microsoft.com/office/word/2010/wordml" xmlns:wp="http://schemas.openxmlformats.org/drawingml/2006/wordprocessingDrawing" xmlns:a="http://schemas.openxmlformats.org/drawingml/2006/main" xmlns:pic="http://schemas.openxmlformats.org/drawingml/2006/picture">
@@ -18872,7 +18872,7 @@
           <w:szCs w:val="22"/>
           <w:color w:val="000000"/>
         </w:rPr>
-        <w:t xml:space="preserve">Full description of the model that was fit to scoring data, which were used to evaluate the affect of five-year impact factor on code availability for 450 papers published in 21 plant pathology journals or plant pathology focused articles from other specialized journals. Scoring for 'Code Availability' was scored 0--3 where, '0' was 'Not available or not mentioned in the publication'; '1' was 'Available upon request to the author; '2' was 'Online, but inconvenient or non-permanent (e.g., login needed, paywall, FTP server, personal lab website that may disappear, or may have already disappeared)'; and '3' was 'Freely available online to anonymous users for foreseeable future (e.g., archived using Zenodo, dataverse or university library or some other proper archiving system)'; 'NA' indicates that no code was created to conduct the work that was detectable. We fit a Bayesian logistic mixed model (estimated using MCMC sampling with 4 chains of 10000 iterations and a warmup of 5000) to predict comp_mthds_avail with year (formula: comp_mthds_avail ~ year). The model included abbreviation and assignee as random effects (formula: list(~1 | abbreviation, ~1 | assignee)). Priors over parameters were set as normal (mean = 0.00, SD = 1.00), normal (mean = 0.00, SD = 1.00), normal (mean = 0.00, SD = 1.00), normal (mean = 0.00, SD = 1.00), normal (mean = 0.00, SD = 1.00), normal (mean = 0.00, SD = 1.00), normal (mean = 0.00, SD = 1.00), normal (mean = 0.00, SD = 1.00), normal (mean = 0.00, SD = 1.00), normal (mean = 0.00, SD = 1.00), normal (mean = 0.00, SD = 1.00), normal (mean = 0.00, SD = 1.00), normal (mean = 0.00, SD = 1.00), normal (mean = 0.00, SD = 1.00), normal (mean = 0.00, SD = 1.00), normal (mean = 0.00, SD = 1.00), normal (mean = 0.00, SD = 1.00), student_t (location = 0.00, scale = 2.50) and student_t (location = 0.00, scale = 2.50) distributions.</w:t>
+        <w:t xml:space="preserve">Full description of the model that was fit to scoring data, which were used to evaluate the effect of five-year impact factor on code availability for 450 papers published in 21 plant pathology journals or plant pathology focused articles from other specialized journals. Scoring for 'Code Availability' was scored 0--3 where, '0' was 'Not available or not mentioned in the publication'; '1' was 'Available upon request to the author; '2' was 'Online, but inconvenient or non-permanent (e.g., login needed, paywall, FTP server, personal lab website that may disappear, or may have already disappeared)'; and '3' was 'Freely available online to anonymous users for foreseeable future (e.g., archived using Zenodo, dataverse or university library or some other proper archiving system)'; 'NA' indicates that no code was created to conduct the work that was detectable. We fit a Bayesian logistic mixed model (estimated using MCMC sampling with 4 chains of 10000 iterations and a warmup of 5000) to predict comp_mthds_avail with year (formula: comp_mthds_avail ~ year). The model included abbreviation and assignee as random effects (formula: list(~1 | abbreviation, ~1 | assignee)). Priors over parameters were set as normal (mean = 0.00, SD = 1.00), normal (mean = 0.00, SD = 1.00), normal (mean = 0.00, SD = 1.00), normal (mean = 0.00, SD = 1.00), normal (mean = 0.00, SD = 1.00), normal (mean = 0.00, SD = 1.00), normal (mean = 0.00, SD = 1.00), normal (mean = 0.00, SD = 1.00), normal (mean = 0.00, SD = 1.00), normal (mean = 0.00, SD = 1.00), normal (mean = 0.00, SD = 1.00), normal (mean = 0.00, SD = 1.00), normal (mean = 0.00, SD = 1.00), normal (mean = 0.00, SD = 1.00), normal (mean = 0.00, SD = 1.00), normal (mean = 0.00, SD = 1.00), normal (mean = 0.00, SD = 1.00), student_t (location = 0.00, scale = 2.50) and student_t (location = 0.00, scale = 2.50) distributions.</w:t>
       </w:r>
     </w:p>
     <w:tbl xmlns:w="http://schemas.openxmlformats.org/wordprocessingml/2006/main" xmlns:r="http://schemas.openxmlformats.org/officeDocument/2006/relationships" xmlns:w14="http://schemas.microsoft.com/office/word/2010/wordml" xmlns:wp="http://schemas.openxmlformats.org/drawingml/2006/wordprocessingDrawing" xmlns:a="http://schemas.openxmlformats.org/drawingml/2006/main" xmlns:pic="http://schemas.openxmlformats.org/drawingml/2006/picture">
@@ -19791,7 +19791,7 @@
           <w:szCs w:val="22"/>
           <w:color w:val="000000"/>
         </w:rPr>
-        <w:t xml:space="preserve">Full description of model fit for the affect of five-year impact factor on data availability. Scoring for 'Data Availability' was scored 0--3 where, '0' was 'Not available or not mentioned in the publication'; '1' was 'Available upon request to the author; '2' was 'Online, but inconvenient or non-permanent (e.g., login needed, paywall, FTP server, personal lab website that may disappear, or may have already disappeared)'; and '3' was 'Freely available online to anonymous users for foreseeable future (e.g., archived using Zenodo, dataverse or university library or some other proper archiving system)'; 'NA' indicates that no data were generated, e.g., a methods paper. We fit a Bayesian logistic mixed model (estimated using MCMC sampling with 4 chains of 10000 iterations and a warmup of 5000) to predict comp_mthds_avail with year (formula: comp_mthds_avail ~ year). The model included abbreviation and assignee as random effects (formula: list(~1 | abbreviation, ~1 | assignee)). Priors over parameters were set as normal (mean = 0.00, SD = 1.00), normal (mean = 0.00, SD = 1.00), normal (mean = 0.00, SD = 1.00), normal (mean = 0.00, SD = 1.00), normal (mean = 0.00, SD = 1.00), normal (mean = 0.00, SD = 1.00), normal (mean = 0.00, SD = 1.00), normal (mean = 0.00, SD = 1.00), normal (mean = 0.00, SD = 1.00), normal (mean = 0.00, SD = 1.00), normal (mean = 0.00, SD = 1.00), normal (mean = 0.00, SD = 1.00), normal (mean = 0.00, SD = 1.00), normal (mean = 0.00, SD = 1.00), normal (mean = 0.00, SD = 1.00), normal (mean = 0.00, SD = 1.00), normal (mean = 0.00, SD = 1.00), student_t (location = 0.00, scale = 2.50) and student_t (location = 0.00, scale = 2.50) distributions.</w:t>
+        <w:t xml:space="preserve">Full description of model fit for the effect of five-year impact factor on data availability. Scoring for 'Data Availability' was scored 0--3 where, '0' was 'Not available or not mentioned in the publication'; '1' was 'Available upon request to the author; '2' was 'Online, but inconvenient or non-permanent (e.g., login needed, paywall, FTP server, personal lab website that may disappear, or may have already disappeared)'; and '3' was 'Freely available online to anonymous users for foreseeable future (e.g., archived using Zenodo, dataverse or university library or some other proper archiving system)'; 'NA' indicates that no data were generated, e.g., a methods paper. We fit a Bayesian logistic mixed model (estimated using MCMC sampling with 4 chains of 10000 iterations and a warmup of 5000) to predict comp_mthds_avail with year (formula: comp_mthds_avail ~ year). The model included abbreviation and assignee as random effects (formula: list(~1 | abbreviation, ~1 | assignee)). Priors over parameters were set as normal (mean = 0.00, SD = 1.00), normal (mean = 0.00, SD = 1.00), normal (mean = 0.00, SD = 1.00), normal (mean = 0.00, SD = 1.00), normal (mean = 0.00, SD = 1.00), normal (mean = 0.00, SD = 1.00), normal (mean = 0.00, SD = 1.00), normal (mean = 0.00, SD = 1.00), normal (mean = 0.00, SD = 1.00), normal (mean = 0.00, SD = 1.00), normal (mean = 0.00, SD = 1.00), normal (mean = 0.00, SD = 1.00), normal (mean = 0.00, SD = 1.00), normal (mean = 0.00, SD = 1.00), normal (mean = 0.00, SD = 1.00), normal (mean = 0.00, SD = 1.00), normal (mean = 0.00, SD = 1.00), student_t (location = 0.00, scale = 2.50) and student_t (location = 0.00, scale = 2.50) distributions.</w:t>
       </w:r>
     </w:p>
     <w:tbl xmlns:w="http://schemas.openxmlformats.org/wordprocessingml/2006/main" xmlns:r="http://schemas.openxmlformats.org/officeDocument/2006/relationships" xmlns:w14="http://schemas.microsoft.com/office/word/2010/wordml" xmlns:wp="http://schemas.openxmlformats.org/drawingml/2006/wordprocessingDrawing" xmlns:a="http://schemas.openxmlformats.org/drawingml/2006/main" xmlns:pic="http://schemas.openxmlformats.org/drawingml/2006/picture">

</xml_diff>